<commit_message>
REPORTGEN-109 : add component PF_BC_RELEASE_PERFORMANCE in new word template
</commit_message>
<xml_diff>
--- a/CastReporting.Reporting/PortfolioTemplatesFiles/2- Porftolio-Word-components-new-library.docx
+++ b/CastReporting.Reporting/PortfolioTemplatesFiles/2- Porftolio-Word-components-new-library.docx
@@ -1690,7 +1690,6 @@
       <w:r>
         <w:t xml:space="preserve"> Block Name = </w:t>
       </w:r>
-      <w:bookmarkStart w:id="1" w:name="_GoBack"/>
       <w:r>
         <w:rPr>
           <w:b/>
@@ -1698,7 +1697,6 @@
         </w:rPr>
         <w:t>PF_CRITICAL_VIOLATIONS</w:t>
       </w:r>
-      <w:bookmarkEnd w:id="1"/>
       <w:r>
         <w:br/>
       </w:r>
@@ -3291,73 +3289,1437 @@
           <w:szCs w:val="28"/>
           <w:u w:val="single"/>
         </w:rPr>
-        <w:t>Identification of Ignored Applications or Snapshots</w:t>
+        <w:t>SLA view</w:t>
       </w:r>
     </w:p>
     <w:p>
       <w:pPr>
         <w:pStyle w:val="functionnalTab"/>
-        <w:rPr>
+      </w:pPr>
+      <w:r>
+        <w:t xml:space="preserve">  </w:t>
+      </w:r>
+      <w:r>
+        <w:sym w:font="Wingdings" w:char="F0E0"/>
+      </w:r>
+      <w:r>
+        <w:t xml:space="preserve"> Block Name = </w:t>
+      </w:r>
+      <w:r>
+        <w:rPr>
+          <w:b/>
           <w:lang w:val="en-US"/>
         </w:rPr>
-      </w:pPr>
-      <w:r>
-        <w:rPr>
-          <w:lang w:val="en-US"/>
-        </w:rPr>
-        <w:t>The following block provides potential applications or snapshots of application that didn’t work during calculation of other blocks. Investigation into the central for the application or snapshot listed must be done.</w:t>
+        <w:t>PF_BC_RELEASE_PERFORMANCE</w:t>
+      </w:r>
+      <w:r>
+        <w:rPr>
+          <w:b/>
+        </w:rPr>
+        <w:br/>
+      </w:r>
+      <w:r>
+        <w:t xml:space="preserve">  </w:t>
+      </w:r>
+      <w:r>
+        <w:sym w:font="Wingdings" w:char="F0E0"/>
+      </w:r>
+      <w:r>
+        <w:t xml:space="preserve"> Options:</w:t>
+      </w:r>
+      <w:r>
+        <w:t xml:space="preserve"> </w:t>
       </w:r>
     </w:p>
     <w:p>
       <w:pPr>
         <w:pStyle w:val="functionnalTab"/>
+        <w:numPr>
+          <w:ilvl w:val="0"/>
+          <w:numId w:val="12"/>
+        </w:numPr>
         <w:rPr>
           <w:lang w:val="en-US"/>
         </w:rPr>
       </w:pPr>
+      <w:r>
+        <w:rPr>
+          <w:lang w:val="en-US"/>
+        </w:rPr>
+        <w:t xml:space="preserve">BF=T1 T2 T3 T4 T5 T6 T7 T8 where </w:t>
+      </w:r>
+      <w:proofErr w:type="spellStart"/>
+      <w:r>
+        <w:rPr>
+          <w:lang w:val="en-US"/>
+        </w:rPr>
+        <w:t>Tx</w:t>
+      </w:r>
+      <w:proofErr w:type="spellEnd"/>
+      <w:r>
+        <w:rPr>
+          <w:lang w:val="en-US"/>
+        </w:rPr>
+        <w:t xml:space="preserve"> is a target to fix regarding each line</w:t>
+      </w:r>
     </w:p>
     <w:p>
       <w:pPr>
         <w:pStyle w:val="functionnalTab"/>
-      </w:pPr>
-      <w:r>
-        <w:sym w:font="Wingdings" w:char="F0E0"/>
-      </w:r>
-      <w:r>
-        <w:t xml:space="preserve"> Block Name = </w:t>
-      </w:r>
-      <w:r>
+        <w:numPr>
+          <w:ilvl w:val="0"/>
+          <w:numId w:val="12"/>
+        </w:numPr>
         <w:rPr>
           <w:b/>
-        </w:rPr>
-        <w:t>PF_IGNORED_APPLICATIONS</w:t>
-      </w:r>
-      <w:r>
-        <w:rPr>
-          <w:b/>
-        </w:rPr>
-        <w:br/>
-      </w:r>
-      <w:r>
-        <w:sym w:font="Wingdings" w:char="F0E0"/>
-      </w:r>
-      <w:r>
-        <w:t xml:space="preserve"> Options:</w:t>
-      </w:r>
-      <w:r>
-        <w:t xml:space="preserve"> none</w:t>
+          <w:lang w:val="en-US"/>
+        </w:rPr>
+      </w:pPr>
+      <w:r>
+        <w:rPr>
+          <w:lang w:val="en-US"/>
+        </w:rPr>
+        <w:t>SLA=X Y where X is corresponding to the 2% and Y is corresponding to the 5% in the formula below</w:t>
       </w:r>
     </w:p>
     <w:p>
       <w:pPr>
-        <w:spacing w:after="60" w:line="240" w:lineRule="auto"/>
-        <w:ind w:left="-90"/>
+        <w:pStyle w:val="functionnalTab"/>
         <w:rPr>
           <w:b/>
-          <w:smallCaps/>
-          <w:color w:val="4F6228" w:themeColor="accent3" w:themeShade="80"/>
-        </w:rPr>
-      </w:pPr>
+          <w:lang w:val="en-US"/>
+        </w:rPr>
+      </w:pPr>
+      <w:r>
+        <w:rPr>
+          <w:b/>
+          <w:lang w:val="en-US"/>
+        </w:rPr>
+        <w:t xml:space="preserve">SLA Assessment </w:t>
+      </w:r>
+      <w:proofErr w:type="gramStart"/>
+      <w:r>
+        <w:rPr>
+          <w:b/>
+          <w:lang w:val="en-US"/>
+        </w:rPr>
+        <w:t>thresholds</w:t>
+      </w:r>
+      <w:r>
+        <w:rPr>
+          <w:b/>
+          <w:lang w:val="en-US"/>
+        </w:rPr>
+        <w:t xml:space="preserve"> :</w:t>
+      </w:r>
+      <w:proofErr w:type="gramEnd"/>
+      <w:r>
+        <w:rPr>
+          <w:b/>
+          <w:lang w:val="en-US"/>
+        </w:rPr>
+        <w:t xml:space="preserve"> </w:t>
+      </w:r>
+    </w:p>
+    <w:p>
+      <w:pPr>
+        <w:pStyle w:val="functionnalTab"/>
+        <w:numPr>
+          <w:ilvl w:val="0"/>
+          <w:numId w:val="12"/>
+        </w:numPr>
+        <w:rPr>
+          <w:lang w:val="en-US"/>
+        </w:rPr>
+      </w:pPr>
+      <w:r>
+        <w:rPr>
+          <w:lang w:val="en-US"/>
+        </w:rPr>
+        <w:t>Good if % difference between Target and Actual is less than 2%</w:t>
+      </w:r>
+    </w:p>
+    <w:p>
+      <w:pPr>
+        <w:pStyle w:val="functionnalTab"/>
+        <w:numPr>
+          <w:ilvl w:val="0"/>
+          <w:numId w:val="12"/>
+        </w:numPr>
+        <w:rPr>
+          <w:lang w:val="en-US"/>
+        </w:rPr>
+      </w:pPr>
+      <w:r>
+        <w:rPr>
+          <w:lang w:val="en-US"/>
+        </w:rPr>
+        <w:t>Acceptable if &amp; difference between Target and Actual is between 2% and 5%</w:t>
+      </w:r>
+    </w:p>
+    <w:p>
+      <w:pPr>
+        <w:pStyle w:val="functionnalTab"/>
+        <w:numPr>
+          <w:ilvl w:val="0"/>
+          <w:numId w:val="12"/>
+        </w:numPr>
+        <w:rPr>
+          <w:lang w:val="en-US"/>
+        </w:rPr>
+      </w:pPr>
+      <w:r>
+        <w:rPr>
+          <w:lang w:val="en-US"/>
+        </w:rPr>
+        <w:t>Poor if % difference between Target and Actual is greater than 5%</w:t>
+      </w:r>
+    </w:p>
+    <w:p>
+      <w:pPr>
+        <w:pStyle w:val="functionnalTab"/>
+        <w:rPr>
+          <w:lang w:val="en-US"/>
+        </w:rPr>
+      </w:pPr>
+      <w:r>
+        <w:rPr>
+          <w:b/>
+          <w:lang w:val="en-US"/>
+        </w:rPr>
+        <w:t xml:space="preserve">Actual </w:t>
+      </w:r>
+      <w:proofErr w:type="gramStart"/>
+      <w:r>
+        <w:rPr>
+          <w:b/>
+          <w:lang w:val="en-US"/>
+        </w:rPr>
+        <w:t>score :</w:t>
+      </w:r>
+      <w:proofErr w:type="gramEnd"/>
+      <w:r>
+        <w:rPr>
+          <w:lang w:val="en-US"/>
+        </w:rPr>
+        <w:t xml:space="preserve"> average score using latest snapshot data (even if snapshot date is before current quarter</w:t>
+      </w:r>
+    </w:p>
+    <w:p>
+      <w:pPr>
+        <w:pStyle w:val="functionnalTab"/>
+        <w:rPr>
+          <w:lang w:val="en-US"/>
+        </w:rPr>
+      </w:pPr>
+      <w:r>
+        <w:rPr>
+          <w:b/>
+          <w:lang w:val="en-US"/>
+        </w:rPr>
+        <w:t xml:space="preserve">Target score: </w:t>
+      </w:r>
+      <w:r>
+        <w:rPr>
+          <w:lang w:val="en-US"/>
+        </w:rPr>
+        <w:t>score to reach, to be configured as an option of the component</w:t>
+      </w:r>
+    </w:p>
+    <w:p>
+      <w:pPr>
+        <w:pStyle w:val="functionnalTab"/>
+        <w:rPr>
+          <w:lang w:val="en-US"/>
+        </w:rPr>
+      </w:pPr>
+      <w:r>
+        <w:rPr>
+          <w:b/>
+          <w:lang w:val="en-US"/>
+        </w:rPr>
+        <w:t>Score from previous quarter:</w:t>
+      </w:r>
+      <w:r>
+        <w:rPr>
+          <w:lang w:val="en-US"/>
+        </w:rPr>
+        <w:t xml:space="preserve"> average score using snapshot from previous quarter. If last snapshot date is old and previous current quarter, last snapshot date will be used also for previous quarter calculation</w:t>
+      </w:r>
+    </w:p>
+    <w:p>
+      <w:pPr>
+        <w:pStyle w:val="functionnalTab"/>
+        <w:rPr>
+          <w:b/>
+          <w:lang w:val="en-US"/>
+        </w:rPr>
+      </w:pPr>
+    </w:p>
+    <w:tbl>
+      <w:tblPr>
+        <w:tblStyle w:val="GridTable5Dark-Accent3"/>
+        <w:tblW w:w="0" w:type="auto"/>
+        <w:tblLook w:val="04A0" w:firstRow="1" w:lastRow="0" w:firstColumn="1" w:lastColumn="0" w:noHBand="0" w:noVBand="1"/>
+        <w:tblDescription w:val="TABLE;PF_BC_RELEASE_PERFORMANCE;BF=2.90 2.90 2.90 2.90 2.90 2.90 2.90 2.90,SLA=2 5"/>
+      </w:tblPr>
+      <w:tblGrid>
+        <w:gridCol w:w="2685"/>
+        <w:gridCol w:w="2072"/>
+        <w:gridCol w:w="963"/>
+        <w:gridCol w:w="967"/>
+        <w:gridCol w:w="2555"/>
+      </w:tblGrid>
+      <w:tr>
+        <w:trPr>
+          <w:cnfStyle w:val="100000000000" w:firstRow="1" w:lastRow="0" w:firstColumn="0" w:lastColumn="0" w:oddVBand="0" w:evenVBand="0" w:oddHBand="0" w:evenHBand="0" w:firstRowFirstColumn="0" w:firstRowLastColumn="0" w:lastRowFirstColumn="0" w:lastRowLastColumn="0"/>
+          <w:trHeight w:val="361"/>
+        </w:trPr>
+        <w:tc>
+          <w:tcPr>
+            <w:cnfStyle w:val="001000000000" w:firstRow="0" w:lastRow="0" w:firstColumn="1" w:lastColumn="0" w:oddVBand="0" w:evenVBand="0" w:oddHBand="0" w:evenHBand="0" w:firstRowFirstColumn="0" w:firstRowLastColumn="0" w:lastRowFirstColumn="0" w:lastRowLastColumn="0"/>
+            <w:tcW w:w="2685" w:type="dxa"/>
+          </w:tcPr>
+          <w:p>
+            <w:pPr>
+              <w:jc w:val="center"/>
+              <w:rPr>
+                <w:sz w:val="20"/>
+                <w:lang w:val="en-US"/>
+              </w:rPr>
+            </w:pPr>
+            <w:r>
+              <w:rPr>
+                <w:sz w:val="20"/>
+                <w:lang w:val="fr-FR"/>
+              </w:rPr>
+              <w:t xml:space="preserve">Application </w:t>
+            </w:r>
+            <w:proofErr w:type="spellStart"/>
+            <w:r>
+              <w:rPr>
+                <w:sz w:val="20"/>
+                <w:lang w:val="fr-FR"/>
+              </w:rPr>
+              <w:t>Quality</w:t>
+            </w:r>
+            <w:proofErr w:type="spellEnd"/>
+            <w:r>
+              <w:rPr>
+                <w:sz w:val="20"/>
+                <w:lang w:val="fr-FR"/>
+              </w:rPr>
+              <w:t xml:space="preserve"> </w:t>
+            </w:r>
+            <w:proofErr w:type="spellStart"/>
+            <w:r>
+              <w:rPr>
+                <w:sz w:val="20"/>
+                <w:lang w:val="fr-FR"/>
+              </w:rPr>
+              <w:t>Measure</w:t>
+            </w:r>
+            <w:proofErr w:type="spellEnd"/>
+          </w:p>
+        </w:tc>
+        <w:tc>
+          <w:tcPr>
+            <w:tcW w:w="2072" w:type="dxa"/>
+          </w:tcPr>
+          <w:p>
+            <w:pPr>
+              <w:spacing w:after="0"/>
+              <w:jc w:val="center"/>
+              <w:cnfStyle w:val="100000000000" w:firstRow="1" w:lastRow="0" w:firstColumn="0" w:lastColumn="0" w:oddVBand="0" w:evenVBand="0" w:oddHBand="0" w:evenHBand="0" w:firstRowFirstColumn="0" w:firstRowLastColumn="0" w:lastRowFirstColumn="0" w:lastRowLastColumn="0"/>
+              <w:rPr>
+                <w:sz w:val="20"/>
+                <w:lang w:val="en-US"/>
+              </w:rPr>
+            </w:pPr>
+            <w:r>
+              <w:rPr>
+                <w:sz w:val="20"/>
+              </w:rPr>
+              <w:t>Previous Quarter</w:t>
+            </w:r>
+          </w:p>
+        </w:tc>
+        <w:tc>
+          <w:tcPr>
+            <w:tcW w:w="963" w:type="dxa"/>
+          </w:tcPr>
+          <w:p>
+            <w:pPr>
+              <w:spacing w:after="0"/>
+              <w:jc w:val="center"/>
+              <w:cnfStyle w:val="100000000000" w:firstRow="1" w:lastRow="0" w:firstColumn="0" w:lastColumn="0" w:oddVBand="0" w:evenVBand="0" w:oddHBand="0" w:evenHBand="0" w:firstRowFirstColumn="0" w:firstRowLastColumn="0" w:lastRowFirstColumn="0" w:lastRowLastColumn="0"/>
+              <w:rPr>
+                <w:sz w:val="20"/>
+              </w:rPr>
+            </w:pPr>
+            <w:r>
+              <w:rPr>
+                <w:sz w:val="20"/>
+              </w:rPr>
+              <w:t>Target Score</w:t>
+            </w:r>
+          </w:p>
+        </w:tc>
+        <w:tc>
+          <w:tcPr>
+            <w:tcW w:w="967" w:type="dxa"/>
+          </w:tcPr>
+          <w:p>
+            <w:pPr>
+              <w:spacing w:after="0"/>
+              <w:jc w:val="center"/>
+              <w:cnfStyle w:val="100000000000" w:firstRow="1" w:lastRow="0" w:firstColumn="0" w:lastColumn="0" w:oddVBand="0" w:evenVBand="0" w:oddHBand="0" w:evenHBand="0" w:firstRowFirstColumn="0" w:firstRowLastColumn="0" w:lastRowFirstColumn="0" w:lastRowLastColumn="0"/>
+              <w:rPr>
+                <w:b w:val="0"/>
+                <w:bCs w:val="0"/>
+                <w:sz w:val="20"/>
+              </w:rPr>
+            </w:pPr>
+            <w:r>
+              <w:rPr>
+                <w:b w:val="0"/>
+                <w:bCs w:val="0"/>
+                <w:sz w:val="20"/>
+              </w:rPr>
+              <w:t>Actual Score</w:t>
+            </w:r>
+          </w:p>
+        </w:tc>
+        <w:tc>
+          <w:tcPr>
+            <w:tcW w:w="2555" w:type="dxa"/>
+          </w:tcPr>
+          <w:p>
+            <w:pPr>
+              <w:spacing w:after="0"/>
+              <w:jc w:val="center"/>
+              <w:cnfStyle w:val="100000000000" w:firstRow="1" w:lastRow="0" w:firstColumn="0" w:lastColumn="0" w:oddVBand="0" w:evenVBand="0" w:oddHBand="0" w:evenHBand="0" w:firstRowFirstColumn="0" w:firstRowLastColumn="0" w:lastRowFirstColumn="0" w:lastRowLastColumn="0"/>
+              <w:rPr>
+                <w:b w:val="0"/>
+                <w:bCs w:val="0"/>
+                <w:sz w:val="20"/>
+              </w:rPr>
+            </w:pPr>
+            <w:r>
+              <w:rPr>
+                <w:b w:val="0"/>
+                <w:bCs w:val="0"/>
+                <w:sz w:val="20"/>
+                <w:lang w:val="fr-FR"/>
+              </w:rPr>
+              <w:t xml:space="preserve">SLA </w:t>
+            </w:r>
+            <w:proofErr w:type="spellStart"/>
+            <w:r>
+              <w:rPr>
+                <w:b w:val="0"/>
+                <w:bCs w:val="0"/>
+                <w:sz w:val="20"/>
+                <w:lang w:val="fr-FR"/>
+              </w:rPr>
+              <w:t>Assesment</w:t>
+            </w:r>
+            <w:proofErr w:type="spellEnd"/>
+          </w:p>
+        </w:tc>
+      </w:tr>
+      <w:tr>
+        <w:trPr>
+          <w:cnfStyle w:val="000000100000" w:firstRow="0" w:lastRow="0" w:firstColumn="0" w:lastColumn="0" w:oddVBand="0" w:evenVBand="0" w:oddHBand="1" w:evenHBand="0" w:firstRowFirstColumn="0" w:firstRowLastColumn="0" w:lastRowFirstColumn="0" w:lastRowLastColumn="0"/>
+          <w:trHeight w:val="313"/>
+        </w:trPr>
+        <w:tc>
+          <w:tcPr>
+            <w:cnfStyle w:val="001000000000" w:firstRow="0" w:lastRow="0" w:firstColumn="1" w:lastColumn="0" w:oddVBand="0" w:evenVBand="0" w:oddHBand="0" w:evenHBand="0" w:firstRowFirstColumn="0" w:firstRowLastColumn="0" w:lastRowFirstColumn="0" w:lastRowLastColumn="0"/>
+            <w:tcW w:w="2685" w:type="dxa"/>
+          </w:tcPr>
+          <w:p>
+            <w:pPr>
+              <w:spacing w:after="0"/>
+              <w:rPr>
+                <w:sz w:val="20"/>
+              </w:rPr>
+            </w:pPr>
+            <w:r>
+              <w:rPr>
+                <w:sz w:val="20"/>
+              </w:rPr>
+              <w:t>Robustness</w:t>
+            </w:r>
+          </w:p>
+        </w:tc>
+        <w:tc>
+          <w:tcPr>
+            <w:tcW w:w="2072" w:type="dxa"/>
+          </w:tcPr>
+          <w:p>
+            <w:pPr>
+              <w:spacing w:after="0"/>
+              <w:jc w:val="center"/>
+              <w:cnfStyle w:val="000000100000" w:firstRow="0" w:lastRow="0" w:firstColumn="0" w:lastColumn="0" w:oddVBand="0" w:evenVBand="0" w:oddHBand="1" w:evenHBand="0" w:firstRowFirstColumn="0" w:firstRowLastColumn="0" w:lastRowFirstColumn="0" w:lastRowLastColumn="0"/>
+              <w:rPr>
+                <w:sz w:val="20"/>
+              </w:rPr>
+            </w:pPr>
+            <w:r>
+              <w:rPr>
+                <w:sz w:val="20"/>
+              </w:rPr>
+              <w:t>0.00</w:t>
+            </w:r>
+          </w:p>
+        </w:tc>
+        <w:tc>
+          <w:tcPr>
+            <w:tcW w:w="963" w:type="dxa"/>
+          </w:tcPr>
+          <w:p>
+            <w:pPr>
+              <w:spacing w:after="0"/>
+              <w:jc w:val="center"/>
+              <w:cnfStyle w:val="000000100000" w:firstRow="0" w:lastRow="0" w:firstColumn="0" w:lastColumn="0" w:oddVBand="0" w:evenVBand="0" w:oddHBand="1" w:evenHBand="0" w:firstRowFirstColumn="0" w:firstRowLastColumn="0" w:lastRowFirstColumn="0" w:lastRowLastColumn="0"/>
+              <w:rPr>
+                <w:sz w:val="20"/>
+                <w:lang w:val="fr-FR"/>
+              </w:rPr>
+            </w:pPr>
+            <w:r>
+              <w:rPr>
+                <w:sz w:val="20"/>
+                <w:lang w:val="fr-FR"/>
+              </w:rPr>
+              <w:t>0.00</w:t>
+            </w:r>
+          </w:p>
+        </w:tc>
+        <w:tc>
+          <w:tcPr>
+            <w:tcW w:w="967" w:type="dxa"/>
+          </w:tcPr>
+          <w:p>
+            <w:pPr>
+              <w:spacing w:after="0"/>
+              <w:jc w:val="center"/>
+              <w:cnfStyle w:val="000000100000" w:firstRow="0" w:lastRow="0" w:firstColumn="0" w:lastColumn="0" w:oddVBand="0" w:evenVBand="0" w:oddHBand="1" w:evenHBand="0" w:firstRowFirstColumn="0" w:firstRowLastColumn="0" w:lastRowFirstColumn="0" w:lastRowLastColumn="0"/>
+              <w:rPr>
+                <w:sz w:val="20"/>
+                <w:lang w:val="en-US"/>
+              </w:rPr>
+            </w:pPr>
+            <w:r>
+              <w:rPr>
+                <w:sz w:val="20"/>
+                <w:lang w:val="fr-FR"/>
+              </w:rPr>
+              <w:t>0.00</w:t>
+            </w:r>
+          </w:p>
+        </w:tc>
+        <w:tc>
+          <w:tcPr>
+            <w:tcW w:w="2555" w:type="dxa"/>
+          </w:tcPr>
+          <w:p>
+            <w:pPr>
+              <w:spacing w:after="0"/>
+              <w:jc w:val="center"/>
+              <w:cnfStyle w:val="000000100000" w:firstRow="0" w:lastRow="0" w:firstColumn="0" w:lastColumn="0" w:oddVBand="0" w:evenVBand="0" w:oddHBand="1" w:evenHBand="0" w:firstRowFirstColumn="0" w:firstRowLastColumn="0" w:lastRowFirstColumn="0" w:lastRowLastColumn="0"/>
+              <w:rPr>
+                <w:sz w:val="20"/>
+              </w:rPr>
+            </w:pPr>
+            <w:r>
+              <w:rPr>
+                <w:sz w:val="20"/>
+              </w:rPr>
+              <w:t>Good</w:t>
+            </w:r>
+          </w:p>
+        </w:tc>
+      </w:tr>
+      <w:tr>
+        <w:trPr>
+          <w:trHeight w:val="313"/>
+        </w:trPr>
+        <w:tc>
+          <w:tcPr>
+            <w:cnfStyle w:val="001000000000" w:firstRow="0" w:lastRow="0" w:firstColumn="1" w:lastColumn="0" w:oddVBand="0" w:evenVBand="0" w:oddHBand="0" w:evenHBand="0" w:firstRowFirstColumn="0" w:firstRowLastColumn="0" w:lastRowFirstColumn="0" w:lastRowLastColumn="0"/>
+            <w:tcW w:w="2685" w:type="dxa"/>
+          </w:tcPr>
+          <w:p>
+            <w:pPr>
+              <w:spacing w:after="0"/>
+              <w:rPr>
+                <w:sz w:val="20"/>
+              </w:rPr>
+            </w:pPr>
+            <w:r>
+              <w:rPr>
+                <w:sz w:val="20"/>
+              </w:rPr>
+              <w:t>Security</w:t>
+            </w:r>
+          </w:p>
+        </w:tc>
+        <w:tc>
+          <w:tcPr>
+            <w:tcW w:w="2072" w:type="dxa"/>
+          </w:tcPr>
+          <w:p>
+            <w:pPr>
+              <w:spacing w:after="0"/>
+              <w:jc w:val="center"/>
+              <w:cnfStyle w:val="000000000000" w:firstRow="0" w:lastRow="0" w:firstColumn="0" w:lastColumn="0" w:oddVBand="0" w:evenVBand="0" w:oddHBand="0" w:evenHBand="0" w:firstRowFirstColumn="0" w:firstRowLastColumn="0" w:lastRowFirstColumn="0" w:lastRowLastColumn="0"/>
+              <w:rPr>
+                <w:sz w:val="20"/>
+              </w:rPr>
+            </w:pPr>
+            <w:r>
+              <w:rPr>
+                <w:sz w:val="20"/>
+              </w:rPr>
+              <w:t>0.00</w:t>
+            </w:r>
+          </w:p>
+        </w:tc>
+        <w:tc>
+          <w:tcPr>
+            <w:tcW w:w="963" w:type="dxa"/>
+          </w:tcPr>
+          <w:p>
+            <w:pPr>
+              <w:spacing w:after="0"/>
+              <w:jc w:val="center"/>
+              <w:cnfStyle w:val="000000000000" w:firstRow="0" w:lastRow="0" w:firstColumn="0" w:lastColumn="0" w:oddVBand="0" w:evenVBand="0" w:oddHBand="0" w:evenHBand="0" w:firstRowFirstColumn="0" w:firstRowLastColumn="0" w:lastRowFirstColumn="0" w:lastRowLastColumn="0"/>
+              <w:rPr>
+                <w:sz w:val="20"/>
+                <w:lang w:val="fr-FR"/>
+              </w:rPr>
+            </w:pPr>
+            <w:r>
+              <w:rPr>
+                <w:sz w:val="20"/>
+                <w:lang w:val="fr-FR"/>
+              </w:rPr>
+              <w:t>0.00</w:t>
+            </w:r>
+          </w:p>
+        </w:tc>
+        <w:tc>
+          <w:tcPr>
+            <w:tcW w:w="967" w:type="dxa"/>
+          </w:tcPr>
+          <w:p>
+            <w:pPr>
+              <w:spacing w:after="0"/>
+              <w:jc w:val="center"/>
+              <w:cnfStyle w:val="000000000000" w:firstRow="0" w:lastRow="0" w:firstColumn="0" w:lastColumn="0" w:oddVBand="0" w:evenVBand="0" w:oddHBand="0" w:evenHBand="0" w:firstRowFirstColumn="0" w:firstRowLastColumn="0" w:lastRowFirstColumn="0" w:lastRowLastColumn="0"/>
+              <w:rPr>
+                <w:sz w:val="20"/>
+                <w:lang w:val="en-US"/>
+              </w:rPr>
+            </w:pPr>
+            <w:r>
+              <w:rPr>
+                <w:sz w:val="20"/>
+                <w:lang w:val="fr-FR"/>
+              </w:rPr>
+              <w:t>0</w:t>
+            </w:r>
+            <w:bookmarkStart w:id="1" w:name="_GoBack"/>
+            <w:bookmarkEnd w:id="1"/>
+            <w:r>
+              <w:rPr>
+                <w:sz w:val="20"/>
+                <w:lang w:val="fr-FR"/>
+              </w:rPr>
+              <w:t>.00</w:t>
+            </w:r>
+          </w:p>
+        </w:tc>
+        <w:tc>
+          <w:tcPr>
+            <w:tcW w:w="2555" w:type="dxa"/>
+          </w:tcPr>
+          <w:p>
+            <w:pPr>
+              <w:spacing w:after="0"/>
+              <w:jc w:val="center"/>
+              <w:cnfStyle w:val="000000000000" w:firstRow="0" w:lastRow="0" w:firstColumn="0" w:lastColumn="0" w:oddVBand="0" w:evenVBand="0" w:oddHBand="0" w:evenHBand="0" w:firstRowFirstColumn="0" w:firstRowLastColumn="0" w:lastRowFirstColumn="0" w:lastRowLastColumn="0"/>
+              <w:rPr>
+                <w:sz w:val="20"/>
+              </w:rPr>
+            </w:pPr>
+            <w:r>
+              <w:rPr>
+                <w:sz w:val="20"/>
+              </w:rPr>
+              <w:t>Good</w:t>
+            </w:r>
+          </w:p>
+        </w:tc>
+      </w:tr>
+      <w:tr>
+        <w:trPr>
+          <w:cnfStyle w:val="000000100000" w:firstRow="0" w:lastRow="0" w:firstColumn="0" w:lastColumn="0" w:oddVBand="0" w:evenVBand="0" w:oddHBand="1" w:evenHBand="0" w:firstRowFirstColumn="0" w:firstRowLastColumn="0" w:lastRowFirstColumn="0" w:lastRowLastColumn="0"/>
+          <w:trHeight w:val="313"/>
+        </w:trPr>
+        <w:tc>
+          <w:tcPr>
+            <w:cnfStyle w:val="001000000000" w:firstRow="0" w:lastRow="0" w:firstColumn="1" w:lastColumn="0" w:oddVBand="0" w:evenVBand="0" w:oddHBand="0" w:evenHBand="0" w:firstRowFirstColumn="0" w:firstRowLastColumn="0" w:lastRowFirstColumn="0" w:lastRowLastColumn="0"/>
+            <w:tcW w:w="2685" w:type="dxa"/>
+          </w:tcPr>
+          <w:p>
+            <w:pPr>
+              <w:spacing w:after="0"/>
+              <w:rPr>
+                <w:sz w:val="20"/>
+              </w:rPr>
+            </w:pPr>
+            <w:r>
+              <w:rPr>
+                <w:sz w:val="20"/>
+              </w:rPr>
+              <w:t>Efficiency</w:t>
+            </w:r>
+          </w:p>
+        </w:tc>
+        <w:tc>
+          <w:tcPr>
+            <w:tcW w:w="2072" w:type="dxa"/>
+          </w:tcPr>
+          <w:p>
+            <w:pPr>
+              <w:spacing w:after="0"/>
+              <w:jc w:val="center"/>
+              <w:cnfStyle w:val="000000100000" w:firstRow="0" w:lastRow="0" w:firstColumn="0" w:lastColumn="0" w:oddVBand="0" w:evenVBand="0" w:oddHBand="1" w:evenHBand="0" w:firstRowFirstColumn="0" w:firstRowLastColumn="0" w:lastRowFirstColumn="0" w:lastRowLastColumn="0"/>
+              <w:rPr>
+                <w:sz w:val="20"/>
+              </w:rPr>
+            </w:pPr>
+            <w:r>
+              <w:rPr>
+                <w:sz w:val="20"/>
+              </w:rPr>
+              <w:t>0.00</w:t>
+            </w:r>
+          </w:p>
+        </w:tc>
+        <w:tc>
+          <w:tcPr>
+            <w:tcW w:w="963" w:type="dxa"/>
+          </w:tcPr>
+          <w:p>
+            <w:pPr>
+              <w:spacing w:after="0"/>
+              <w:jc w:val="center"/>
+              <w:cnfStyle w:val="000000100000" w:firstRow="0" w:lastRow="0" w:firstColumn="0" w:lastColumn="0" w:oddVBand="0" w:evenVBand="0" w:oddHBand="1" w:evenHBand="0" w:firstRowFirstColumn="0" w:firstRowLastColumn="0" w:lastRowFirstColumn="0" w:lastRowLastColumn="0"/>
+              <w:rPr>
+                <w:sz w:val="20"/>
+                <w:lang w:val="fr-FR"/>
+              </w:rPr>
+            </w:pPr>
+            <w:r>
+              <w:rPr>
+                <w:sz w:val="20"/>
+                <w:lang w:val="fr-FR"/>
+              </w:rPr>
+              <w:t>0.00</w:t>
+            </w:r>
+          </w:p>
+        </w:tc>
+        <w:tc>
+          <w:tcPr>
+            <w:tcW w:w="967" w:type="dxa"/>
+          </w:tcPr>
+          <w:p>
+            <w:pPr>
+              <w:spacing w:after="0"/>
+              <w:jc w:val="center"/>
+              <w:cnfStyle w:val="000000100000" w:firstRow="0" w:lastRow="0" w:firstColumn="0" w:lastColumn="0" w:oddVBand="0" w:evenVBand="0" w:oddHBand="1" w:evenHBand="0" w:firstRowFirstColumn="0" w:firstRowLastColumn="0" w:lastRowFirstColumn="0" w:lastRowLastColumn="0"/>
+              <w:rPr>
+                <w:sz w:val="20"/>
+                <w:lang w:val="en-US"/>
+              </w:rPr>
+            </w:pPr>
+            <w:r>
+              <w:rPr>
+                <w:sz w:val="20"/>
+                <w:lang w:val="fr-FR"/>
+              </w:rPr>
+              <w:t>0.00</w:t>
+            </w:r>
+          </w:p>
+        </w:tc>
+        <w:tc>
+          <w:tcPr>
+            <w:tcW w:w="2555" w:type="dxa"/>
+          </w:tcPr>
+          <w:p>
+            <w:pPr>
+              <w:spacing w:after="0"/>
+              <w:jc w:val="center"/>
+              <w:cnfStyle w:val="000000100000" w:firstRow="0" w:lastRow="0" w:firstColumn="0" w:lastColumn="0" w:oddVBand="0" w:evenVBand="0" w:oddHBand="1" w:evenHBand="0" w:firstRowFirstColumn="0" w:firstRowLastColumn="0" w:lastRowFirstColumn="0" w:lastRowLastColumn="0"/>
+              <w:rPr>
+                <w:sz w:val="20"/>
+              </w:rPr>
+            </w:pPr>
+            <w:r>
+              <w:rPr>
+                <w:sz w:val="20"/>
+              </w:rPr>
+              <w:t>Good</w:t>
+            </w:r>
+          </w:p>
+        </w:tc>
+      </w:tr>
+      <w:tr>
+        <w:trPr>
+          <w:trHeight w:val="313"/>
+        </w:trPr>
+        <w:tc>
+          <w:tcPr>
+            <w:cnfStyle w:val="001000000000" w:firstRow="0" w:lastRow="0" w:firstColumn="1" w:lastColumn="0" w:oddVBand="0" w:evenVBand="0" w:oddHBand="0" w:evenHBand="0" w:firstRowFirstColumn="0" w:firstRowLastColumn="0" w:lastRowFirstColumn="0" w:lastRowLastColumn="0"/>
+            <w:tcW w:w="2685" w:type="dxa"/>
+          </w:tcPr>
+          <w:p>
+            <w:pPr>
+              <w:spacing w:after="0"/>
+              <w:rPr>
+                <w:sz w:val="20"/>
+              </w:rPr>
+            </w:pPr>
+            <w:r>
+              <w:rPr>
+                <w:sz w:val="20"/>
+              </w:rPr>
+              <w:t>Changeability</w:t>
+            </w:r>
+          </w:p>
+        </w:tc>
+        <w:tc>
+          <w:tcPr>
+            <w:tcW w:w="2072" w:type="dxa"/>
+          </w:tcPr>
+          <w:p>
+            <w:pPr>
+              <w:spacing w:after="0"/>
+              <w:jc w:val="center"/>
+              <w:cnfStyle w:val="000000000000" w:firstRow="0" w:lastRow="0" w:firstColumn="0" w:lastColumn="0" w:oddVBand="0" w:evenVBand="0" w:oddHBand="0" w:evenHBand="0" w:firstRowFirstColumn="0" w:firstRowLastColumn="0" w:lastRowFirstColumn="0" w:lastRowLastColumn="0"/>
+              <w:rPr>
+                <w:sz w:val="20"/>
+              </w:rPr>
+            </w:pPr>
+            <w:r>
+              <w:rPr>
+                <w:sz w:val="20"/>
+              </w:rPr>
+              <w:t>0.00</w:t>
+            </w:r>
+          </w:p>
+        </w:tc>
+        <w:tc>
+          <w:tcPr>
+            <w:tcW w:w="963" w:type="dxa"/>
+          </w:tcPr>
+          <w:p>
+            <w:pPr>
+              <w:spacing w:after="0"/>
+              <w:jc w:val="center"/>
+              <w:cnfStyle w:val="000000000000" w:firstRow="0" w:lastRow="0" w:firstColumn="0" w:lastColumn="0" w:oddVBand="0" w:evenVBand="0" w:oddHBand="0" w:evenHBand="0" w:firstRowFirstColumn="0" w:firstRowLastColumn="0" w:lastRowFirstColumn="0" w:lastRowLastColumn="0"/>
+              <w:rPr>
+                <w:sz w:val="20"/>
+                <w:lang w:val="fr-FR"/>
+              </w:rPr>
+            </w:pPr>
+            <w:r>
+              <w:rPr>
+                <w:sz w:val="20"/>
+                <w:lang w:val="fr-FR"/>
+              </w:rPr>
+              <w:t>0.00</w:t>
+            </w:r>
+          </w:p>
+        </w:tc>
+        <w:tc>
+          <w:tcPr>
+            <w:tcW w:w="967" w:type="dxa"/>
+          </w:tcPr>
+          <w:p>
+            <w:pPr>
+              <w:spacing w:after="0"/>
+              <w:jc w:val="center"/>
+              <w:cnfStyle w:val="000000000000" w:firstRow="0" w:lastRow="0" w:firstColumn="0" w:lastColumn="0" w:oddVBand="0" w:evenVBand="0" w:oddHBand="0" w:evenHBand="0" w:firstRowFirstColumn="0" w:firstRowLastColumn="0" w:lastRowFirstColumn="0" w:lastRowLastColumn="0"/>
+              <w:rPr>
+                <w:sz w:val="20"/>
+                <w:lang w:val="en-US"/>
+              </w:rPr>
+            </w:pPr>
+            <w:r>
+              <w:rPr>
+                <w:sz w:val="20"/>
+                <w:lang w:val="fr-FR"/>
+              </w:rPr>
+              <w:t>0.00</w:t>
+            </w:r>
+          </w:p>
+        </w:tc>
+        <w:tc>
+          <w:tcPr>
+            <w:tcW w:w="2555" w:type="dxa"/>
+          </w:tcPr>
+          <w:p>
+            <w:pPr>
+              <w:spacing w:after="0"/>
+              <w:jc w:val="center"/>
+              <w:cnfStyle w:val="000000000000" w:firstRow="0" w:lastRow="0" w:firstColumn="0" w:lastColumn="0" w:oddVBand="0" w:evenVBand="0" w:oddHBand="0" w:evenHBand="0" w:firstRowFirstColumn="0" w:firstRowLastColumn="0" w:lastRowFirstColumn="0" w:lastRowLastColumn="0"/>
+              <w:rPr>
+                <w:sz w:val="20"/>
+              </w:rPr>
+            </w:pPr>
+            <w:r>
+              <w:rPr>
+                <w:sz w:val="20"/>
+              </w:rPr>
+              <w:t>Good</w:t>
+            </w:r>
+          </w:p>
+        </w:tc>
+      </w:tr>
+      <w:tr>
+        <w:trPr>
+          <w:cnfStyle w:val="000000100000" w:firstRow="0" w:lastRow="0" w:firstColumn="0" w:lastColumn="0" w:oddVBand="0" w:evenVBand="0" w:oddHBand="1" w:evenHBand="0" w:firstRowFirstColumn="0" w:firstRowLastColumn="0" w:lastRowFirstColumn="0" w:lastRowLastColumn="0"/>
+          <w:trHeight w:val="313"/>
+        </w:trPr>
+        <w:tc>
+          <w:tcPr>
+            <w:cnfStyle w:val="001000000000" w:firstRow="0" w:lastRow="0" w:firstColumn="1" w:lastColumn="0" w:oddVBand="0" w:evenVBand="0" w:oddHBand="0" w:evenHBand="0" w:firstRowFirstColumn="0" w:firstRowLastColumn="0" w:lastRowFirstColumn="0" w:lastRowLastColumn="0"/>
+            <w:tcW w:w="2685" w:type="dxa"/>
+          </w:tcPr>
+          <w:p>
+            <w:pPr>
+              <w:spacing w:after="0"/>
+              <w:rPr>
+                <w:sz w:val="20"/>
+              </w:rPr>
+            </w:pPr>
+            <w:proofErr w:type="spellStart"/>
+            <w:r>
+              <w:rPr>
+                <w:sz w:val="20"/>
+              </w:rPr>
+              <w:t>Transferrability</w:t>
+            </w:r>
+            <w:proofErr w:type="spellEnd"/>
+          </w:p>
+        </w:tc>
+        <w:tc>
+          <w:tcPr>
+            <w:tcW w:w="2072" w:type="dxa"/>
+          </w:tcPr>
+          <w:p>
+            <w:pPr>
+              <w:spacing w:after="0"/>
+              <w:jc w:val="center"/>
+              <w:cnfStyle w:val="000000100000" w:firstRow="0" w:lastRow="0" w:firstColumn="0" w:lastColumn="0" w:oddVBand="0" w:evenVBand="0" w:oddHBand="1" w:evenHBand="0" w:firstRowFirstColumn="0" w:firstRowLastColumn="0" w:lastRowFirstColumn="0" w:lastRowLastColumn="0"/>
+              <w:rPr>
+                <w:sz w:val="20"/>
+              </w:rPr>
+            </w:pPr>
+            <w:r>
+              <w:rPr>
+                <w:sz w:val="20"/>
+              </w:rPr>
+              <w:t>0.00</w:t>
+            </w:r>
+          </w:p>
+        </w:tc>
+        <w:tc>
+          <w:tcPr>
+            <w:tcW w:w="963" w:type="dxa"/>
+          </w:tcPr>
+          <w:p>
+            <w:pPr>
+              <w:spacing w:after="0"/>
+              <w:jc w:val="center"/>
+              <w:cnfStyle w:val="000000100000" w:firstRow="0" w:lastRow="0" w:firstColumn="0" w:lastColumn="0" w:oddVBand="0" w:evenVBand="0" w:oddHBand="1" w:evenHBand="0" w:firstRowFirstColumn="0" w:firstRowLastColumn="0" w:lastRowFirstColumn="0" w:lastRowLastColumn="0"/>
+              <w:rPr>
+                <w:sz w:val="20"/>
+                <w:lang w:val="fr-FR"/>
+              </w:rPr>
+            </w:pPr>
+            <w:r>
+              <w:rPr>
+                <w:sz w:val="20"/>
+                <w:lang w:val="fr-FR"/>
+              </w:rPr>
+              <w:t>0.00</w:t>
+            </w:r>
+          </w:p>
+        </w:tc>
+        <w:tc>
+          <w:tcPr>
+            <w:tcW w:w="967" w:type="dxa"/>
+          </w:tcPr>
+          <w:p>
+            <w:pPr>
+              <w:spacing w:after="0"/>
+              <w:jc w:val="center"/>
+              <w:cnfStyle w:val="000000100000" w:firstRow="0" w:lastRow="0" w:firstColumn="0" w:lastColumn="0" w:oddVBand="0" w:evenVBand="0" w:oddHBand="1" w:evenHBand="0" w:firstRowFirstColumn="0" w:firstRowLastColumn="0" w:lastRowFirstColumn="0" w:lastRowLastColumn="0"/>
+              <w:rPr>
+                <w:sz w:val="20"/>
+                <w:lang w:val="en-US"/>
+              </w:rPr>
+            </w:pPr>
+            <w:r>
+              <w:rPr>
+                <w:sz w:val="20"/>
+                <w:lang w:val="fr-FR"/>
+              </w:rPr>
+              <w:t>0.00</w:t>
+            </w:r>
+          </w:p>
+        </w:tc>
+        <w:tc>
+          <w:tcPr>
+            <w:tcW w:w="2555" w:type="dxa"/>
+          </w:tcPr>
+          <w:p>
+            <w:pPr>
+              <w:spacing w:after="0"/>
+              <w:jc w:val="center"/>
+              <w:cnfStyle w:val="000000100000" w:firstRow="0" w:lastRow="0" w:firstColumn="0" w:lastColumn="0" w:oddVBand="0" w:evenVBand="0" w:oddHBand="1" w:evenHBand="0" w:firstRowFirstColumn="0" w:firstRowLastColumn="0" w:lastRowFirstColumn="0" w:lastRowLastColumn="0"/>
+              <w:rPr>
+                <w:sz w:val="20"/>
+              </w:rPr>
+            </w:pPr>
+            <w:r>
+              <w:rPr>
+                <w:sz w:val="20"/>
+              </w:rPr>
+              <w:t>Good</w:t>
+            </w:r>
+          </w:p>
+        </w:tc>
+      </w:tr>
+      <w:tr>
+        <w:trPr>
+          <w:trHeight w:val="313"/>
+        </w:trPr>
+        <w:tc>
+          <w:tcPr>
+            <w:cnfStyle w:val="001000000000" w:firstRow="0" w:lastRow="0" w:firstColumn="1" w:lastColumn="0" w:oddVBand="0" w:evenVBand="0" w:oddHBand="0" w:evenHBand="0" w:firstRowFirstColumn="0" w:firstRowLastColumn="0" w:lastRowFirstColumn="0" w:lastRowLastColumn="0"/>
+            <w:tcW w:w="2685" w:type="dxa"/>
+          </w:tcPr>
+          <w:p>
+            <w:pPr>
+              <w:spacing w:after="0"/>
+              <w:rPr>
+                <w:sz w:val="20"/>
+              </w:rPr>
+            </w:pPr>
+            <w:r>
+              <w:rPr>
+                <w:sz w:val="20"/>
+              </w:rPr>
+              <w:t>Programming Practices</w:t>
+            </w:r>
+          </w:p>
+        </w:tc>
+        <w:tc>
+          <w:tcPr>
+            <w:tcW w:w="2072" w:type="dxa"/>
+          </w:tcPr>
+          <w:p>
+            <w:pPr>
+              <w:spacing w:after="0"/>
+              <w:jc w:val="center"/>
+              <w:cnfStyle w:val="000000000000" w:firstRow="0" w:lastRow="0" w:firstColumn="0" w:lastColumn="0" w:oddVBand="0" w:evenVBand="0" w:oddHBand="0" w:evenHBand="0" w:firstRowFirstColumn="0" w:firstRowLastColumn="0" w:lastRowFirstColumn="0" w:lastRowLastColumn="0"/>
+              <w:rPr>
+                <w:sz w:val="20"/>
+              </w:rPr>
+            </w:pPr>
+            <w:r>
+              <w:rPr>
+                <w:sz w:val="20"/>
+              </w:rPr>
+              <w:t>0.00</w:t>
+            </w:r>
+          </w:p>
+        </w:tc>
+        <w:tc>
+          <w:tcPr>
+            <w:tcW w:w="963" w:type="dxa"/>
+          </w:tcPr>
+          <w:p>
+            <w:pPr>
+              <w:spacing w:after="0"/>
+              <w:jc w:val="center"/>
+              <w:cnfStyle w:val="000000000000" w:firstRow="0" w:lastRow="0" w:firstColumn="0" w:lastColumn="0" w:oddVBand="0" w:evenVBand="0" w:oddHBand="0" w:evenHBand="0" w:firstRowFirstColumn="0" w:firstRowLastColumn="0" w:lastRowFirstColumn="0" w:lastRowLastColumn="0"/>
+              <w:rPr>
+                <w:sz w:val="20"/>
+                <w:lang w:val="fr-FR"/>
+              </w:rPr>
+            </w:pPr>
+            <w:r>
+              <w:rPr>
+                <w:sz w:val="20"/>
+                <w:lang w:val="fr-FR"/>
+              </w:rPr>
+              <w:t>0.00</w:t>
+            </w:r>
+          </w:p>
+        </w:tc>
+        <w:tc>
+          <w:tcPr>
+            <w:tcW w:w="967" w:type="dxa"/>
+          </w:tcPr>
+          <w:p>
+            <w:pPr>
+              <w:spacing w:after="0"/>
+              <w:jc w:val="center"/>
+              <w:cnfStyle w:val="000000000000" w:firstRow="0" w:lastRow="0" w:firstColumn="0" w:lastColumn="0" w:oddVBand="0" w:evenVBand="0" w:oddHBand="0" w:evenHBand="0" w:firstRowFirstColumn="0" w:firstRowLastColumn="0" w:lastRowFirstColumn="0" w:lastRowLastColumn="0"/>
+              <w:rPr>
+                <w:sz w:val="20"/>
+                <w:lang w:val="en-US"/>
+              </w:rPr>
+            </w:pPr>
+            <w:r>
+              <w:rPr>
+                <w:sz w:val="20"/>
+                <w:lang w:val="fr-FR"/>
+              </w:rPr>
+              <w:t>0.00</w:t>
+            </w:r>
+          </w:p>
+        </w:tc>
+        <w:tc>
+          <w:tcPr>
+            <w:tcW w:w="2555" w:type="dxa"/>
+          </w:tcPr>
+          <w:p>
+            <w:pPr>
+              <w:spacing w:after="0"/>
+              <w:jc w:val="center"/>
+              <w:cnfStyle w:val="000000000000" w:firstRow="0" w:lastRow="0" w:firstColumn="0" w:lastColumn="0" w:oddVBand="0" w:evenVBand="0" w:oddHBand="0" w:evenHBand="0" w:firstRowFirstColumn="0" w:firstRowLastColumn="0" w:lastRowFirstColumn="0" w:lastRowLastColumn="0"/>
+              <w:rPr>
+                <w:sz w:val="20"/>
+              </w:rPr>
+            </w:pPr>
+            <w:r>
+              <w:rPr>
+                <w:sz w:val="20"/>
+              </w:rPr>
+              <w:t>Good</w:t>
+            </w:r>
+          </w:p>
+        </w:tc>
+      </w:tr>
+      <w:tr>
+        <w:trPr>
+          <w:cnfStyle w:val="000000100000" w:firstRow="0" w:lastRow="0" w:firstColumn="0" w:lastColumn="0" w:oddVBand="0" w:evenVBand="0" w:oddHBand="1" w:evenHBand="0" w:firstRowFirstColumn="0" w:firstRowLastColumn="0" w:lastRowFirstColumn="0" w:lastRowLastColumn="0"/>
+          <w:trHeight w:val="313"/>
+        </w:trPr>
+        <w:tc>
+          <w:tcPr>
+            <w:cnfStyle w:val="001000000000" w:firstRow="0" w:lastRow="0" w:firstColumn="1" w:lastColumn="0" w:oddVBand="0" w:evenVBand="0" w:oddHBand="0" w:evenHBand="0" w:firstRowFirstColumn="0" w:firstRowLastColumn="0" w:lastRowFirstColumn="0" w:lastRowLastColumn="0"/>
+            <w:tcW w:w="2685" w:type="dxa"/>
+          </w:tcPr>
+          <w:p>
+            <w:pPr>
+              <w:spacing w:after="0"/>
+              <w:rPr>
+                <w:sz w:val="20"/>
+              </w:rPr>
+            </w:pPr>
+            <w:r>
+              <w:rPr>
+                <w:sz w:val="20"/>
+              </w:rPr>
+              <w:t>Documentation</w:t>
+            </w:r>
+          </w:p>
+        </w:tc>
+        <w:tc>
+          <w:tcPr>
+            <w:tcW w:w="2072" w:type="dxa"/>
+          </w:tcPr>
+          <w:p>
+            <w:pPr>
+              <w:spacing w:after="0"/>
+              <w:jc w:val="center"/>
+              <w:cnfStyle w:val="000000100000" w:firstRow="0" w:lastRow="0" w:firstColumn="0" w:lastColumn="0" w:oddVBand="0" w:evenVBand="0" w:oddHBand="1" w:evenHBand="0" w:firstRowFirstColumn="0" w:firstRowLastColumn="0" w:lastRowFirstColumn="0" w:lastRowLastColumn="0"/>
+              <w:rPr>
+                <w:sz w:val="20"/>
+              </w:rPr>
+            </w:pPr>
+            <w:r>
+              <w:rPr>
+                <w:sz w:val="20"/>
+              </w:rPr>
+              <w:t>0.00</w:t>
+            </w:r>
+          </w:p>
+        </w:tc>
+        <w:tc>
+          <w:tcPr>
+            <w:tcW w:w="963" w:type="dxa"/>
+          </w:tcPr>
+          <w:p>
+            <w:pPr>
+              <w:spacing w:after="0"/>
+              <w:jc w:val="center"/>
+              <w:cnfStyle w:val="000000100000" w:firstRow="0" w:lastRow="0" w:firstColumn="0" w:lastColumn="0" w:oddVBand="0" w:evenVBand="0" w:oddHBand="1" w:evenHBand="0" w:firstRowFirstColumn="0" w:firstRowLastColumn="0" w:lastRowFirstColumn="0" w:lastRowLastColumn="0"/>
+              <w:rPr>
+                <w:sz w:val="20"/>
+                <w:lang w:val="fr-FR"/>
+              </w:rPr>
+            </w:pPr>
+            <w:r>
+              <w:rPr>
+                <w:sz w:val="20"/>
+                <w:lang w:val="fr-FR"/>
+              </w:rPr>
+              <w:t>0.00</w:t>
+            </w:r>
+          </w:p>
+        </w:tc>
+        <w:tc>
+          <w:tcPr>
+            <w:tcW w:w="967" w:type="dxa"/>
+          </w:tcPr>
+          <w:p>
+            <w:pPr>
+              <w:spacing w:after="0"/>
+              <w:jc w:val="center"/>
+              <w:cnfStyle w:val="000000100000" w:firstRow="0" w:lastRow="0" w:firstColumn="0" w:lastColumn="0" w:oddVBand="0" w:evenVBand="0" w:oddHBand="1" w:evenHBand="0" w:firstRowFirstColumn="0" w:firstRowLastColumn="0" w:lastRowFirstColumn="0" w:lastRowLastColumn="0"/>
+              <w:rPr>
+                <w:sz w:val="20"/>
+                <w:lang w:val="en-US"/>
+              </w:rPr>
+            </w:pPr>
+            <w:r>
+              <w:rPr>
+                <w:sz w:val="20"/>
+                <w:lang w:val="fr-FR"/>
+              </w:rPr>
+              <w:t>0.00</w:t>
+            </w:r>
+          </w:p>
+        </w:tc>
+        <w:tc>
+          <w:tcPr>
+            <w:tcW w:w="2555" w:type="dxa"/>
+          </w:tcPr>
+          <w:p>
+            <w:pPr>
+              <w:spacing w:after="0"/>
+              <w:jc w:val="center"/>
+              <w:cnfStyle w:val="000000100000" w:firstRow="0" w:lastRow="0" w:firstColumn="0" w:lastColumn="0" w:oddVBand="0" w:evenVBand="0" w:oddHBand="1" w:evenHBand="0" w:firstRowFirstColumn="0" w:firstRowLastColumn="0" w:lastRowFirstColumn="0" w:lastRowLastColumn="0"/>
+              <w:rPr>
+                <w:sz w:val="20"/>
+              </w:rPr>
+            </w:pPr>
+            <w:r>
+              <w:rPr>
+                <w:sz w:val="20"/>
+              </w:rPr>
+              <w:t>Good</w:t>
+            </w:r>
+          </w:p>
+        </w:tc>
+      </w:tr>
+      <w:tr>
+        <w:trPr>
+          <w:trHeight w:val="313"/>
+        </w:trPr>
+        <w:tc>
+          <w:tcPr>
+            <w:cnfStyle w:val="001000000000" w:firstRow="0" w:lastRow="0" w:firstColumn="1" w:lastColumn="0" w:oddVBand="0" w:evenVBand="0" w:oddHBand="0" w:evenHBand="0" w:firstRowFirstColumn="0" w:firstRowLastColumn="0" w:lastRowFirstColumn="0" w:lastRowLastColumn="0"/>
+            <w:tcW w:w="2685" w:type="dxa"/>
+          </w:tcPr>
+          <w:p>
+            <w:pPr>
+              <w:spacing w:after="0"/>
+              <w:rPr>
+                <w:sz w:val="20"/>
+              </w:rPr>
+            </w:pPr>
+            <w:r>
+              <w:rPr>
+                <w:sz w:val="20"/>
+              </w:rPr>
+              <w:t>Architectural Design</w:t>
+            </w:r>
+          </w:p>
+        </w:tc>
+        <w:tc>
+          <w:tcPr>
+            <w:tcW w:w="2072" w:type="dxa"/>
+          </w:tcPr>
+          <w:p>
+            <w:pPr>
+              <w:spacing w:after="0"/>
+              <w:jc w:val="center"/>
+              <w:cnfStyle w:val="000000000000" w:firstRow="0" w:lastRow="0" w:firstColumn="0" w:lastColumn="0" w:oddVBand="0" w:evenVBand="0" w:oddHBand="0" w:evenHBand="0" w:firstRowFirstColumn="0" w:firstRowLastColumn="0" w:lastRowFirstColumn="0" w:lastRowLastColumn="0"/>
+              <w:rPr>
+                <w:sz w:val="20"/>
+              </w:rPr>
+            </w:pPr>
+            <w:r>
+              <w:rPr>
+                <w:sz w:val="20"/>
+              </w:rPr>
+              <w:t>0.00</w:t>
+            </w:r>
+          </w:p>
+        </w:tc>
+        <w:tc>
+          <w:tcPr>
+            <w:tcW w:w="963" w:type="dxa"/>
+          </w:tcPr>
+          <w:p>
+            <w:pPr>
+              <w:spacing w:after="0"/>
+              <w:jc w:val="center"/>
+              <w:cnfStyle w:val="000000000000" w:firstRow="0" w:lastRow="0" w:firstColumn="0" w:lastColumn="0" w:oddVBand="0" w:evenVBand="0" w:oddHBand="0" w:evenHBand="0" w:firstRowFirstColumn="0" w:firstRowLastColumn="0" w:lastRowFirstColumn="0" w:lastRowLastColumn="0"/>
+              <w:rPr>
+                <w:sz w:val="20"/>
+                <w:lang w:val="fr-FR"/>
+              </w:rPr>
+            </w:pPr>
+            <w:r>
+              <w:rPr>
+                <w:sz w:val="20"/>
+                <w:lang w:val="fr-FR"/>
+              </w:rPr>
+              <w:t>0.00</w:t>
+            </w:r>
+          </w:p>
+        </w:tc>
+        <w:tc>
+          <w:tcPr>
+            <w:tcW w:w="967" w:type="dxa"/>
+          </w:tcPr>
+          <w:p>
+            <w:pPr>
+              <w:spacing w:after="0"/>
+              <w:jc w:val="center"/>
+              <w:cnfStyle w:val="000000000000" w:firstRow="0" w:lastRow="0" w:firstColumn="0" w:lastColumn="0" w:oddVBand="0" w:evenVBand="0" w:oddHBand="0" w:evenHBand="0" w:firstRowFirstColumn="0" w:firstRowLastColumn="0" w:lastRowFirstColumn="0" w:lastRowLastColumn="0"/>
+              <w:rPr>
+                <w:sz w:val="20"/>
+                <w:lang w:val="en-US"/>
+              </w:rPr>
+            </w:pPr>
+            <w:r>
+              <w:rPr>
+                <w:sz w:val="20"/>
+                <w:lang w:val="fr-FR"/>
+              </w:rPr>
+              <w:t>0.00</w:t>
+            </w:r>
+          </w:p>
+        </w:tc>
+        <w:tc>
+          <w:tcPr>
+            <w:tcW w:w="2555" w:type="dxa"/>
+          </w:tcPr>
+          <w:p>
+            <w:pPr>
+              <w:spacing w:after="0"/>
+              <w:jc w:val="center"/>
+              <w:cnfStyle w:val="000000000000" w:firstRow="0" w:lastRow="0" w:firstColumn="0" w:lastColumn="0" w:oddVBand="0" w:evenVBand="0" w:oddHBand="0" w:evenHBand="0" w:firstRowFirstColumn="0" w:firstRowLastColumn="0" w:lastRowFirstColumn="0" w:lastRowLastColumn="0"/>
+              <w:rPr>
+                <w:sz w:val="20"/>
+              </w:rPr>
+            </w:pPr>
+            <w:r>
+              <w:rPr>
+                <w:sz w:val="20"/>
+              </w:rPr>
+              <w:t>Good</w:t>
+            </w:r>
+          </w:p>
+        </w:tc>
+      </w:tr>
+    </w:tbl>
+    <w:p>
+      <w:pPr>
+        <w:pStyle w:val="Heading3"/>
+        <w:rPr>
+          <w:b/>
+          <w:szCs w:val="28"/>
+          <w:u w:val="single"/>
+        </w:rPr>
+      </w:pPr>
+      <w:r>
+        <w:rPr>
+          <w:b/>
+          <w:szCs w:val="28"/>
+          <w:u w:val="single"/>
+        </w:rPr>
+        <w:lastRenderedPageBreak/>
+        <w:t>Identification of Ignored Applications or Snapshots</w:t>
+      </w:r>
+    </w:p>
+    <w:p>
+      <w:pPr>
+        <w:pStyle w:val="functionnalTab"/>
+        <w:rPr>
+          <w:lang w:val="en-US"/>
+        </w:rPr>
+      </w:pPr>
+      <w:r>
+        <w:rPr>
+          <w:lang w:val="en-US"/>
+        </w:rPr>
+        <w:t>The following block provides potential applications or snapshots of application that didn’t work during calculation of other blocks. Investigation into the central for the application or snapshot listed must be done.</w:t>
+      </w:r>
+    </w:p>
+    <w:p>
+      <w:pPr>
+        <w:pStyle w:val="functionnalTab"/>
+        <w:rPr>
+          <w:lang w:val="en-US"/>
+        </w:rPr>
+      </w:pPr>
+    </w:p>
+    <w:p>
+      <w:pPr>
+        <w:pStyle w:val="functionnalTab"/>
+      </w:pPr>
+      <w:r>
+        <w:sym w:font="Wingdings" w:char="F0E0"/>
+      </w:r>
+      <w:r>
+        <w:t xml:space="preserve"> Block Name = </w:t>
+      </w:r>
+      <w:r>
+        <w:rPr>
+          <w:b/>
+        </w:rPr>
+        <w:t>PF_IGNORED_APPLICATIONS</w:t>
+      </w:r>
+      <w:r>
+        <w:rPr>
+          <w:b/>
+        </w:rPr>
+        <w:br/>
+      </w:r>
+      <w:r>
+        <w:sym w:font="Wingdings" w:char="F0E0"/>
+      </w:r>
+      <w:r>
+        <w:t xml:space="preserve"> Options:</w:t>
+      </w:r>
+      <w:r>
+        <w:t xml:space="preserve"> none</w:t>
+      </w:r>
     </w:p>
     <w:tbl>
       <w:tblPr>
@@ -3573,49 +4935,42 @@
         </w:tc>
       </w:tr>
     </w:tbl>
-    <w:p/>
     <w:p>
       <w:pPr>
         <w:pStyle w:val="functionnalTab"/>
       </w:pPr>
-      <w:r>
-        <w:sym w:font="Wingdings" w:char="F0E0"/>
-      </w:r>
-      <w:r>
-        <w:t xml:space="preserve"> Block Name = </w:t>
-      </w:r>
-      <w:r>
-        <w:rPr>
-          <w:b/>
-        </w:rPr>
-        <w:t>PF_IGNORED_SNAPSHOTS</w:t>
-      </w:r>
-      <w:r>
-        <w:rPr>
-          <w:b/>
-        </w:rPr>
-        <w:br/>
-      </w:r>
-      <w:r>
-        <w:sym w:font="Wingdings" w:char="F0E0"/>
-      </w:r>
-      <w:r>
-        <w:t xml:space="preserve"> Options:</w:t>
-      </w:r>
-      <w:r>
-        <w:t xml:space="preserve"> none</w:t>
-      </w:r>
     </w:p>
     <w:p>
       <w:pPr>
-        <w:spacing w:after="60" w:line="240" w:lineRule="auto"/>
-        <w:ind w:left="-90"/>
+        <w:pStyle w:val="functionnalTab"/>
+      </w:pPr>
+      <w:r>
+        <w:sym w:font="Wingdings" w:char="F0E0"/>
+      </w:r>
+      <w:r>
+        <w:t xml:space="preserve"> Block Name = </w:t>
+      </w:r>
+      <w:r>
         <w:rPr>
           <w:b/>
-          <w:smallCaps/>
-          <w:color w:val="4F6228" w:themeColor="accent3" w:themeShade="80"/>
-        </w:rPr>
-      </w:pPr>
+        </w:rPr>
+        <w:t>PF_IGNORED_SNAPSHOTS</w:t>
+      </w:r>
+      <w:r>
+        <w:rPr>
+          <w:b/>
+        </w:rPr>
+        <w:br/>
+      </w:r>
+      <w:r>
+        <w:sym w:font="Wingdings" w:char="F0E0"/>
+      </w:r>
+      <w:r>
+        <w:t xml:space="preserve"> Options:</w:t>
+      </w:r>
+      <w:r>
+        <w:t xml:space="preserve"> none</w:t>
+      </w:r>
     </w:p>
     <w:tbl>
       <w:tblPr>
@@ -3925,7 +5280,6 @@
           <w:szCs w:val="28"/>
           <w:u w:val="single"/>
         </w:rPr>
-        <w:lastRenderedPageBreak/>
         <w:t xml:space="preserve">Mapping Name/ Id indicator </w:t>
       </w:r>
     </w:p>
@@ -3971,11 +5325,6 @@
       <w:r>
         <w:t xml:space="preserve"> none</w:t>
       </w:r>
-    </w:p>
-    <w:p>
-      <w:pPr>
-        <w:pStyle w:val="functionnalTab"/>
-      </w:pPr>
     </w:p>
     <w:p>
       <w:pPr>
@@ -4000,7 +5349,6 @@
       <w:tr>
         <w:trPr>
           <w:cnfStyle w:val="100000000000" w:firstRow="1" w:lastRow="0" w:firstColumn="0" w:lastColumn="0" w:oddVBand="0" w:evenVBand="0" w:oddHBand="0" w:evenHBand="0" w:firstRowFirstColumn="0" w:firstRowLastColumn="0" w:lastRowFirstColumn="0" w:lastRowLastColumn="0"/>
-          <w:trHeight w:val="396"/>
         </w:trPr>
         <w:tc>
           <w:tcPr>
@@ -4011,11 +5359,13 @@
             <w:pPr>
               <w:spacing w:after="0" w:line="240" w:lineRule="auto"/>
               <w:rPr>
+                <w:sz w:val="18"/>
                 <w:lang w:val="en-US"/>
               </w:rPr>
             </w:pPr>
             <w:r>
               <w:rPr>
+                <w:sz w:val="18"/>
                 <w:lang w:val="en-US"/>
               </w:rPr>
               <w:t>Name</w:t>
@@ -4031,11 +5381,13 @@
             <w:pPr>
               <w:spacing w:after="0" w:line="240" w:lineRule="auto"/>
               <w:rPr>
+                <w:sz w:val="18"/>
                 <w:lang w:val="en-US"/>
               </w:rPr>
             </w:pPr>
             <w:r>
               <w:rPr>
+                <w:sz w:val="18"/>
                 <w:lang w:val="en-US"/>
               </w:rPr>
               <w:t>Id</w:t>
@@ -4046,7 +5398,6 @@
       <w:tr>
         <w:trPr>
           <w:cnfStyle w:val="000000100000" w:firstRow="0" w:lastRow="0" w:firstColumn="0" w:lastColumn="0" w:oddVBand="0" w:evenVBand="0" w:oddHBand="1" w:evenHBand="0" w:firstRowFirstColumn="0" w:firstRowLastColumn="0" w:lastRowFirstColumn="0" w:lastRowLastColumn="0"/>
-          <w:trHeight w:val="437"/>
         </w:trPr>
         <w:tc>
           <w:tcPr>
@@ -4057,11 +5408,13 @@
             <w:pPr>
               <w:spacing w:after="0" w:line="240" w:lineRule="auto"/>
               <w:rPr>
+                <w:sz w:val="18"/>
                 <w:lang w:val="en-US"/>
               </w:rPr>
             </w:pPr>
             <w:r>
               <w:rPr>
+                <w:sz w:val="18"/>
                 <w:lang w:val="en-US"/>
               </w:rPr>
               <w:t>Total Quality Index</w:t>
@@ -4077,11 +5430,13 @@
             <w:pPr>
               <w:spacing w:after="0" w:line="240" w:lineRule="auto"/>
               <w:rPr>
+                <w:sz w:val="18"/>
                 <w:lang w:val="en-US"/>
               </w:rPr>
             </w:pPr>
             <w:r>
               <w:rPr>
+                <w:sz w:val="18"/>
                 <w:lang w:val="en-US"/>
               </w:rPr>
               <w:t>60017</w:t>
@@ -4090,9 +5445,6 @@
         </w:tc>
       </w:tr>
       <w:tr>
-        <w:trPr>
-          <w:trHeight w:val="456"/>
-        </w:trPr>
         <w:tc>
           <w:tcPr>
             <w:tcW w:w="5387" w:type="dxa"/>
@@ -4102,11 +5454,13 @@
             <w:pPr>
               <w:spacing w:after="0" w:line="240" w:lineRule="auto"/>
               <w:rPr>
+                <w:sz w:val="18"/>
                 <w:lang w:val="en-US"/>
               </w:rPr>
             </w:pPr>
             <w:r>
               <w:rPr>
+                <w:sz w:val="18"/>
                 <w:lang w:val="en-US"/>
               </w:rPr>
               <w:t>Security</w:t>
@@ -4122,11 +5476,13 @@
             <w:pPr>
               <w:spacing w:after="0" w:line="240" w:lineRule="auto"/>
               <w:rPr>
+                <w:sz w:val="18"/>
                 <w:lang w:val="en-US"/>
               </w:rPr>
             </w:pPr>
             <w:r>
               <w:rPr>
+                <w:sz w:val="18"/>
                 <w:lang w:val="en-US"/>
               </w:rPr>
               <w:t>60016</w:t>
@@ -4137,7 +5493,6 @@
       <w:tr>
         <w:trPr>
           <w:cnfStyle w:val="000000100000" w:firstRow="0" w:lastRow="0" w:firstColumn="0" w:lastColumn="0" w:oddVBand="0" w:evenVBand="0" w:oddHBand="1" w:evenHBand="0" w:firstRowFirstColumn="0" w:firstRowLastColumn="0" w:lastRowFirstColumn="0" w:lastRowLastColumn="0"/>
-          <w:trHeight w:val="456"/>
         </w:trPr>
         <w:tc>
           <w:tcPr>
@@ -4148,11 +5503,13 @@
             <w:pPr>
               <w:spacing w:after="0" w:line="240" w:lineRule="auto"/>
               <w:rPr>
+                <w:sz w:val="18"/>
                 <w:lang w:val="en-US"/>
               </w:rPr>
             </w:pPr>
             <w:r>
               <w:rPr>
+                <w:sz w:val="18"/>
                 <w:lang w:val="en-US"/>
               </w:rPr>
               <w:t>Robustness</w:t>
@@ -4168,11 +5525,13 @@
             <w:pPr>
               <w:spacing w:after="0" w:line="240" w:lineRule="auto"/>
               <w:rPr>
+                <w:sz w:val="18"/>
                 <w:lang w:val="en-US"/>
               </w:rPr>
             </w:pPr>
             <w:r>
               <w:rPr>
+                <w:sz w:val="18"/>
                 <w:lang w:val="en-US"/>
               </w:rPr>
               <w:t>60013</w:t>
@@ -4181,9 +5540,6 @@
         </w:tc>
       </w:tr>
       <w:tr>
-        <w:trPr>
-          <w:trHeight w:val="456"/>
-        </w:trPr>
         <w:tc>
           <w:tcPr>
             <w:tcW w:w="5387" w:type="dxa"/>
@@ -4193,11 +5549,13 @@
             <w:pPr>
               <w:spacing w:after="0" w:line="240" w:lineRule="auto"/>
               <w:rPr>
+                <w:sz w:val="18"/>
                 <w:lang w:val="en-US"/>
               </w:rPr>
             </w:pPr>
             <w:r>
               <w:rPr>
+                <w:sz w:val="18"/>
                 <w:lang w:val="en-US"/>
               </w:rPr>
               <w:t>Performance</w:t>
@@ -4213,11 +5571,13 @@
             <w:pPr>
               <w:spacing w:after="0" w:line="240" w:lineRule="auto"/>
               <w:rPr>
+                <w:sz w:val="18"/>
                 <w:lang w:val="en-US"/>
               </w:rPr>
             </w:pPr>
             <w:r>
               <w:rPr>
+                <w:sz w:val="18"/>
                 <w:lang w:val="en-US"/>
               </w:rPr>
               <w:t>60014</w:t>
@@ -4228,7 +5588,6 @@
       <w:tr>
         <w:trPr>
           <w:cnfStyle w:val="000000100000" w:firstRow="0" w:lastRow="0" w:firstColumn="0" w:lastColumn="0" w:oddVBand="0" w:evenVBand="0" w:oddHBand="1" w:evenHBand="0" w:firstRowFirstColumn="0" w:firstRowLastColumn="0" w:lastRowFirstColumn="0" w:lastRowLastColumn="0"/>
-          <w:trHeight w:val="456"/>
         </w:trPr>
         <w:tc>
           <w:tcPr>
@@ -4239,11 +5598,13 @@
             <w:pPr>
               <w:spacing w:after="0" w:line="240" w:lineRule="auto"/>
               <w:rPr>
+                <w:sz w:val="18"/>
                 <w:lang w:val="en-US"/>
               </w:rPr>
             </w:pPr>
             <w:r>
               <w:rPr>
+                <w:sz w:val="18"/>
                 <w:lang w:val="en-US"/>
               </w:rPr>
               <w:t>Changeability</w:t>
@@ -4259,11 +5620,13 @@
             <w:pPr>
               <w:spacing w:after="0" w:line="240" w:lineRule="auto"/>
               <w:rPr>
+                <w:sz w:val="18"/>
                 <w:lang w:val="en-US"/>
               </w:rPr>
             </w:pPr>
             <w:r>
               <w:rPr>
+                <w:sz w:val="18"/>
                 <w:lang w:val="en-US"/>
               </w:rPr>
               <w:t>60012</w:t>
@@ -4272,9 +5635,6 @@
         </w:tc>
       </w:tr>
       <w:tr>
-        <w:trPr>
-          <w:trHeight w:val="456"/>
-        </w:trPr>
         <w:tc>
           <w:tcPr>
             <w:tcW w:w="5387" w:type="dxa"/>
@@ -4284,11 +5644,13 @@
             <w:pPr>
               <w:spacing w:after="0" w:line="240" w:lineRule="auto"/>
               <w:rPr>
+                <w:sz w:val="18"/>
                 <w:lang w:val="en-US"/>
               </w:rPr>
             </w:pPr>
             <w:r>
               <w:rPr>
+                <w:sz w:val="18"/>
                 <w:lang w:val="en-US"/>
               </w:rPr>
               <w:t>Transferability</w:t>
@@ -4304,11 +5666,13 @@
             <w:pPr>
               <w:spacing w:after="0" w:line="240" w:lineRule="auto"/>
               <w:rPr>
+                <w:sz w:val="18"/>
                 <w:lang w:val="en-US"/>
               </w:rPr>
             </w:pPr>
             <w:r>
               <w:rPr>
+                <w:sz w:val="18"/>
                 <w:lang w:val="en-US"/>
               </w:rPr>
               <w:t>60011</w:t>
@@ -4319,7 +5683,6 @@
       <w:tr>
         <w:trPr>
           <w:cnfStyle w:val="000000100000" w:firstRow="0" w:lastRow="0" w:firstColumn="0" w:lastColumn="0" w:oddVBand="0" w:evenVBand="0" w:oddHBand="1" w:evenHBand="0" w:firstRowFirstColumn="0" w:firstRowLastColumn="0" w:lastRowFirstColumn="0" w:lastRowLastColumn="0"/>
-          <w:trHeight w:val="456"/>
         </w:trPr>
         <w:tc>
           <w:tcPr>
@@ -4330,12 +5693,14 @@
             <w:pPr>
               <w:spacing w:after="0" w:line="240" w:lineRule="auto"/>
               <w:rPr>
+                <w:sz w:val="18"/>
                 <w:lang w:val="en-US"/>
               </w:rPr>
             </w:pPr>
             <w:proofErr w:type="spellStart"/>
             <w:r>
               <w:rPr>
+                <w:sz w:val="18"/>
                 <w:lang w:val="en-US"/>
               </w:rPr>
               <w:t>ProgrammingPractices</w:t>
@@ -4352,11 +5717,13 @@
             <w:pPr>
               <w:spacing w:after="0" w:line="240" w:lineRule="auto"/>
               <w:rPr>
+                <w:sz w:val="18"/>
                 <w:lang w:val="en-US"/>
               </w:rPr>
             </w:pPr>
             <w:r>
               <w:rPr>
+                <w:sz w:val="18"/>
                 <w:lang w:val="en-US"/>
               </w:rPr>
               <w:t>66031</w:t>
@@ -4365,9 +5732,6 @@
         </w:tc>
       </w:tr>
       <w:tr>
-        <w:trPr>
-          <w:trHeight w:val="456"/>
-        </w:trPr>
         <w:tc>
           <w:tcPr>
             <w:tcW w:w="5387" w:type="dxa"/>
@@ -4377,12 +5741,14 @@
             <w:pPr>
               <w:spacing w:after="0" w:line="240" w:lineRule="auto"/>
               <w:rPr>
+                <w:sz w:val="18"/>
                 <w:lang w:val="en-US"/>
               </w:rPr>
             </w:pPr>
             <w:proofErr w:type="spellStart"/>
             <w:r>
               <w:rPr>
+                <w:sz w:val="18"/>
                 <w:lang w:val="en-US"/>
               </w:rPr>
               <w:t>ArchitecturalDesign</w:t>
@@ -4399,11 +5765,13 @@
             <w:pPr>
               <w:spacing w:after="0" w:line="240" w:lineRule="auto"/>
               <w:rPr>
+                <w:sz w:val="18"/>
                 <w:lang w:val="en-US"/>
               </w:rPr>
             </w:pPr>
             <w:r>
               <w:rPr>
+                <w:sz w:val="18"/>
                 <w:lang w:val="en-US"/>
               </w:rPr>
               <w:t>66032</w:t>
@@ -4414,7 +5782,6 @@
       <w:tr>
         <w:trPr>
           <w:cnfStyle w:val="000000100000" w:firstRow="0" w:lastRow="0" w:firstColumn="0" w:lastColumn="0" w:oddVBand="0" w:evenVBand="0" w:oddHBand="1" w:evenHBand="0" w:firstRowFirstColumn="0" w:firstRowLastColumn="0" w:lastRowFirstColumn="0" w:lastRowLastColumn="0"/>
-          <w:trHeight w:val="456"/>
         </w:trPr>
         <w:tc>
           <w:tcPr>
@@ -4425,11 +5792,13 @@
             <w:pPr>
               <w:spacing w:after="0" w:line="240" w:lineRule="auto"/>
               <w:rPr>
+                <w:sz w:val="18"/>
                 <w:lang w:val="en-US"/>
               </w:rPr>
             </w:pPr>
             <w:r>
               <w:rPr>
+                <w:sz w:val="18"/>
                 <w:lang w:val="en-US"/>
               </w:rPr>
               <w:t>Documentation</w:t>
@@ -4445,11 +5814,13 @@
             <w:pPr>
               <w:spacing w:after="0" w:line="240" w:lineRule="auto"/>
               <w:rPr>
+                <w:sz w:val="18"/>
                 <w:lang w:val="en-US"/>
               </w:rPr>
             </w:pPr>
             <w:r>
               <w:rPr>
+                <w:sz w:val="18"/>
                 <w:lang w:val="en-US"/>
               </w:rPr>
               <w:t>66033</w:t>
@@ -4458,9 +5829,6 @@
         </w:tc>
       </w:tr>
       <w:tr>
-        <w:trPr>
-          <w:trHeight w:val="456"/>
-        </w:trPr>
         <w:tc>
           <w:tcPr>
             <w:tcW w:w="5387" w:type="dxa"/>
@@ -4470,12 +5838,14 @@
             <w:pPr>
               <w:spacing w:after="0" w:line="240" w:lineRule="auto"/>
               <w:rPr>
+                <w:sz w:val="18"/>
                 <w:lang w:val="en-US"/>
               </w:rPr>
             </w:pPr>
             <w:proofErr w:type="spellStart"/>
             <w:r>
               <w:rPr>
+                <w:sz w:val="18"/>
                 <w:lang w:val="en-US"/>
               </w:rPr>
               <w:t>SEIMaintainability</w:t>
@@ -4492,11 +5862,13 @@
             <w:pPr>
               <w:spacing w:after="0" w:line="240" w:lineRule="auto"/>
               <w:rPr>
+                <w:sz w:val="18"/>
                 <w:lang w:val="en-US"/>
               </w:rPr>
             </w:pPr>
             <w:r>
               <w:rPr>
+                <w:sz w:val="18"/>
                 <w:lang w:val="en-US"/>
               </w:rPr>
               <w:t>60015</w:t>
@@ -4507,7 +5879,6 @@
       <w:tr>
         <w:trPr>
           <w:cnfStyle w:val="000000100000" w:firstRow="0" w:lastRow="0" w:firstColumn="0" w:lastColumn="0" w:oddVBand="0" w:evenVBand="0" w:oddHBand="1" w:evenHBand="0" w:firstRowFirstColumn="0" w:firstRowLastColumn="0" w:lastRowFirstColumn="0" w:lastRowLastColumn="0"/>
-          <w:trHeight w:val="456"/>
         </w:trPr>
         <w:tc>
           <w:tcPr>
@@ -4518,12 +5889,14 @@
             <w:pPr>
               <w:spacing w:after="0" w:line="240" w:lineRule="auto"/>
               <w:rPr>
+                <w:sz w:val="18"/>
                 <w:lang w:val="en-US"/>
               </w:rPr>
             </w:pPr>
             <w:proofErr w:type="spellStart"/>
             <w:r>
               <w:rPr>
+                <w:sz w:val="18"/>
                 <w:lang w:val="en-US"/>
               </w:rPr>
               <w:t>CostComplexityDistribution</w:t>
@@ -4540,11 +5913,13 @@
             <w:pPr>
               <w:spacing w:after="0" w:line="240" w:lineRule="auto"/>
               <w:rPr>
+                <w:sz w:val="18"/>
                 <w:lang w:val="en-US"/>
               </w:rPr>
             </w:pPr>
             <w:r>
               <w:rPr>
+                <w:sz w:val="18"/>
                 <w:lang w:val="en-US"/>
               </w:rPr>
               <w:t>67001</w:t>
@@ -4553,9 +5928,6 @@
         </w:tc>
       </w:tr>
       <w:tr>
-        <w:trPr>
-          <w:trHeight w:val="456"/>
-        </w:trPr>
         <w:tc>
           <w:tcPr>
             <w:tcW w:w="5387" w:type="dxa"/>
@@ -4565,12 +5937,14 @@
             <w:pPr>
               <w:spacing w:after="0" w:line="240" w:lineRule="auto"/>
               <w:rPr>
+                <w:sz w:val="18"/>
                 <w:lang w:val="en-US"/>
               </w:rPr>
             </w:pPr>
             <w:proofErr w:type="spellStart"/>
             <w:r>
               <w:rPr>
+                <w:sz w:val="18"/>
                 <w:lang w:val="en-US"/>
               </w:rPr>
               <w:t>CyclomaticComplexityDistribution</w:t>
@@ -4587,11 +5961,13 @@
             <w:pPr>
               <w:spacing w:after="0" w:line="240" w:lineRule="auto"/>
               <w:rPr>
+                <w:sz w:val="18"/>
                 <w:lang w:val="en-US"/>
               </w:rPr>
             </w:pPr>
             <w:r>
               <w:rPr>
+                <w:sz w:val="18"/>
                 <w:lang w:val="en-US"/>
               </w:rPr>
               <w:t>65501</w:t>
@@ -4602,7 +5978,6 @@
       <w:tr>
         <w:trPr>
           <w:cnfStyle w:val="000000100000" w:firstRow="0" w:lastRow="0" w:firstColumn="0" w:lastColumn="0" w:oddVBand="0" w:evenVBand="0" w:oddHBand="1" w:evenHBand="0" w:firstRowFirstColumn="0" w:firstRowLastColumn="0" w:lastRowFirstColumn="0" w:lastRowLastColumn="0"/>
-          <w:trHeight w:val="456"/>
         </w:trPr>
         <w:tc>
           <w:tcPr>
@@ -4613,12 +5988,14 @@
             <w:pPr>
               <w:spacing w:after="0" w:line="240" w:lineRule="auto"/>
               <w:rPr>
+                <w:sz w:val="18"/>
                 <w:lang w:val="en-US"/>
               </w:rPr>
             </w:pPr>
             <w:proofErr w:type="spellStart"/>
             <w:r>
               <w:rPr>
+                <w:sz w:val="18"/>
                 <w:lang w:val="en-US"/>
               </w:rPr>
               <w:t>OOComplexityDistribution</w:t>
@@ -4635,11 +6012,13 @@
             <w:pPr>
               <w:spacing w:after="0" w:line="240" w:lineRule="auto"/>
               <w:rPr>
+                <w:sz w:val="18"/>
                 <w:lang w:val="en-US"/>
               </w:rPr>
             </w:pPr>
             <w:r>
               <w:rPr>
+                <w:sz w:val="18"/>
                 <w:lang w:val="en-US"/>
               </w:rPr>
               <w:t>65701</w:t>
@@ -4648,9 +6027,6 @@
         </w:tc>
       </w:tr>
       <w:tr>
-        <w:trPr>
-          <w:trHeight w:val="456"/>
-        </w:trPr>
         <w:tc>
           <w:tcPr>
             <w:tcW w:w="5387" w:type="dxa"/>
@@ -4660,12 +6036,14 @@
             <w:pPr>
               <w:spacing w:after="0" w:line="240" w:lineRule="auto"/>
               <w:rPr>
+                <w:sz w:val="18"/>
                 <w:lang w:val="en-US"/>
               </w:rPr>
             </w:pPr>
             <w:proofErr w:type="spellStart"/>
             <w:r>
               <w:rPr>
+                <w:sz w:val="18"/>
                 <w:lang w:val="en-US"/>
               </w:rPr>
               <w:t>SQLComplexityDistribution</w:t>
@@ -4682,11 +6060,13 @@
             <w:pPr>
               <w:spacing w:after="0" w:line="240" w:lineRule="auto"/>
               <w:rPr>
+                <w:sz w:val="18"/>
                 <w:lang w:val="en-US"/>
               </w:rPr>
             </w:pPr>
             <w:r>
               <w:rPr>
+                <w:sz w:val="18"/>
                 <w:lang w:val="en-US"/>
               </w:rPr>
               <w:t>65801</w:t>
@@ -4697,7 +6077,6 @@
       <w:tr>
         <w:trPr>
           <w:cnfStyle w:val="000000100000" w:firstRow="0" w:lastRow="0" w:firstColumn="0" w:lastColumn="0" w:oddVBand="0" w:evenVBand="0" w:oddHBand="1" w:evenHBand="0" w:firstRowFirstColumn="0" w:firstRowLastColumn="0" w:lastRowFirstColumn="0" w:lastRowLastColumn="0"/>
-          <w:trHeight w:val="456"/>
         </w:trPr>
         <w:tc>
           <w:tcPr>
@@ -4708,12 +6087,14 @@
             <w:pPr>
               <w:spacing w:after="0" w:line="240" w:lineRule="auto"/>
               <w:rPr>
+                <w:sz w:val="18"/>
                 <w:lang w:val="en-US"/>
               </w:rPr>
             </w:pPr>
             <w:proofErr w:type="spellStart"/>
             <w:r>
               <w:rPr>
+                <w:sz w:val="18"/>
                 <w:lang w:val="en-US"/>
               </w:rPr>
               <w:t>CouplingDistribution</w:t>
@@ -4730,11 +6111,13 @@
             <w:pPr>
               <w:spacing w:after="0" w:line="240" w:lineRule="auto"/>
               <w:rPr>
+                <w:sz w:val="18"/>
                 <w:lang w:val="en-US"/>
               </w:rPr>
             </w:pPr>
             <w:r>
               <w:rPr>
+                <w:sz w:val="18"/>
                 <w:lang w:val="en-US"/>
               </w:rPr>
               <w:t>65350</w:t>
@@ -4743,9 +6126,6 @@
         </w:tc>
       </w:tr>
       <w:tr>
-        <w:trPr>
-          <w:trHeight w:val="456"/>
-        </w:trPr>
         <w:tc>
           <w:tcPr>
             <w:tcW w:w="5387" w:type="dxa"/>
@@ -4755,12 +6135,14 @@
             <w:pPr>
               <w:spacing w:after="0" w:line="240" w:lineRule="auto"/>
               <w:rPr>
+                <w:sz w:val="18"/>
                 <w:lang w:val="en-US"/>
               </w:rPr>
             </w:pPr>
             <w:proofErr w:type="spellStart"/>
             <w:r>
               <w:rPr>
+                <w:sz w:val="18"/>
                 <w:lang w:val="en-US"/>
               </w:rPr>
               <w:t>ClassFanOutDistribution</w:t>
@@ -4777,11 +6159,13 @@
             <w:pPr>
               <w:spacing w:after="0" w:line="240" w:lineRule="auto"/>
               <w:rPr>
+                <w:sz w:val="18"/>
                 <w:lang w:val="en-US"/>
               </w:rPr>
             </w:pPr>
             <w:r>
               <w:rPr>
+                <w:sz w:val="18"/>
                 <w:lang w:val="en-US"/>
               </w:rPr>
               <w:t>66020</w:t>
@@ -4792,7 +6176,6 @@
       <w:tr>
         <w:trPr>
           <w:cnfStyle w:val="000000100000" w:firstRow="0" w:lastRow="0" w:firstColumn="0" w:lastColumn="0" w:oddVBand="0" w:evenVBand="0" w:oddHBand="1" w:evenHBand="0" w:firstRowFirstColumn="0" w:firstRowLastColumn="0" w:lastRowFirstColumn="0" w:lastRowLastColumn="0"/>
-          <w:trHeight w:val="456"/>
         </w:trPr>
         <w:tc>
           <w:tcPr>
@@ -4803,12 +6186,14 @@
             <w:pPr>
               <w:spacing w:after="0" w:line="240" w:lineRule="auto"/>
               <w:rPr>
+                <w:sz w:val="18"/>
                 <w:lang w:val="en-US"/>
               </w:rPr>
             </w:pPr>
             <w:proofErr w:type="spellStart"/>
             <w:r>
               <w:rPr>
+                <w:sz w:val="18"/>
                 <w:lang w:val="en-US"/>
               </w:rPr>
               <w:t>ClassFanInDistribution</w:t>
@@ -4825,11 +6210,13 @@
             <w:pPr>
               <w:spacing w:after="0" w:line="240" w:lineRule="auto"/>
               <w:rPr>
+                <w:sz w:val="18"/>
                 <w:lang w:val="en-US"/>
               </w:rPr>
             </w:pPr>
             <w:r>
               <w:rPr>
+                <w:sz w:val="18"/>
                 <w:lang w:val="en-US"/>
               </w:rPr>
               <w:t>66021</w:t>
@@ -4838,9 +6225,6 @@
         </w:tc>
       </w:tr>
       <w:tr>
-        <w:trPr>
-          <w:trHeight w:val="456"/>
-        </w:trPr>
         <w:tc>
           <w:tcPr>
             <w:tcW w:w="5387" w:type="dxa"/>
@@ -4850,12 +6234,14 @@
             <w:pPr>
               <w:spacing w:after="0" w:line="240" w:lineRule="auto"/>
               <w:rPr>
+                <w:sz w:val="18"/>
                 <w:lang w:val="en-US"/>
               </w:rPr>
             </w:pPr>
             <w:proofErr w:type="spellStart"/>
             <w:r>
               <w:rPr>
+                <w:sz w:val="18"/>
                 <w:lang w:val="en-US"/>
               </w:rPr>
               <w:t>SizeDistribution</w:t>
@@ -4872,11 +6258,13 @@
             <w:pPr>
               <w:spacing w:after="0" w:line="240" w:lineRule="auto"/>
               <w:rPr>
+                <w:sz w:val="18"/>
                 <w:lang w:val="en-US"/>
               </w:rPr>
             </w:pPr>
             <w:r>
               <w:rPr>
+                <w:sz w:val="18"/>
                 <w:lang w:val="en-US"/>
               </w:rPr>
               <w:t>65105</w:t>
@@ -6903,7 +8291,6 @@
   <w:style w:type="character" w:default="1" w:styleId="DefaultParagraphFont">
     <w:name w:val="Default Paragraph Font"/>
     <w:uiPriority w:val="1"/>
-    <w:semiHidden/>
     <w:unhideWhenUsed/>
   </w:style>
   <w:style w:type="table" w:default="1" w:styleId="TableNormal">
@@ -9589,6 +10976,109 @@
       </w:tcPr>
     </w:tblStylePr>
   </w:style>
+  <w:style w:type="table" w:styleId="GridTable5Dark-Accent3">
+    <w:name w:val="Grid Table 5 Dark Accent 3"/>
+    <w:basedOn w:val="TableNormal"/>
+    <w:uiPriority w:val="50"/>
+    <w:rsid w:val="00DB468C"/>
+    <w:tblPr>
+      <w:tblStyleRowBandSize w:val="1"/>
+      <w:tblStyleColBandSize w:val="1"/>
+      <w:tblBorders>
+        <w:top w:val="single" w:sz="4" w:space="0" w:color="FFFFFF" w:themeColor="background1"/>
+        <w:left w:val="single" w:sz="4" w:space="0" w:color="FFFFFF" w:themeColor="background1"/>
+        <w:bottom w:val="single" w:sz="4" w:space="0" w:color="FFFFFF" w:themeColor="background1"/>
+        <w:right w:val="single" w:sz="4" w:space="0" w:color="FFFFFF" w:themeColor="background1"/>
+        <w:insideH w:val="single" w:sz="4" w:space="0" w:color="FFFFFF" w:themeColor="background1"/>
+        <w:insideV w:val="single" w:sz="4" w:space="0" w:color="FFFFFF" w:themeColor="background1"/>
+      </w:tblBorders>
+    </w:tblPr>
+    <w:tcPr>
+      <w:shd w:val="clear" w:color="auto" w:fill="EAF1DD" w:themeFill="accent3" w:themeFillTint="33"/>
+    </w:tcPr>
+    <w:tblStylePr w:type="firstRow">
+      <w:rPr>
+        <w:b/>
+        <w:bCs/>
+        <w:color w:val="FFFFFF" w:themeColor="background1"/>
+      </w:rPr>
+      <w:tblPr/>
+      <w:tcPr>
+        <w:tcBorders>
+          <w:top w:val="single" w:sz="4" w:space="0" w:color="FFFFFF" w:themeColor="background1"/>
+          <w:left w:val="single" w:sz="4" w:space="0" w:color="FFFFFF" w:themeColor="background1"/>
+          <w:right w:val="single" w:sz="4" w:space="0" w:color="FFFFFF" w:themeColor="background1"/>
+          <w:insideH w:val="nil"/>
+          <w:insideV w:val="nil"/>
+        </w:tcBorders>
+        <w:shd w:val="clear" w:color="auto" w:fill="9BBB59" w:themeFill="accent3"/>
+      </w:tcPr>
+    </w:tblStylePr>
+    <w:tblStylePr w:type="lastRow">
+      <w:rPr>
+        <w:b/>
+        <w:bCs/>
+        <w:color w:val="FFFFFF" w:themeColor="background1"/>
+      </w:rPr>
+      <w:tblPr/>
+      <w:tcPr>
+        <w:tcBorders>
+          <w:left w:val="single" w:sz="4" w:space="0" w:color="FFFFFF" w:themeColor="background1"/>
+          <w:bottom w:val="single" w:sz="4" w:space="0" w:color="FFFFFF" w:themeColor="background1"/>
+          <w:right w:val="single" w:sz="4" w:space="0" w:color="FFFFFF" w:themeColor="background1"/>
+          <w:insideH w:val="nil"/>
+          <w:insideV w:val="nil"/>
+        </w:tcBorders>
+        <w:shd w:val="clear" w:color="auto" w:fill="9BBB59" w:themeFill="accent3"/>
+      </w:tcPr>
+    </w:tblStylePr>
+    <w:tblStylePr w:type="firstCol">
+      <w:rPr>
+        <w:b/>
+        <w:bCs/>
+        <w:color w:val="FFFFFF" w:themeColor="background1"/>
+      </w:rPr>
+      <w:tblPr/>
+      <w:tcPr>
+        <w:tcBorders>
+          <w:top w:val="single" w:sz="4" w:space="0" w:color="FFFFFF" w:themeColor="background1"/>
+          <w:left w:val="single" w:sz="4" w:space="0" w:color="FFFFFF" w:themeColor="background1"/>
+          <w:bottom w:val="single" w:sz="4" w:space="0" w:color="FFFFFF" w:themeColor="background1"/>
+          <w:insideV w:val="nil"/>
+        </w:tcBorders>
+        <w:shd w:val="clear" w:color="auto" w:fill="9BBB59" w:themeFill="accent3"/>
+      </w:tcPr>
+    </w:tblStylePr>
+    <w:tblStylePr w:type="lastCol">
+      <w:rPr>
+        <w:b/>
+        <w:bCs/>
+        <w:color w:val="FFFFFF" w:themeColor="background1"/>
+      </w:rPr>
+      <w:tblPr/>
+      <w:tcPr>
+        <w:tcBorders>
+          <w:top w:val="single" w:sz="4" w:space="0" w:color="FFFFFF" w:themeColor="background1"/>
+          <w:bottom w:val="single" w:sz="4" w:space="0" w:color="FFFFFF" w:themeColor="background1"/>
+          <w:right w:val="single" w:sz="4" w:space="0" w:color="FFFFFF" w:themeColor="background1"/>
+          <w:insideV w:val="nil"/>
+        </w:tcBorders>
+        <w:shd w:val="clear" w:color="auto" w:fill="9BBB59" w:themeFill="accent3"/>
+      </w:tcPr>
+    </w:tblStylePr>
+    <w:tblStylePr w:type="band1Vert">
+      <w:tblPr/>
+      <w:tcPr>
+        <w:shd w:val="clear" w:color="auto" w:fill="D6E3BC" w:themeFill="accent3" w:themeFillTint="66"/>
+      </w:tcPr>
+    </w:tblStylePr>
+    <w:tblStylePr w:type="band1Horz">
+      <w:tblPr/>
+      <w:tcPr>
+        <w:shd w:val="clear" w:color="auto" w:fill="D6E3BC" w:themeFill="accent3" w:themeFillTint="66"/>
+      </w:tcPr>
+    </w:tblStylePr>
+  </w:style>
 </w:styles>
 </file>
 
@@ -9747,11 +11237,11 @@
         </c:dLbls>
         <c:gapWidth val="150"/>
         <c:overlap val="100"/>
-        <c:axId val="488019048"/>
-        <c:axId val="488021400"/>
+        <c:axId val="489537336"/>
+        <c:axId val="489537728"/>
       </c:barChart>
       <c:catAx>
-        <c:axId val="488019048"/>
+        <c:axId val="489537336"/>
         <c:scaling>
           <c:orientation val="minMax"/>
         </c:scaling>
@@ -9761,7 +11251,7 @@
         <c:majorTickMark val="out"/>
         <c:minorTickMark val="none"/>
         <c:tickLblPos val="low"/>
-        <c:crossAx val="488021400"/>
+        <c:crossAx val="489537728"/>
         <c:crosses val="autoZero"/>
         <c:auto val="0"/>
         <c:lblAlgn val="ctr"/>
@@ -9769,7 +11259,7 @@
         <c:noMultiLvlLbl val="1"/>
       </c:catAx>
       <c:valAx>
-        <c:axId val="488021400"/>
+        <c:axId val="489537728"/>
         <c:scaling>
           <c:orientation val="minMax"/>
         </c:scaling>
@@ -9780,7 +11270,7 @@
         <c:majorTickMark val="cross"/>
         <c:minorTickMark val="none"/>
         <c:tickLblPos val="nextTo"/>
-        <c:crossAx val="488019048"/>
+        <c:crossAx val="489537336"/>
         <c:crosses val="autoZero"/>
         <c:crossBetween val="between"/>
       </c:valAx>
@@ -9964,11 +11454,11 @@
         </c:dLbls>
         <c:gapWidth val="150"/>
         <c:overlap val="100"/>
-        <c:axId val="488018264"/>
-        <c:axId val="488019440"/>
+        <c:axId val="489538512"/>
+        <c:axId val="315827096"/>
       </c:barChart>
       <c:catAx>
-        <c:axId val="488018264"/>
+        <c:axId val="489538512"/>
         <c:scaling>
           <c:orientation val="minMax"/>
         </c:scaling>
@@ -9978,7 +11468,7 @@
         <c:majorTickMark val="out"/>
         <c:minorTickMark val="none"/>
         <c:tickLblPos val="low"/>
-        <c:crossAx val="488019440"/>
+        <c:crossAx val="315827096"/>
         <c:crosses val="autoZero"/>
         <c:auto val="0"/>
         <c:lblAlgn val="ctr"/>
@@ -9986,7 +11476,7 @@
         <c:noMultiLvlLbl val="1"/>
       </c:catAx>
       <c:valAx>
-        <c:axId val="488019440"/>
+        <c:axId val="315827096"/>
         <c:scaling>
           <c:orientation val="minMax"/>
         </c:scaling>
@@ -9997,7 +11487,7 @@
         <c:majorTickMark val="cross"/>
         <c:minorTickMark val="none"/>
         <c:tickLblPos val="nextTo"/>
-        <c:crossAx val="488018264"/>
+        <c:crossAx val="489538512"/>
         <c:crosses val="autoZero"/>
         <c:crossBetween val="between"/>
       </c:valAx>
@@ -10772,8 +12262,8 @@
         <c:bubbleScale val="100"/>
         <c:showNegBubbles val="0"/>
         <c:sizeRepresents val="w"/>
-        <c:axId val="489526416"/>
-        <c:axId val="489527984"/>
+        <c:axId val="315828664"/>
+        <c:axId val="315825136"/>
         <c:extLst>
           <c:ext xmlns:c15="http://schemas.microsoft.com/office/drawing/2012/chart" uri="{02D57815-91ED-43cb-92C2-25804820EDAC}">
             <c15:filteredBubbleSeries>
@@ -10963,7 +12453,7 @@
         </c:extLst>
       </c:bubbleChart>
       <c:valAx>
-        <c:axId val="489526416"/>
+        <c:axId val="315828664"/>
         <c:scaling>
           <c:orientation val="minMax"/>
           <c:max val="4"/>
@@ -11048,13 +12538,13 @@
             <a:endParaRPr lang="en-US"/>
           </a:p>
         </c:txPr>
-        <c:crossAx val="489527984"/>
+        <c:crossAx val="315825136"/>
         <c:crosses val="autoZero"/>
         <c:crossBetween val="midCat"/>
         <c:minorUnit val="0.25"/>
       </c:valAx>
       <c:valAx>
-        <c:axId val="489527984"/>
+        <c:axId val="315825136"/>
         <c:scaling>
           <c:orientation val="minMax"/>
           <c:min val="0"/>
@@ -11138,7 +12628,7 @@
             <a:endParaRPr lang="en-US"/>
           </a:p>
         </c:txPr>
-        <c:crossAx val="489526416"/>
+        <c:crossAx val="315828664"/>
         <c:crosses val="autoZero"/>
         <c:crossBetween val="midCat"/>
       </c:valAx>
@@ -11465,7 +12955,7 @@
 </file>
 
 <file path=customXml/itemProps1.xml><?xml version="1.0" encoding="utf-8"?>
-<ds:datastoreItem xmlns:ds="http://schemas.openxmlformats.org/officeDocument/2006/customXml" ds:itemID="{AD1F02C1-814E-46DB-8520-9CD06F6DB9A7}">
+<ds:datastoreItem xmlns:ds="http://schemas.openxmlformats.org/officeDocument/2006/customXml" ds:itemID="{C6AC2F9F-A4B7-48BC-84EA-16135719D511}">
   <ds:schemaRefs>
     <ds:schemaRef ds:uri="http://schemas.openxmlformats.org/officeDocument/2006/bibliography"/>
   </ds:schemaRefs>

</xml_diff>

<commit_message>
REPORTGEN-40 : Update the word, ppt and excel templates
</commit_message>
<xml_diff>
--- a/CastReporting.Reporting/PortfolioTemplatesFiles/2- Porftolio-Word-components-new-library.docx
+++ b/CastReporting.Reporting/PortfolioTemplatesFiles/2- Porftolio-Word-components-new-library.docx
@@ -1678,11 +1678,6 @@
     <w:p>
       <w:pPr>
         <w:pStyle w:val="functionnalTab"/>
-        <w:rPr>
-          <w:noProof/>
-          <w:color w:val="4F6228" w:themeColor="accent3" w:themeShade="80"/>
-          <w:sz w:val="20"/>
-        </w:rPr>
       </w:pPr>
       <w:r>
         <w:sym w:font="Wingdings" w:char="F0E0"/>
@@ -1719,36 +1714,31 @@
       <w:r>
         <w:t xml:space="preserve"> </w:t>
       </w:r>
-      <w:r>
-        <w:br/>
-      </w:r>
     </w:p>
     <w:p>
       <w:pPr>
-        <w:spacing w:after="60" w:line="240" w:lineRule="auto"/>
-        <w:ind w:left="504" w:firstLine="105"/>
+        <w:pStyle w:val="functionnalTab"/>
+      </w:pPr>
+    </w:p>
+    <w:p>
+      <w:pPr>
+        <w:pStyle w:val="functionnalTab"/>
+      </w:pPr>
+      <w:r>
         <w:rPr>
           <w:noProof/>
-          <w:color w:val="4F6228" w:themeColor="accent3" w:themeShade="80"/>
-          <w:sz w:val="20"/>
-          <w:szCs w:val="20"/>
-        </w:rPr>
-      </w:pPr>
-      <w:r>
-        <w:rPr>
-          <w:noProof/>
-          <w:lang w:val="en-US"/>
+          <w:lang w:val="en-US" w:eastAsia="en-US"/>
         </w:rPr>
         <mc:AlternateContent>
           <mc:Choice Requires="wps">
             <w:drawing>
-              <wp:anchor distT="0" distB="0" distL="114300" distR="114300" simplePos="0" relativeHeight="251663360" behindDoc="0" locked="0" layoutInCell="1" allowOverlap="1" wp14:anchorId="4AD0F98A" wp14:editId="4E01F40E">
+              <wp:anchor distT="0" distB="0" distL="114300" distR="114300" simplePos="0" relativeHeight="251659776" behindDoc="0" locked="0" layoutInCell="1" allowOverlap="1" wp14:anchorId="4AD0F98A" wp14:editId="4E01F40E">
                 <wp:simplePos x="0" y="0"/>
                 <wp:positionH relativeFrom="column">
                   <wp:posOffset>561975</wp:posOffset>
                 </wp:positionH>
                 <wp:positionV relativeFrom="paragraph">
-                  <wp:posOffset>20955</wp:posOffset>
+                  <wp:posOffset>101600</wp:posOffset>
                 </wp:positionV>
                 <wp:extent cx="2352675" cy="390525"/>
                 <wp:effectExtent l="0" t="0" r="28575" b="28575"/>
@@ -1824,7 +1814,7 @@
           </mc:Choice>
           <mc:Fallback>
             <w:pict>
-              <v:shape w14:anchorId="4AD0F98A" id="Text Box 14" o:spid="_x0000_s1031" type="#_x0000_t202" alt="TEXT;PF_CRITICAL_VIOLATIONS" style="position:absolute;left:0;text-align:left;margin-left:44.25pt;margin-top:1.65pt;width:185.25pt;height:30.75pt;z-index:251663360;visibility:visible;mso-wrap-style:square;mso-height-percent:0;mso-wrap-distance-left:9pt;mso-wrap-distance-top:0;mso-wrap-distance-right:9pt;mso-wrap-distance-bottom:0;mso-position-horizontal:absolute;mso-position-horizontal-relative:text;mso-position-vertical:absolute;mso-position-vertical-relative:text;mso-height-percent:0;mso-height-relative:margin;v-text-anchor:top" o:gfxdata="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" fillcolor="white [3201]" strokeweight=".5pt">
+              <v:shape w14:anchorId="4AD0F98A" id="Text Box 14" o:spid="_x0000_s1031" type="#_x0000_t202" alt="TEXT;PF_CRITICAL_VIOLATIONS" style="position:absolute;left:0;text-align:left;margin-left:44.25pt;margin-top:8pt;width:185.25pt;height:30.75pt;z-index:251659776;visibility:visible;mso-wrap-style:square;mso-height-percent:0;mso-wrap-distance-left:9pt;mso-wrap-distance-top:0;mso-wrap-distance-right:9pt;mso-wrap-distance-bottom:0;mso-position-horizontal:absolute;mso-position-horizontal-relative:text;mso-position-vertical:absolute;mso-position-vertical-relative:text;mso-height-percent:0;mso-height-relative:margin;v-text-anchor:top" o:gfxdata="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" fillcolor="white [3201]" strokeweight=".5pt">
                 <v:textbox>
                   <w:txbxContent>
                     <w:p>
@@ -1846,6 +1836,522 @@
           </mc:Fallback>
         </mc:AlternateContent>
       </w:r>
+    </w:p>
+    <w:p>
+      <w:pPr>
+        <w:pStyle w:val="functionnalTab"/>
+      </w:pPr>
+    </w:p>
+    <w:p>
+      <w:pPr>
+        <w:pStyle w:val="functionnalTab"/>
+      </w:pPr>
+    </w:p>
+    <w:p>
+      <w:pPr>
+        <w:pStyle w:val="functionnalTab"/>
+      </w:pPr>
+    </w:p>
+    <w:p>
+      <w:pPr>
+        <w:pStyle w:val="Heading3"/>
+        <w:rPr>
+          <w:b/>
+          <w:sz w:val="28"/>
+          <w:szCs w:val="28"/>
+          <w:u w:val="single"/>
+        </w:rPr>
+      </w:pPr>
+      <w:r>
+        <w:rPr>
+          <w:b/>
+          <w:sz w:val="28"/>
+          <w:szCs w:val="28"/>
+          <w:u w:val="single"/>
+        </w:rPr>
+        <w:t>Custom Expression</w:t>
+      </w:r>
+    </w:p>
+    <w:p>
+      <w:pPr>
+        <w:pStyle w:val="BodyContent"/>
+        <w:spacing w:after="0" w:line="240" w:lineRule="auto"/>
+        <w:ind w:left="644"/>
+        <w:rPr>
+          <w:rFonts w:ascii="Corbel" w:eastAsia="Corbel" w:hAnsi="Corbel" w:cs="Corbel"/>
+        </w:rPr>
+      </w:pPr>
+      <w:r>
+        <w:rPr>
+          <w:rFonts w:ascii="Corbel" w:eastAsia="Corbel" w:hAnsi="Corbel" w:cs="Corbel"/>
+        </w:rPr>
+        <w:t xml:space="preserve">  </w:t>
+      </w:r>
+      <w:r>
+        <w:rPr>
+          <w:rFonts w:ascii="Corbel" w:eastAsia="Corbel" w:hAnsi="Corbel" w:cs="Corbel"/>
+        </w:rPr>
+        <w:sym w:font="Wingdings" w:char="F0E0"/>
+      </w:r>
+      <w:r>
+        <w:rPr>
+          <w:rFonts w:ascii="Corbel" w:eastAsia="Corbel" w:hAnsi="Corbel" w:cs="Corbel"/>
+        </w:rPr>
+        <w:t xml:space="preserve"> Block Name = </w:t>
+      </w:r>
+      <w:r>
+        <w:rPr>
+          <w:rFonts w:ascii="Corbel" w:eastAsia="Corbel" w:hAnsi="Corbel" w:cs="Corbel"/>
+          <w:b/>
+        </w:rPr>
+        <w:t>PF_</w:t>
+      </w:r>
+      <w:r>
+        <w:rPr>
+          <w:rFonts w:ascii="Corbel" w:eastAsia="Corbel" w:hAnsi="Corbel" w:cs="Corbel"/>
+          <w:b/>
+        </w:rPr>
+        <w:t>CUSTOM_EXPRESSION</w:t>
+      </w:r>
+      <w:r>
+        <w:rPr>
+          <w:rFonts w:ascii="Corbel" w:eastAsia="Corbel" w:hAnsi="Corbel" w:cs="Corbel"/>
+        </w:rPr>
+        <w:t xml:space="preserve"> </w:t>
+      </w:r>
+      <w:r>
+        <w:rPr>
+          <w:rFonts w:ascii="Corbel" w:eastAsia="Corbel" w:hAnsi="Corbel" w:cs="Corbel"/>
+        </w:rPr>
+        <w:br/>
+        <w:t xml:space="preserve">  </w:t>
+      </w:r>
+      <w:r>
+        <w:rPr>
+          <w:rFonts w:ascii="Corbel" w:eastAsia="Corbel" w:hAnsi="Corbel" w:cs="Corbel"/>
+        </w:rPr>
+        <w:sym w:font="Wingdings" w:char="F0E0"/>
+      </w:r>
+      <w:r>
+        <w:rPr>
+          <w:rFonts w:ascii="Corbel" w:eastAsia="Corbel" w:hAnsi="Corbel" w:cs="Corbel"/>
+        </w:rPr>
+        <w:t xml:space="preserve"> Options = </w:t>
+      </w:r>
+    </w:p>
+    <w:p>
+      <w:pPr>
+        <w:pStyle w:val="BodyContent"/>
+        <w:numPr>
+          <w:ilvl w:val="0"/>
+          <w:numId w:val="13"/>
+        </w:numPr>
+        <w:spacing w:after="0" w:line="240" w:lineRule="auto"/>
+        <w:rPr>
+          <w:rFonts w:ascii="Corbel" w:eastAsia="Corbel" w:hAnsi="Corbel" w:cs="Corbel"/>
+        </w:rPr>
+      </w:pPr>
+      <w:r>
+        <w:rPr>
+          <w:rFonts w:ascii="Corbel" w:eastAsia="Corbel" w:hAnsi="Corbel" w:cs="Corbel"/>
+        </w:rPr>
+        <w:t>PARAMS=SZ a SZ b, (SZ pour sizing measure, QR pour quality rule, BF for background fact)</w:t>
+      </w:r>
+    </w:p>
+    <w:p>
+      <w:pPr>
+        <w:pStyle w:val="BodyContent"/>
+        <w:numPr>
+          <w:ilvl w:val="0"/>
+          <w:numId w:val="13"/>
+        </w:numPr>
+        <w:spacing w:after="0" w:line="240" w:lineRule="auto"/>
+        <w:rPr>
+          <w:rFonts w:ascii="Corbel" w:eastAsia="Corbel" w:hAnsi="Corbel" w:cs="Corbel"/>
+        </w:rPr>
+      </w:pPr>
+      <w:r>
+        <w:rPr>
+          <w:rFonts w:ascii="Corbel" w:eastAsia="Corbel" w:hAnsi="Corbel" w:cs="Corbel"/>
+        </w:rPr>
+        <w:t>EXPR=b/a,</w:t>
+      </w:r>
+      <w:r>
+        <w:rPr>
+          <w:rFonts w:ascii="Corbel" w:eastAsia="Corbel" w:hAnsi="Corbel" w:cs="Corbel"/>
+        </w:rPr>
+        <w:t xml:space="preserve"> (operators can be +, -, *, / , (, ) )</w:t>
+      </w:r>
+    </w:p>
+    <w:p>
+      <w:pPr>
+        <w:pStyle w:val="BodyContent"/>
+        <w:numPr>
+          <w:ilvl w:val="0"/>
+          <w:numId w:val="13"/>
+        </w:numPr>
+        <w:spacing w:after="0" w:line="240" w:lineRule="auto"/>
+        <w:rPr>
+          <w:rFonts w:ascii="Corbel" w:eastAsia="Corbel" w:hAnsi="Corbel" w:cs="Corbel"/>
+        </w:rPr>
+      </w:pPr>
+      <w:r>
+        <w:rPr>
+          <w:rFonts w:ascii="Corbel" w:eastAsia="Corbel" w:hAnsi="Corbel" w:cs="Corbel"/>
+        </w:rPr>
+        <w:t>a=67011,</w:t>
+      </w:r>
+    </w:p>
+    <w:p>
+      <w:pPr>
+        <w:pStyle w:val="BodyContent"/>
+        <w:numPr>
+          <w:ilvl w:val="0"/>
+          <w:numId w:val="13"/>
+        </w:numPr>
+        <w:spacing w:after="0" w:line="240" w:lineRule="auto"/>
+        <w:rPr>
+          <w:rFonts w:ascii="Corbel" w:eastAsia="Corbel" w:hAnsi="Corbel" w:cs="Corbel"/>
+        </w:rPr>
+      </w:pPr>
+      <w:r>
+        <w:rPr>
+          <w:rFonts w:ascii="Corbel" w:eastAsia="Corbel" w:hAnsi="Corbel" w:cs="Corbel"/>
+        </w:rPr>
+        <w:t>b=67010,</w:t>
+      </w:r>
+    </w:p>
+    <w:p>
+      <w:pPr>
+        <w:pStyle w:val="BodyContent"/>
+        <w:numPr>
+          <w:ilvl w:val="0"/>
+          <w:numId w:val="13"/>
+        </w:numPr>
+        <w:spacing w:after="0" w:line="240" w:lineRule="auto"/>
+        <w:rPr>
+          <w:rFonts w:ascii="Corbel" w:eastAsia="Corbel" w:hAnsi="Corbel" w:cs="Corbel"/>
+        </w:rPr>
+      </w:pPr>
+      <w:r>
+        <w:rPr>
+          <w:rFonts w:ascii="Corbel" w:eastAsia="Corbel" w:hAnsi="Corbel" w:cs="Corbel"/>
+        </w:rPr>
+        <w:t>FORMAT=N0 (N2 by default, if nothing or erroneous format is set),</w:t>
+      </w:r>
+    </w:p>
+    <w:p>
+      <w:pPr>
+        <w:pStyle w:val="functionnalTab"/>
+        <w:numPr>
+          <w:ilvl w:val="0"/>
+          <w:numId w:val="13"/>
+        </w:numPr>
+        <w:rPr>
+          <w:rFonts w:asciiTheme="minorHAnsi" w:hAnsiTheme="minorHAnsi" w:cstheme="minorHAnsi"/>
+          <w:noProof/>
+          <w:color w:val="C0504D" w:themeColor="accent2"/>
+          <w:sz w:val="36"/>
+          <w:szCs w:val="44"/>
+        </w:rPr>
+      </w:pPr>
+      <w:r>
+        <w:rPr>
+          <w:b/>
+          <w:noProof/>
+          <w:sz w:val="28"/>
+          <w:szCs w:val="28"/>
+          <w:u w:val="single"/>
+          <w:lang w:val="en-US" w:eastAsia="en-US"/>
+        </w:rPr>
+        <mc:AlternateContent>
+          <mc:Choice Requires="wps">
+            <w:drawing>
+              <wp:anchor distT="0" distB="0" distL="114300" distR="114300" simplePos="0" relativeHeight="251660800" behindDoc="0" locked="0" layoutInCell="1" allowOverlap="1" wp14:anchorId="3D51BFAB" wp14:editId="0432E608">
+                <wp:simplePos x="0" y="0"/>
+                <wp:positionH relativeFrom="column">
+                  <wp:posOffset>1038225</wp:posOffset>
+                </wp:positionH>
+                <wp:positionV relativeFrom="paragraph">
+                  <wp:posOffset>749300</wp:posOffset>
+                </wp:positionV>
+                <wp:extent cx="2085975" cy="381000"/>
+                <wp:effectExtent l="0" t="0" r="28575" b="19050"/>
+                <wp:wrapNone/>
+                <wp:docPr id="5" name="Text Box 5" descr="TEXT;PF_CUSTOM_EXPRESSION;PARAMS=SZ a SZ b,EXPR = a/b,a=67011, b=67211,FORMAT=N0,AGGREGATOR=SUM"/>
+                <wp:cNvGraphicFramePr/>
+                <a:graphic xmlns:a="http://schemas.openxmlformats.org/drawingml/2006/main">
+                  <a:graphicData uri="http://schemas.microsoft.com/office/word/2010/wordprocessingShape">
+                    <wps:wsp>
+                      <wps:cNvSpPr txBox="1"/>
+                      <wps:spPr>
+                        <a:xfrm>
+                          <a:off x="0" y="0"/>
+                          <a:ext cx="2085975" cy="381000"/>
+                        </a:xfrm>
+                        <a:prstGeom prst="rect">
+                          <a:avLst/>
+                        </a:prstGeom>
+                        <a:solidFill>
+                          <a:schemeClr val="lt1"/>
+                        </a:solidFill>
+                        <a:ln w="6350">
+                          <a:solidFill>
+                            <a:prstClr val="black"/>
+                          </a:solidFill>
+                        </a:ln>
+                        <a:effectLst/>
+                      </wps:spPr>
+                      <wps:style>
+                        <a:lnRef idx="0">
+                          <a:schemeClr val="accent1"/>
+                        </a:lnRef>
+                        <a:fillRef idx="0">
+                          <a:schemeClr val="accent1"/>
+                        </a:fillRef>
+                        <a:effectRef idx="0">
+                          <a:schemeClr val="accent1"/>
+                        </a:effectRef>
+                        <a:fontRef idx="minor">
+                          <a:schemeClr val="dk1"/>
+                        </a:fontRef>
+                      </wps:style>
+                      <wps:txbx>
+                        <w:txbxContent>
+                          <w:p>
+                            <w:r>
+                              <w:rPr>
+                                <w:rFonts w:asciiTheme="minorHAnsi" w:hAnsiTheme="minorHAnsi" w:cstheme="minorHAnsi"/>
+                                <w:noProof/>
+                                <w:color w:val="C0504D" w:themeColor="accent2"/>
+                                <w:sz w:val="36"/>
+                                <w:szCs w:val="44"/>
+                              </w:rPr>
+                              <w:t>0.00</w:t>
+                            </w:r>
+                          </w:p>
+                        </w:txbxContent>
+                      </wps:txbx>
+                      <wps:bodyPr rot="0" spcFirstLastPara="0" vertOverflow="overflow" horzOverflow="overflow" vert="horz" wrap="square" lIns="91440" tIns="45720" rIns="91440" bIns="45720" numCol="1" spcCol="0" rtlCol="0" fromWordArt="0" anchor="t" anchorCtr="0" forceAA="0" compatLnSpc="1">
+                        <a:prstTxWarp prst="textNoShape">
+                          <a:avLst/>
+                        </a:prstTxWarp>
+                        <a:noAutofit/>
+                      </wps:bodyPr>
+                    </wps:wsp>
+                  </a:graphicData>
+                </a:graphic>
+              </wp:anchor>
+            </w:drawing>
+          </mc:Choice>
+          <mc:Fallback>
+            <w:pict>
+              <v:shape w14:anchorId="3D51BFAB" id="Text Box 5" o:spid="_x0000_s1032" type="#_x0000_t202" alt="TEXT;PF_CUSTOM_EXPRESSION;PARAMS=SZ a SZ b,EXPR = a/b,a=67011, b=67211,FORMAT=N0,AGGREGATOR=SUM" style="position:absolute;left:0;text-align:left;margin-left:81.75pt;margin-top:59pt;width:164.25pt;height:30pt;z-index:251660800;visibility:visible;mso-wrap-style:square;mso-wrap-distance-left:9pt;mso-wrap-distance-top:0;mso-wrap-distance-right:9pt;mso-wrap-distance-bottom:0;mso-position-horizontal:absolute;mso-position-horizontal-relative:text;mso-position-vertical:absolute;mso-position-vertical-relative:text;v-text-anchor:top" o:gfxdata="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" fillcolor="white [3201]" strokeweight=".5pt">
+                <v:textbox>
+                  <w:txbxContent>
+                    <w:p>
+                      <w:r>
+                        <w:rPr>
+                          <w:rFonts w:asciiTheme="minorHAnsi" w:hAnsiTheme="minorHAnsi" w:cstheme="minorHAnsi"/>
+                          <w:noProof/>
+                          <w:color w:val="C0504D" w:themeColor="accent2"/>
+                          <w:sz w:val="36"/>
+                          <w:szCs w:val="44"/>
+                        </w:rPr>
+                        <w:t>0.00</w:t>
+                      </w:r>
+                    </w:p>
+                  </w:txbxContent>
+                </v:textbox>
+              </v:shape>
+            </w:pict>
+          </mc:Fallback>
+        </mc:AlternateContent>
+      </w:r>
+      <w:bookmarkStart w:id="1" w:name="_GoBack"/>
+      <w:bookmarkEnd w:id="1"/>
+      <w:r>
+        <w:t>AGGREGATOR=SUM|AVERAGE (for portfolio component, to aggregate results of all applications for the custom expression, AVERAGE by default or if erroneous format is set)</w:t>
+      </w:r>
+      <w:r>
+        <w:br/>
+      </w:r>
+      <w:r>
+        <w:t xml:space="preserve"> </w:t>
+      </w:r>
+      <w:r>
+        <w:br/>
+      </w:r>
+    </w:p>
+    <w:p>
+      <w:pPr>
+        <w:pStyle w:val="BodyContent"/>
+        <w:spacing w:after="0" w:line="240" w:lineRule="auto"/>
+        <w:rPr>
+          <w:rFonts w:asciiTheme="minorHAnsi" w:hAnsiTheme="minorHAnsi" w:cstheme="minorHAnsi"/>
+          <w:noProof/>
+          <w:color w:val="C0504D" w:themeColor="accent2"/>
+          <w:sz w:val="36"/>
+          <w:szCs w:val="44"/>
+        </w:rPr>
+      </w:pPr>
+    </w:p>
+    <w:p>
+      <w:pPr>
+        <w:pStyle w:val="functionnalTab"/>
+      </w:pPr>
+      <w:proofErr w:type="gramStart"/>
+      <w:r>
+        <w:t>you</w:t>
+      </w:r>
+      <w:proofErr w:type="gramEnd"/>
+      <w:r>
+        <w:t xml:space="preserve"> could have as number of parameters as you want (</w:t>
+      </w:r>
+      <w:proofErr w:type="spellStart"/>
+      <w:r>
+        <w:t>theorical</w:t>
+      </w:r>
+      <w:proofErr w:type="spellEnd"/>
+      <w:r>
+        <w:t xml:space="preserve"> limit is 16383 !!)</w:t>
+      </w:r>
+    </w:p>
+    <w:p>
+      <w:pPr>
+        <w:pStyle w:val="functionnalTab"/>
+      </w:pPr>
+      <w:proofErr w:type="spellStart"/>
+      <w:r>
+        <w:t>cf</w:t>
+      </w:r>
+      <w:proofErr w:type="spellEnd"/>
+      <w:r>
+        <w:t xml:space="preserve"> https://msdn.microsoft.com/en-us/library/dwhawy9k.aspx for the format</w:t>
+      </w:r>
+    </w:p>
+    <w:p>
+      <w:pPr>
+        <w:pStyle w:val="functionnalTab"/>
+      </w:pPr>
+      <w:r>
+        <w:t>(</w:t>
+      </w:r>
+      <w:proofErr w:type="gramStart"/>
+      <w:r>
+        <w:t>examples</w:t>
+      </w:r>
+      <w:proofErr w:type="gramEnd"/>
+      <w:r>
+        <w:t xml:space="preserve"> for double https://msdn.microsoft.com/en-us/library/kfsatb94.aspx)</w:t>
+      </w:r>
+    </w:p>
+    <w:p>
+      <w:pPr>
+        <w:pStyle w:val="functionnalTab"/>
+      </w:pPr>
+      <w:proofErr w:type="gramStart"/>
+      <w:r>
+        <w:t>only</w:t>
+      </w:r>
+      <w:proofErr w:type="gramEnd"/>
+      <w:r>
+        <w:t xml:space="preserve"> N format is interesting here :</w:t>
+      </w:r>
+    </w:p>
+    <w:p>
+      <w:pPr>
+        <w:pStyle w:val="functionnalTab"/>
+      </w:pPr>
+      <w:r>
+        <w:t>N: -195,489,100.84</w:t>
+      </w:r>
+    </w:p>
+    <w:p>
+      <w:pPr>
+        <w:pStyle w:val="functionnalTab"/>
+      </w:pPr>
+      <w:r>
+        <w:t>N0: -195,489,101</w:t>
+      </w:r>
+    </w:p>
+    <w:p>
+      <w:pPr>
+        <w:pStyle w:val="functionnalTab"/>
+      </w:pPr>
+      <w:r>
+        <w:t>N1: -195,489,100.8</w:t>
+      </w:r>
+    </w:p>
+    <w:p>
+      <w:pPr>
+        <w:pStyle w:val="functionnalTab"/>
+      </w:pPr>
+      <w:r>
+        <w:t>N2: -195,489,100.84</w:t>
+      </w:r>
+    </w:p>
+    <w:p>
+      <w:pPr>
+        <w:pStyle w:val="functionnalTab"/>
+      </w:pPr>
+      <w:r>
+        <w:t>N3: -195,489,100.838</w:t>
+      </w:r>
+    </w:p>
+    <w:p>
+      <w:pPr>
+        <w:spacing w:after="0" w:line="240" w:lineRule="auto"/>
+        <w:rPr>
+          <w:rFonts w:ascii="Franklin Gothic Book" w:eastAsia="Perpetua" w:hAnsi="Franklin Gothic Book"/>
+          <w:noProof/>
+          <w:spacing w:val="20"/>
+          <w:sz w:val="26"/>
+          <w:szCs w:val="26"/>
+          <w:lang w:val="en-US"/>
+        </w:rPr>
+      </w:pPr>
+      <w:r>
+        <w:rPr>
+          <w:rFonts w:ascii="Franklin Gothic Book" w:eastAsia="Perpetua" w:hAnsi="Franklin Gothic Book"/>
+          <w:noProof/>
+          <w:spacing w:val="20"/>
+          <w:sz w:val="26"/>
+          <w:szCs w:val="26"/>
+          <w:lang w:val="en-US"/>
+        </w:rPr>
+        <w:br w:type="page"/>
+      </w:r>
+    </w:p>
+    <w:p>
+      <w:pPr>
+        <w:pStyle w:val="functionnalTab"/>
+      </w:pPr>
+    </w:p>
+    <w:p>
+      <w:pPr>
+        <w:pStyle w:val="functionnalTab"/>
+        <w:rPr>
+          <w:noProof/>
+          <w:color w:val="4F6228" w:themeColor="accent3" w:themeShade="80"/>
+          <w:sz w:val="20"/>
+        </w:rPr>
+      </w:pPr>
+      <w:r>
+        <w:br/>
+      </w:r>
+    </w:p>
+    <w:p>
+      <w:pPr>
+        <w:spacing w:after="60" w:line="240" w:lineRule="auto"/>
+        <w:ind w:left="504" w:firstLine="105"/>
+        <w:rPr>
+          <w:noProof/>
+          <w:color w:val="4F6228" w:themeColor="accent3" w:themeShade="80"/>
+          <w:sz w:val="20"/>
+          <w:szCs w:val="20"/>
+        </w:rPr>
+      </w:pPr>
     </w:p>
     <w:p>
       <w:pPr>
@@ -3929,16 +4435,7 @@
                 <w:sz w:val="20"/>
                 <w:lang w:val="fr-FR"/>
               </w:rPr>
-              <w:t>0</w:t>
-            </w:r>
-            <w:bookmarkStart w:id="1" w:name="_GoBack"/>
-            <w:bookmarkEnd w:id="1"/>
-            <w:r>
-              <w:rPr>
-                <w:sz w:val="20"/>
-                <w:lang w:val="fr-FR"/>
-              </w:rPr>
-              <w:t>.00</w:t>
+              <w:t>0.00</w:t>
             </w:r>
           </w:p>
         </w:tc>
@@ -6401,7 +6898,7 @@
       <w:rPr>
         <w:noProof/>
       </w:rPr>
-      <w:t>8</w:t>
+      <w:t>9</w:t>
     </w:r>
     <w:r>
       <w:rPr>
@@ -7634,6 +8131,118 @@
     </w:lvl>
   </w:abstractNum>
   <w:abstractNum w:abstractNumId="11" w15:restartNumberingAfterBreak="0">
+    <w:nsid w:val="4E9C06D8"/>
+    <w:multiLevelType w:val="hybridMultilevel"/>
+    <w:tmpl w:val="52D2DB02"/>
+    <w:lvl w:ilvl="0" w:tplc="2A823C28">
+      <w:numFmt w:val="bullet"/>
+      <w:lvlText w:val="-"/>
+      <w:lvlJc w:val="left"/>
+      <w:pPr>
+        <w:ind w:left="1004" w:hanging="360"/>
+      </w:pPr>
+      <w:rPr>
+        <w:rFonts w:ascii="Corbel" w:eastAsia="Corbel" w:hAnsi="Corbel" w:cs="Corbel" w:hint="default"/>
+      </w:rPr>
+    </w:lvl>
+    <w:lvl w:ilvl="1" w:tplc="04090003" w:tentative="1">
+      <w:start w:val="1"/>
+      <w:numFmt w:val="bullet"/>
+      <w:lvlText w:val="o"/>
+      <w:lvlJc w:val="left"/>
+      <w:pPr>
+        <w:ind w:left="1724" w:hanging="360"/>
+      </w:pPr>
+      <w:rPr>
+        <w:rFonts w:ascii="Courier New" w:hAnsi="Courier New" w:cs="Courier New" w:hint="default"/>
+      </w:rPr>
+    </w:lvl>
+    <w:lvl w:ilvl="2" w:tplc="04090005" w:tentative="1">
+      <w:start w:val="1"/>
+      <w:numFmt w:val="bullet"/>
+      <w:lvlText w:val=""/>
+      <w:lvlJc w:val="left"/>
+      <w:pPr>
+        <w:ind w:left="2444" w:hanging="360"/>
+      </w:pPr>
+      <w:rPr>
+        <w:rFonts w:ascii="Wingdings" w:hAnsi="Wingdings" w:hint="default"/>
+      </w:rPr>
+    </w:lvl>
+    <w:lvl w:ilvl="3" w:tplc="04090001" w:tentative="1">
+      <w:start w:val="1"/>
+      <w:numFmt w:val="bullet"/>
+      <w:lvlText w:val=""/>
+      <w:lvlJc w:val="left"/>
+      <w:pPr>
+        <w:ind w:left="3164" w:hanging="360"/>
+      </w:pPr>
+      <w:rPr>
+        <w:rFonts w:ascii="Symbol" w:hAnsi="Symbol" w:hint="default"/>
+      </w:rPr>
+    </w:lvl>
+    <w:lvl w:ilvl="4" w:tplc="04090003" w:tentative="1">
+      <w:start w:val="1"/>
+      <w:numFmt w:val="bullet"/>
+      <w:lvlText w:val="o"/>
+      <w:lvlJc w:val="left"/>
+      <w:pPr>
+        <w:ind w:left="3884" w:hanging="360"/>
+      </w:pPr>
+      <w:rPr>
+        <w:rFonts w:ascii="Courier New" w:hAnsi="Courier New" w:cs="Courier New" w:hint="default"/>
+      </w:rPr>
+    </w:lvl>
+    <w:lvl w:ilvl="5" w:tplc="04090005" w:tentative="1">
+      <w:start w:val="1"/>
+      <w:numFmt w:val="bullet"/>
+      <w:lvlText w:val=""/>
+      <w:lvlJc w:val="left"/>
+      <w:pPr>
+        <w:ind w:left="4604" w:hanging="360"/>
+      </w:pPr>
+      <w:rPr>
+        <w:rFonts w:ascii="Wingdings" w:hAnsi="Wingdings" w:hint="default"/>
+      </w:rPr>
+    </w:lvl>
+    <w:lvl w:ilvl="6" w:tplc="04090001" w:tentative="1">
+      <w:start w:val="1"/>
+      <w:numFmt w:val="bullet"/>
+      <w:lvlText w:val=""/>
+      <w:lvlJc w:val="left"/>
+      <w:pPr>
+        <w:ind w:left="5324" w:hanging="360"/>
+      </w:pPr>
+      <w:rPr>
+        <w:rFonts w:ascii="Symbol" w:hAnsi="Symbol" w:hint="default"/>
+      </w:rPr>
+    </w:lvl>
+    <w:lvl w:ilvl="7" w:tplc="04090003" w:tentative="1">
+      <w:start w:val="1"/>
+      <w:numFmt w:val="bullet"/>
+      <w:lvlText w:val="o"/>
+      <w:lvlJc w:val="left"/>
+      <w:pPr>
+        <w:ind w:left="6044" w:hanging="360"/>
+      </w:pPr>
+      <w:rPr>
+        <w:rFonts w:ascii="Courier New" w:hAnsi="Courier New" w:cs="Courier New" w:hint="default"/>
+      </w:rPr>
+    </w:lvl>
+    <w:lvl w:ilvl="8" w:tplc="04090005" w:tentative="1">
+      <w:start w:val="1"/>
+      <w:numFmt w:val="bullet"/>
+      <w:lvlText w:val=""/>
+      <w:lvlJc w:val="left"/>
+      <w:pPr>
+        <w:ind w:left="6764" w:hanging="360"/>
+      </w:pPr>
+      <w:rPr>
+        <w:rFonts w:ascii="Wingdings" w:hAnsi="Wingdings" w:hint="default"/>
+      </w:rPr>
+    </w:lvl>
+  </w:abstractNum>
+  <w:abstractNum w:abstractNumId="12" w15:restartNumberingAfterBreak="0">
     <w:nsid w:val="7ADA6053"/>
     <w:multiLevelType w:val="hybridMultilevel"/>
     <w:tmpl w:val="4F5E367C"/>
@@ -7776,10 +8385,13 @@
     <w:abstractNumId w:val="9"/>
   </w:num>
   <w:num w:numId="11">
-    <w:abstractNumId w:val="11"/>
+    <w:abstractNumId w:val="12"/>
   </w:num>
   <w:num w:numId="12">
     <w:abstractNumId w:val="4"/>
+  </w:num>
+  <w:num w:numId="13">
+    <w:abstractNumId w:val="11"/>
   </w:num>
   <w:numIdMacAtCleanup w:val="11"/>
 </w:numbering>
@@ -8291,6 +8903,7 @@
   <w:style w:type="character" w:default="1" w:styleId="DefaultParagraphFont">
     <w:name w:val="Default Paragraph Font"/>
     <w:uiPriority w:val="1"/>
+    <w:semiHidden/>
     <w:unhideWhenUsed/>
   </w:style>
   <w:style w:type="table" w:default="1" w:styleId="TableNormal">
@@ -11237,11 +11850,11 @@
         </c:dLbls>
         <c:gapWidth val="150"/>
         <c:overlap val="100"/>
-        <c:axId val="489537336"/>
-        <c:axId val="489537728"/>
+        <c:axId val="481870200"/>
+        <c:axId val="481865496"/>
       </c:barChart>
       <c:catAx>
-        <c:axId val="489537336"/>
+        <c:axId val="481870200"/>
         <c:scaling>
           <c:orientation val="minMax"/>
         </c:scaling>
@@ -11251,7 +11864,7 @@
         <c:majorTickMark val="out"/>
         <c:minorTickMark val="none"/>
         <c:tickLblPos val="low"/>
-        <c:crossAx val="489537728"/>
+        <c:crossAx val="481865496"/>
         <c:crosses val="autoZero"/>
         <c:auto val="0"/>
         <c:lblAlgn val="ctr"/>
@@ -11259,7 +11872,7 @@
         <c:noMultiLvlLbl val="1"/>
       </c:catAx>
       <c:valAx>
-        <c:axId val="489537728"/>
+        <c:axId val="481865496"/>
         <c:scaling>
           <c:orientation val="minMax"/>
         </c:scaling>
@@ -11270,7 +11883,7 @@
         <c:majorTickMark val="cross"/>
         <c:minorTickMark val="none"/>
         <c:tickLblPos val="nextTo"/>
-        <c:crossAx val="489537336"/>
+        <c:crossAx val="481870200"/>
         <c:crosses val="autoZero"/>
         <c:crossBetween val="between"/>
       </c:valAx>
@@ -11454,11 +12067,11 @@
         </c:dLbls>
         <c:gapWidth val="150"/>
         <c:overlap val="100"/>
-        <c:axId val="489538512"/>
-        <c:axId val="315827096"/>
+        <c:axId val="481872944"/>
+        <c:axId val="481874120"/>
       </c:barChart>
       <c:catAx>
-        <c:axId val="489538512"/>
+        <c:axId val="481872944"/>
         <c:scaling>
           <c:orientation val="minMax"/>
         </c:scaling>
@@ -11468,7 +12081,7 @@
         <c:majorTickMark val="out"/>
         <c:minorTickMark val="none"/>
         <c:tickLblPos val="low"/>
-        <c:crossAx val="315827096"/>
+        <c:crossAx val="481874120"/>
         <c:crosses val="autoZero"/>
         <c:auto val="0"/>
         <c:lblAlgn val="ctr"/>
@@ -11476,7 +12089,7 @@
         <c:noMultiLvlLbl val="1"/>
       </c:catAx>
       <c:valAx>
-        <c:axId val="315827096"/>
+        <c:axId val="481874120"/>
         <c:scaling>
           <c:orientation val="minMax"/>
         </c:scaling>
@@ -11487,7 +12100,7 @@
         <c:majorTickMark val="cross"/>
         <c:minorTickMark val="none"/>
         <c:tickLblPos val="nextTo"/>
-        <c:crossAx val="489538512"/>
+        <c:crossAx val="481872944"/>
         <c:crosses val="autoZero"/>
         <c:crossBetween val="between"/>
       </c:valAx>
@@ -12262,8 +12875,8 @@
         <c:bubbleScale val="100"/>
         <c:showNegBubbles val="0"/>
         <c:sizeRepresents val="w"/>
-        <c:axId val="315828664"/>
-        <c:axId val="315825136"/>
+        <c:axId val="481867456"/>
+        <c:axId val="481867848"/>
         <c:extLst>
           <c:ext xmlns:c15="http://schemas.microsoft.com/office/drawing/2012/chart" uri="{02D57815-91ED-43cb-92C2-25804820EDAC}">
             <c15:filteredBubbleSeries>
@@ -12453,7 +13066,7 @@
         </c:extLst>
       </c:bubbleChart>
       <c:valAx>
-        <c:axId val="315828664"/>
+        <c:axId val="481867456"/>
         <c:scaling>
           <c:orientation val="minMax"/>
           <c:max val="4"/>
@@ -12538,13 +13151,13 @@
             <a:endParaRPr lang="en-US"/>
           </a:p>
         </c:txPr>
-        <c:crossAx val="315825136"/>
+        <c:crossAx val="481867848"/>
         <c:crosses val="autoZero"/>
         <c:crossBetween val="midCat"/>
         <c:minorUnit val="0.25"/>
       </c:valAx>
       <c:valAx>
-        <c:axId val="315825136"/>
+        <c:axId val="481867848"/>
         <c:scaling>
           <c:orientation val="minMax"/>
           <c:min val="0"/>
@@ -12628,7 +13241,7 @@
             <a:endParaRPr lang="en-US"/>
           </a:p>
         </c:txPr>
-        <c:crossAx val="315828664"/>
+        <c:crossAx val="481867456"/>
         <c:crosses val="autoZero"/>
         <c:crossBetween val="midCat"/>
       </c:valAx>
@@ -12955,7 +13568,7 @@
 </file>
 
 <file path=customXml/itemProps1.xml><?xml version="1.0" encoding="utf-8"?>
-<ds:datastoreItem xmlns:ds="http://schemas.openxmlformats.org/officeDocument/2006/customXml" ds:itemID="{C6AC2F9F-A4B7-48BC-84EA-16135719D511}">
+<ds:datastoreItem xmlns:ds="http://schemas.openxmlformats.org/officeDocument/2006/customXml" ds:itemID="{E4CDCEE8-C23A-4A99-B6A0-277870C76A62}">
   <ds:schemaRefs>
     <ds:schemaRef ds:uri="http://schemas.openxmlformats.org/officeDocument/2006/bibliography"/>
   </ds:schemaRefs>

</xml_diff>

<commit_message>
REPORTGEN-40 : update templates
</commit_message>
<xml_diff>
--- a/CastReporting.Reporting/PortfolioTemplatesFiles/2- Porftolio-Word-components-new-library.docx
+++ b/CastReporting.Reporting/PortfolioTemplatesFiles/2- Porftolio-Word-components-new-library.docx
@@ -2078,7 +2078,7 @@
                 <wp:extent cx="2085975" cy="381000"/>
                 <wp:effectExtent l="0" t="0" r="28575" b="19050"/>
                 <wp:wrapNone/>
-                <wp:docPr id="5" name="Text Box 5" descr="TEXT;PF_CUSTOM_EXPRESSION;PARAMS=SZ a SZ b,EXPR = a/b,a=67011, b=67211,FORMAT=N0,AGGREGATOR=SUM"/>
+                <wp:docPr id="5" name="Text Box 5" descr="TEXT;PF_CUSTOM_EXPRESSION;PARAMS=SZ a SZ b,EXPR = a/b,a=67010, b=67011,FORMAT=N0,AGGREGATOR=SUM"/>
                 <wp:cNvGraphicFramePr/>
                 <a:graphic xmlns:a="http://schemas.openxmlformats.org/drawingml/2006/main">
                   <a:graphicData uri="http://schemas.microsoft.com/office/word/2010/wordprocessingShape">
@@ -2146,7 +2146,7 @@
           </mc:Choice>
           <mc:Fallback>
             <w:pict>
-              <v:shape w14:anchorId="3D51BFAB" id="Text Box 5" o:spid="_x0000_s1032" type="#_x0000_t202" alt="TEXT;PF_CUSTOM_EXPRESSION;PARAMS=SZ a SZ b,EXPR = a/b,a=67011, b=67211,FORMAT=N0,AGGREGATOR=SUM" style="position:absolute;left:0;text-align:left;margin-left:81.75pt;margin-top:59pt;width:164.25pt;height:30pt;z-index:251660800;visibility:visible;mso-wrap-style:square;mso-wrap-distance-left:9pt;mso-wrap-distance-top:0;mso-wrap-distance-right:9pt;mso-wrap-distance-bottom:0;mso-position-horizontal:absolute;mso-position-horizontal-relative:text;mso-position-vertical:absolute;mso-position-vertical-relative:text;v-text-anchor:top" o:gfxdata="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" fillcolor="white [3201]" strokeweight=".5pt">
+              <v:shape w14:anchorId="3D51BFAB" id="Text Box 5" o:spid="_x0000_s1032" type="#_x0000_t202" alt="TEXT;PF_CUSTOM_EXPRESSION;PARAMS=SZ a SZ b,EXPR = a/b,a=67010, b=67011,FORMAT=N0,AGGREGATOR=SUM" style="position:absolute;left:0;text-align:left;margin-left:81.75pt;margin-top:59pt;width:164.25pt;height:30pt;z-index:251660800;visibility:visible;mso-wrap-style:square;mso-wrap-distance-left:9pt;mso-wrap-distance-top:0;mso-wrap-distance-right:9pt;mso-wrap-distance-bottom:0;mso-position-horizontal:absolute;mso-position-horizontal-relative:text;mso-position-vertical:absolute;mso-position-vertical-relative:text;v-text-anchor:top" o:gfxdata="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" fillcolor="white [3201]" strokeweight=".5pt">
                 <v:textbox>
                   <w:txbxContent>
                     <w:p>
@@ -2168,8 +2168,6 @@
           </mc:Fallback>
         </mc:AlternateContent>
       </w:r>
-      <w:bookmarkStart w:id="1" w:name="_GoBack"/>
-      <w:bookmarkEnd w:id="1"/>
       <w:r>
         <w:t>AGGREGATOR=SUM|AVERAGE (for portfolio component, to aggregate results of all applications for the custom expression, AVERAGE by default or if erroneous format is set)</w:t>
       </w:r>
@@ -2200,34 +2198,16 @@
       <w:pPr>
         <w:pStyle w:val="functionnalTab"/>
       </w:pPr>
-      <w:proofErr w:type="gramStart"/>
-      <w:r>
-        <w:t>you</w:t>
-      </w:r>
-      <w:proofErr w:type="gramEnd"/>
-      <w:r>
-        <w:t xml:space="preserve"> could have as number of parameters as you want (</w:t>
-      </w:r>
-      <w:proofErr w:type="spellStart"/>
-      <w:r>
-        <w:t>theorical</w:t>
-      </w:r>
-      <w:proofErr w:type="spellEnd"/>
-      <w:r>
-        <w:t xml:space="preserve"> limit is 16383 !!)</w:t>
+      <w:r>
+        <w:t>you could have as number of parameters as you want (theorical limit is 16383 !!)</w:t>
       </w:r>
     </w:p>
     <w:p>
       <w:pPr>
         <w:pStyle w:val="functionnalTab"/>
       </w:pPr>
-      <w:proofErr w:type="spellStart"/>
-      <w:r>
-        <w:t>cf</w:t>
-      </w:r>
-      <w:proofErr w:type="spellEnd"/>
-      <w:r>
-        <w:t xml:space="preserve"> https://msdn.microsoft.com/en-us/library/dwhawy9k.aspx for the format</w:t>
+      <w:r>
+        <w:t>cf https://msdn.microsoft.com/en-us/library/dwhawy9k.aspx for the format</w:t>
       </w:r>
     </w:p>
     <w:p>
@@ -2235,28 +2215,15 @@
         <w:pStyle w:val="functionnalTab"/>
       </w:pPr>
       <w:r>
-        <w:t>(</w:t>
-      </w:r>
-      <w:proofErr w:type="gramStart"/>
-      <w:r>
-        <w:t>examples</w:t>
-      </w:r>
-      <w:proofErr w:type="gramEnd"/>
-      <w:r>
-        <w:t xml:space="preserve"> for double https://msdn.microsoft.com/en-us/library/kfsatb94.aspx)</w:t>
+        <w:t>(examples for double https://msdn.microsoft.com/en-us/library/kfsatb94.aspx)</w:t>
       </w:r>
     </w:p>
     <w:p>
       <w:pPr>
         <w:pStyle w:val="functionnalTab"/>
       </w:pPr>
-      <w:proofErr w:type="gramStart"/>
-      <w:r>
-        <w:t>only</w:t>
-      </w:r>
-      <w:proofErr w:type="gramEnd"/>
-      <w:r>
-        <w:t xml:space="preserve"> N format is interesting here :</w:t>
+      <w:r>
+        <w:t>only N format is interesting here :</w:t>
       </w:r>
     </w:p>
     <w:p>
@@ -2322,6 +2289,8 @@
         </w:rPr>
         <w:br w:type="page"/>
       </w:r>
+      <w:bookmarkStart w:id="1" w:name="_GoBack"/>
+      <w:bookmarkEnd w:id="1"/>
     </w:p>
     <w:p>
       <w:pPr>
@@ -2779,37 +2748,7 @@
         <w:rPr>
           <w:color w:val="FF0000"/>
         </w:rPr>
-        <w:t xml:space="preserve">Only working with </w:t>
-      </w:r>
-      <w:proofErr w:type="spellStart"/>
-      <w:proofErr w:type="gramStart"/>
-      <w:r>
-        <w:rPr>
-          <w:color w:val="FF0000"/>
-        </w:rPr>
-        <w:t>Powerpoint</w:t>
-      </w:r>
-      <w:proofErr w:type="spellEnd"/>
-      <w:proofErr w:type="gramEnd"/>
-      <w:r>
-        <w:rPr>
-          <w:color w:val="FF0000"/>
-        </w:rPr>
-        <w:t xml:space="preserve"> 2013, after report generated, need to edit data in </w:t>
-      </w:r>
-      <w:proofErr w:type="spellStart"/>
-      <w:r>
-        <w:rPr>
-          <w:color w:val="FF0000"/>
-        </w:rPr>
-        <w:t>exel</w:t>
-      </w:r>
-      <w:proofErr w:type="spellEnd"/>
-      <w:r>
-        <w:rPr>
-          <w:color w:val="FF0000"/>
-        </w:rPr>
-        <w:t xml:space="preserve"> to get label of applications updated into the graph</w:t>
+        <w:t>Only working with Powerpoint 2013, after report generated, need to edit data in exel to get label of applications updated into the graph</w:t>
       </w:r>
       <w:r>
         <w:rPr>
@@ -3061,21 +3000,7 @@
         <w:rPr>
           <w:b/>
         </w:rPr>
-        <w:t xml:space="preserve"> (where N is an health factor id - </w:t>
-      </w:r>
-      <w:proofErr w:type="spellStart"/>
-      <w:r>
-        <w:rPr>
-          <w:b/>
-        </w:rPr>
-        <w:t>eg</w:t>
-      </w:r>
-      <w:proofErr w:type="spellEnd"/>
-      <w:r>
-        <w:rPr>
-          <w:b/>
-        </w:rPr>
-        <w:t>. 60017)</w:t>
+        <w:t xml:space="preserve"> (where N is an health factor id - eg. 60017)</w:t>
       </w:r>
     </w:p>
     <w:p>
@@ -3198,27 +3123,7 @@
                 <w:sz w:val="20"/>
                 <w:lang w:val="fr-FR"/>
               </w:rPr>
-              <w:t xml:space="preserve">Last </w:t>
-            </w:r>
-            <w:proofErr w:type="spellStart"/>
-            <w:r>
-              <w:rPr>
-                <w:b w:val="0"/>
-                <w:bCs w:val="0"/>
-                <w:sz w:val="20"/>
-                <w:lang w:val="fr-FR"/>
-              </w:rPr>
-              <w:t>Analysis</w:t>
-            </w:r>
-            <w:proofErr w:type="spellEnd"/>
-            <w:r>
-              <w:rPr>
-                <w:b w:val="0"/>
-                <w:bCs w:val="0"/>
-                <w:sz w:val="20"/>
-                <w:lang w:val="fr-FR"/>
-              </w:rPr>
-              <w:t xml:space="preserve"> Date</w:t>
+              <w:t>Last Analysis Date</w:t>
             </w:r>
           </w:p>
         </w:tc>
@@ -3315,21 +3220,7 @@
               <w:rPr>
                 <w:sz w:val="20"/>
               </w:rPr>
-              <w:t xml:space="preserve">1 </w:t>
-            </w:r>
-            <w:proofErr w:type="spellStart"/>
-            <w:r>
-              <w:rPr>
-                <w:sz w:val="20"/>
-              </w:rPr>
-              <w:t>jan</w:t>
-            </w:r>
-            <w:proofErr w:type="spellEnd"/>
-            <w:r>
-              <w:rPr>
-                <w:sz w:val="20"/>
-              </w:rPr>
-              <w:t xml:space="preserve"> 2010</w:t>
+              <w:t>1 jan 2010</w:t>
             </w:r>
           </w:p>
         </w:tc>
@@ -3426,21 +3317,7 @@
               <w:rPr>
                 <w:sz w:val="20"/>
               </w:rPr>
-              <w:t xml:space="preserve">1 </w:t>
-            </w:r>
-            <w:proofErr w:type="spellStart"/>
-            <w:r>
-              <w:rPr>
-                <w:sz w:val="20"/>
-              </w:rPr>
-              <w:t>jan</w:t>
-            </w:r>
-            <w:proofErr w:type="spellEnd"/>
-            <w:r>
-              <w:rPr>
-                <w:sz w:val="20"/>
-              </w:rPr>
-              <w:t xml:space="preserve"> 2010</w:t>
+              <w:t>1 jan 2010</w:t>
             </w:r>
           </w:p>
         </w:tc>
@@ -3537,21 +3414,7 @@
               <w:rPr>
                 <w:sz w:val="20"/>
               </w:rPr>
-              <w:t xml:space="preserve">1 </w:t>
-            </w:r>
-            <w:proofErr w:type="spellStart"/>
-            <w:r>
-              <w:rPr>
-                <w:sz w:val="20"/>
-              </w:rPr>
-              <w:t>jan</w:t>
-            </w:r>
-            <w:proofErr w:type="spellEnd"/>
-            <w:r>
-              <w:rPr>
-                <w:sz w:val="20"/>
-              </w:rPr>
-              <w:t xml:space="preserve"> 2010</w:t>
+              <w:t>1 jan 2010</w:t>
             </w:r>
           </w:p>
         </w:tc>
@@ -3648,21 +3511,7 @@
               <w:rPr>
                 <w:sz w:val="20"/>
               </w:rPr>
-              <w:t xml:space="preserve">1 </w:t>
-            </w:r>
-            <w:proofErr w:type="spellStart"/>
-            <w:r>
-              <w:rPr>
-                <w:sz w:val="20"/>
-              </w:rPr>
-              <w:t>jan</w:t>
-            </w:r>
-            <w:proofErr w:type="spellEnd"/>
-            <w:r>
-              <w:rPr>
-                <w:sz w:val="20"/>
-              </w:rPr>
-              <w:t xml:space="preserve"> 2010</w:t>
+              <w:t>1 jan 2010</w:t>
             </w:r>
           </w:p>
         </w:tc>
@@ -3759,21 +3608,7 @@
               <w:rPr>
                 <w:sz w:val="20"/>
               </w:rPr>
-              <w:t xml:space="preserve">1 </w:t>
-            </w:r>
-            <w:proofErr w:type="spellStart"/>
-            <w:r>
-              <w:rPr>
-                <w:sz w:val="20"/>
-              </w:rPr>
-              <w:t>jan</w:t>
-            </w:r>
-            <w:proofErr w:type="spellEnd"/>
-            <w:r>
-              <w:rPr>
-                <w:sz w:val="20"/>
-              </w:rPr>
-              <w:t xml:space="preserve"> 2010</w:t>
+              <w:t>1 jan 2010</w:t>
             </w:r>
           </w:p>
         </w:tc>
@@ -3852,21 +3687,7 @@
         <w:rPr>
           <w:lang w:val="en-US"/>
         </w:rPr>
-        <w:t xml:space="preserve">BF=T1 T2 T3 T4 T5 T6 T7 T8 where </w:t>
-      </w:r>
-      <w:proofErr w:type="spellStart"/>
-      <w:r>
-        <w:rPr>
-          <w:lang w:val="en-US"/>
-        </w:rPr>
-        <w:t>Tx</w:t>
-      </w:r>
-      <w:proofErr w:type="spellEnd"/>
-      <w:r>
-        <w:rPr>
-          <w:lang w:val="en-US"/>
-        </w:rPr>
-        <w:t xml:space="preserve"> is a target to fix regarding each line</w:t>
+        <w:t>BF=T1 T2 T3 T4 T5 T6 T7 T8 where Tx is a target to fix regarding each line</w:t>
       </w:r>
     </w:p>
     <w:p>
@@ -3901,30 +3722,14 @@
           <w:b/>
           <w:lang w:val="en-US"/>
         </w:rPr>
-        <w:t xml:space="preserve">SLA Assessment </w:t>
-      </w:r>
-      <w:proofErr w:type="gramStart"/>
+        <w:t>SLA Assessment thresholds</w:t>
+      </w:r>
       <w:r>
         <w:rPr>
           <w:b/>
           <w:lang w:val="en-US"/>
         </w:rPr>
-        <w:t>thresholds</w:t>
-      </w:r>
-      <w:r>
-        <w:rPr>
-          <w:b/>
-          <w:lang w:val="en-US"/>
-        </w:rPr>
-        <w:t xml:space="preserve"> :</w:t>
-      </w:r>
-      <w:proofErr w:type="gramEnd"/>
-      <w:r>
-        <w:rPr>
-          <w:b/>
-          <w:lang w:val="en-US"/>
-        </w:rPr>
-        <w:t xml:space="preserve"> </w:t>
+        <w:t xml:space="preserve"> : </w:t>
       </w:r>
     </w:p>
     <w:p>
@@ -3993,17 +3798,8 @@
           <w:b/>
           <w:lang w:val="en-US"/>
         </w:rPr>
-        <w:t xml:space="preserve">Actual </w:t>
-      </w:r>
-      <w:proofErr w:type="gramStart"/>
-      <w:r>
-        <w:rPr>
-          <w:b/>
-          <w:lang w:val="en-US"/>
-        </w:rPr>
-        <w:t>score :</w:t>
-      </w:r>
-      <w:proofErr w:type="gramEnd"/>
+        <w:t>Actual score :</w:t>
+      </w:r>
       <w:r>
         <w:rPr>
           <w:lang w:val="en-US"/>
@@ -4101,31 +3897,13 @@
               </w:rPr>
               <w:t xml:space="preserve">Application </w:t>
             </w:r>
-            <w:proofErr w:type="spellStart"/>
             <w:r>
               <w:rPr>
                 <w:sz w:val="20"/>
                 <w:lang w:val="fr-FR"/>
               </w:rPr>
-              <w:t>Quality</w:t>
-            </w:r>
-            <w:proofErr w:type="spellEnd"/>
-            <w:r>
-              <w:rPr>
-                <w:sz w:val="20"/>
-                <w:lang w:val="fr-FR"/>
-              </w:rPr>
-              <w:t xml:space="preserve"> </w:t>
-            </w:r>
-            <w:proofErr w:type="spellStart"/>
-            <w:r>
-              <w:rPr>
-                <w:sz w:val="20"/>
-                <w:lang w:val="fr-FR"/>
-              </w:rPr>
-              <w:t>Measure</w:t>
-            </w:r>
-            <w:proofErr w:type="spellEnd"/>
+              <w:t>Quality Measure</w:t>
+            </w:r>
           </w:p>
         </w:tc>
         <w:tc>
@@ -4218,19 +3996,8 @@
                 <w:sz w:val="20"/>
                 <w:lang w:val="fr-FR"/>
               </w:rPr>
-              <w:t xml:space="preserve">SLA </w:t>
-            </w:r>
-            <w:proofErr w:type="spellStart"/>
-            <w:r>
-              <w:rPr>
-                <w:b w:val="0"/>
-                <w:bCs w:val="0"/>
-                <w:sz w:val="20"/>
-                <w:lang w:val="fr-FR"/>
-              </w:rPr>
-              <w:t>Assesment</w:t>
-            </w:r>
-            <w:proofErr w:type="spellEnd"/>
+              <w:t>SLA Assesment</w:t>
+            </w:r>
           </w:p>
         </w:tc>
       </w:tr>
@@ -4705,14 +4472,12 @@
                 <w:sz w:val="20"/>
               </w:rPr>
             </w:pPr>
-            <w:proofErr w:type="spellStart"/>
             <w:r>
               <w:rPr>
                 <w:sz w:val="20"/>
               </w:rPr>
               <w:t>Transferrability</w:t>
             </w:r>
-            <w:proofErr w:type="spellEnd"/>
           </w:p>
         </w:tc>
         <w:tc>
@@ -5247,21 +5012,12 @@
                 <w:lang w:val="en-US"/>
               </w:rPr>
             </w:pPr>
-            <w:proofErr w:type="spellStart"/>
             <w:r>
               <w:rPr>
                 <w:sz w:val="20"/>
                 <w:lang w:val="fr-FR"/>
               </w:rPr>
-              <w:t>Ignored</w:t>
-            </w:r>
-            <w:proofErr w:type="spellEnd"/>
-            <w:r>
-              <w:rPr>
-                <w:sz w:val="20"/>
-                <w:lang w:val="fr-FR"/>
-              </w:rPr>
-              <w:t xml:space="preserve"> Apps</w:t>
+              <w:t>Ignored Apps</w:t>
             </w:r>
           </w:p>
         </w:tc>
@@ -5498,31 +5254,13 @@
                 <w:lang w:val="en-US"/>
               </w:rPr>
             </w:pPr>
-            <w:proofErr w:type="spellStart"/>
             <w:r>
               <w:rPr>
                 <w:sz w:val="20"/>
                 <w:lang w:val="fr-FR"/>
               </w:rPr>
-              <w:t>Ignored</w:t>
-            </w:r>
-            <w:proofErr w:type="spellEnd"/>
-            <w:r>
-              <w:rPr>
-                <w:sz w:val="20"/>
-                <w:lang w:val="fr-FR"/>
-              </w:rPr>
-              <w:t xml:space="preserve"> </w:t>
-            </w:r>
-            <w:proofErr w:type="spellStart"/>
-            <w:r>
-              <w:rPr>
-                <w:sz w:val="20"/>
-                <w:lang w:val="fr-FR"/>
-              </w:rPr>
-              <w:t>Snapshots</w:t>
-            </w:r>
-            <w:proofErr w:type="spellEnd"/>
+              <w:t>Ignored Snapshots</w:t>
+            </w:r>
           </w:p>
         </w:tc>
       </w:tr>
@@ -5560,16 +5298,8 @@
               <w:rPr>
                 <w:sz w:val="20"/>
               </w:rPr>
-              <w:t xml:space="preserve"> </w:t>
-            </w:r>
-            <w:proofErr w:type="spellStart"/>
-            <w:r>
-              <w:rPr>
-                <w:sz w:val="20"/>
-              </w:rPr>
-              <w:t>href</w:t>
-            </w:r>
-            <w:proofErr w:type="spellEnd"/>
+              <w:t xml:space="preserve"> href</w:t>
+            </w:r>
           </w:p>
         </w:tc>
       </w:tr>
@@ -5607,16 +5337,8 @@
               <w:rPr>
                 <w:sz w:val="20"/>
               </w:rPr>
-              <w:t xml:space="preserve"> </w:t>
-            </w:r>
-            <w:proofErr w:type="spellStart"/>
-            <w:r>
-              <w:rPr>
-                <w:sz w:val="20"/>
-              </w:rPr>
-              <w:t>herf</w:t>
-            </w:r>
-            <w:proofErr w:type="spellEnd"/>
+              <w:t xml:space="preserve"> herf</w:t>
+            </w:r>
           </w:p>
         </w:tc>
       </w:tr>
@@ -5654,16 +5376,8 @@
               <w:rPr>
                 <w:sz w:val="20"/>
               </w:rPr>
-              <w:t xml:space="preserve"> </w:t>
-            </w:r>
-            <w:proofErr w:type="spellStart"/>
-            <w:r>
-              <w:rPr>
-                <w:sz w:val="20"/>
-              </w:rPr>
-              <w:t>herf</w:t>
-            </w:r>
-            <w:proofErr w:type="spellEnd"/>
+              <w:t xml:space="preserve"> herf</w:t>
+            </w:r>
           </w:p>
         </w:tc>
       </w:tr>
@@ -5701,16 +5415,8 @@
               <w:rPr>
                 <w:sz w:val="20"/>
               </w:rPr>
-              <w:t xml:space="preserve"> </w:t>
-            </w:r>
-            <w:proofErr w:type="spellStart"/>
-            <w:r>
-              <w:rPr>
-                <w:sz w:val="20"/>
-              </w:rPr>
-              <w:t>herf</w:t>
-            </w:r>
-            <w:proofErr w:type="spellEnd"/>
+              <w:t xml:space="preserve"> herf</w:t>
+            </w:r>
           </w:p>
         </w:tc>
       </w:tr>
@@ -5748,16 +5454,8 @@
               <w:rPr>
                 <w:sz w:val="20"/>
               </w:rPr>
-              <w:t xml:space="preserve"> </w:t>
-            </w:r>
-            <w:proofErr w:type="spellStart"/>
-            <w:r>
-              <w:rPr>
-                <w:sz w:val="20"/>
-              </w:rPr>
-              <w:t>herf</w:t>
-            </w:r>
-            <w:proofErr w:type="spellEnd"/>
+              <w:t xml:space="preserve"> herf</w:t>
+            </w:r>
           </w:p>
         </w:tc>
       </w:tr>
@@ -6194,7 +5892,6 @@
                 <w:lang w:val="en-US"/>
               </w:rPr>
             </w:pPr>
-            <w:proofErr w:type="spellStart"/>
             <w:r>
               <w:rPr>
                 <w:sz w:val="18"/>
@@ -6202,7 +5899,6 @@
               </w:rPr>
               <w:t>ProgrammingPractices</w:t>
             </w:r>
-            <w:proofErr w:type="spellEnd"/>
           </w:p>
         </w:tc>
         <w:tc>
@@ -6242,7 +5938,6 @@
                 <w:lang w:val="en-US"/>
               </w:rPr>
             </w:pPr>
-            <w:proofErr w:type="spellStart"/>
             <w:r>
               <w:rPr>
                 <w:sz w:val="18"/>
@@ -6250,7 +5945,6 @@
               </w:rPr>
               <w:t>ArchitecturalDesign</w:t>
             </w:r>
-            <w:proofErr w:type="spellEnd"/>
           </w:p>
         </w:tc>
         <w:tc>
@@ -6339,7 +6033,6 @@
                 <w:lang w:val="en-US"/>
               </w:rPr>
             </w:pPr>
-            <w:proofErr w:type="spellStart"/>
             <w:r>
               <w:rPr>
                 <w:sz w:val="18"/>
@@ -6347,7 +6040,6 @@
               </w:rPr>
               <w:t>SEIMaintainability</w:t>
             </w:r>
-            <w:proofErr w:type="spellEnd"/>
           </w:p>
         </w:tc>
         <w:tc>
@@ -6390,7 +6082,6 @@
                 <w:lang w:val="en-US"/>
               </w:rPr>
             </w:pPr>
-            <w:proofErr w:type="spellStart"/>
             <w:r>
               <w:rPr>
                 <w:sz w:val="18"/>
@@ -6398,7 +6089,6 @@
               </w:rPr>
               <w:t>CostComplexityDistribution</w:t>
             </w:r>
-            <w:proofErr w:type="spellEnd"/>
           </w:p>
         </w:tc>
         <w:tc>
@@ -6438,7 +6128,6 @@
                 <w:lang w:val="en-US"/>
               </w:rPr>
             </w:pPr>
-            <w:proofErr w:type="spellStart"/>
             <w:r>
               <w:rPr>
                 <w:sz w:val="18"/>
@@ -6446,7 +6135,6 @@
               </w:rPr>
               <w:t>CyclomaticComplexityDistribution</w:t>
             </w:r>
-            <w:proofErr w:type="spellEnd"/>
           </w:p>
         </w:tc>
         <w:tc>
@@ -6489,7 +6177,6 @@
                 <w:lang w:val="en-US"/>
               </w:rPr>
             </w:pPr>
-            <w:proofErr w:type="spellStart"/>
             <w:r>
               <w:rPr>
                 <w:sz w:val="18"/>
@@ -6497,7 +6184,6 @@
               </w:rPr>
               <w:t>OOComplexityDistribution</w:t>
             </w:r>
-            <w:proofErr w:type="spellEnd"/>
           </w:p>
         </w:tc>
         <w:tc>
@@ -6537,7 +6223,6 @@
                 <w:lang w:val="en-US"/>
               </w:rPr>
             </w:pPr>
-            <w:proofErr w:type="spellStart"/>
             <w:r>
               <w:rPr>
                 <w:sz w:val="18"/>
@@ -6545,7 +6230,6 @@
               </w:rPr>
               <w:t>SQLComplexityDistribution</w:t>
             </w:r>
-            <w:proofErr w:type="spellEnd"/>
           </w:p>
         </w:tc>
         <w:tc>
@@ -6588,7 +6272,6 @@
                 <w:lang w:val="en-US"/>
               </w:rPr>
             </w:pPr>
-            <w:proofErr w:type="spellStart"/>
             <w:r>
               <w:rPr>
                 <w:sz w:val="18"/>
@@ -6596,7 +6279,6 @@
               </w:rPr>
               <w:t>CouplingDistribution</w:t>
             </w:r>
-            <w:proofErr w:type="spellEnd"/>
           </w:p>
         </w:tc>
         <w:tc>
@@ -6636,7 +6318,6 @@
                 <w:lang w:val="en-US"/>
               </w:rPr>
             </w:pPr>
-            <w:proofErr w:type="spellStart"/>
             <w:r>
               <w:rPr>
                 <w:sz w:val="18"/>
@@ -6644,7 +6325,6 @@
               </w:rPr>
               <w:t>ClassFanOutDistribution</w:t>
             </w:r>
-            <w:proofErr w:type="spellEnd"/>
           </w:p>
         </w:tc>
         <w:tc>
@@ -6687,7 +6367,6 @@
                 <w:lang w:val="en-US"/>
               </w:rPr>
             </w:pPr>
-            <w:proofErr w:type="spellStart"/>
             <w:r>
               <w:rPr>
                 <w:sz w:val="18"/>
@@ -6695,7 +6374,6 @@
               </w:rPr>
               <w:t>ClassFanInDistribution</w:t>
             </w:r>
-            <w:proofErr w:type="spellEnd"/>
           </w:p>
         </w:tc>
         <w:tc>
@@ -6735,7 +6413,6 @@
                 <w:lang w:val="en-US"/>
               </w:rPr>
             </w:pPr>
-            <w:proofErr w:type="spellStart"/>
             <w:r>
               <w:rPr>
                 <w:sz w:val="18"/>
@@ -6743,7 +6420,6 @@
               </w:rPr>
               <w:t>SizeDistribution</w:t>
             </w:r>
-            <w:proofErr w:type="spellEnd"/>
           </w:p>
         </w:tc>
         <w:tc>
@@ -6898,7 +6574,7 @@
       <w:rPr>
         <w:noProof/>
       </w:rPr>
-      <w:t>9</w:t>
+      <w:t>4</w:t>
     </w:r>
     <w:r>
       <w:rPr>
@@ -11850,11 +11526,11 @@
         </c:dLbls>
         <c:gapWidth val="150"/>
         <c:overlap val="100"/>
-        <c:axId val="481870200"/>
-        <c:axId val="481865496"/>
+        <c:axId val="381888872"/>
+        <c:axId val="381889264"/>
       </c:barChart>
       <c:catAx>
-        <c:axId val="481870200"/>
+        <c:axId val="381888872"/>
         <c:scaling>
           <c:orientation val="minMax"/>
         </c:scaling>
@@ -11864,7 +11540,7 @@
         <c:majorTickMark val="out"/>
         <c:minorTickMark val="none"/>
         <c:tickLblPos val="low"/>
-        <c:crossAx val="481865496"/>
+        <c:crossAx val="381889264"/>
         <c:crosses val="autoZero"/>
         <c:auto val="0"/>
         <c:lblAlgn val="ctr"/>
@@ -11872,7 +11548,7 @@
         <c:noMultiLvlLbl val="1"/>
       </c:catAx>
       <c:valAx>
-        <c:axId val="481865496"/>
+        <c:axId val="381889264"/>
         <c:scaling>
           <c:orientation val="minMax"/>
         </c:scaling>
@@ -11883,7 +11559,7 @@
         <c:majorTickMark val="cross"/>
         <c:minorTickMark val="none"/>
         <c:tickLblPos val="nextTo"/>
-        <c:crossAx val="481870200"/>
+        <c:crossAx val="381888872"/>
         <c:crosses val="autoZero"/>
         <c:crossBetween val="between"/>
       </c:valAx>
@@ -12067,11 +11743,11 @@
         </c:dLbls>
         <c:gapWidth val="150"/>
         <c:overlap val="100"/>
-        <c:axId val="481872944"/>
-        <c:axId val="481874120"/>
+        <c:axId val="385884296"/>
+        <c:axId val="385889392"/>
       </c:barChart>
       <c:catAx>
-        <c:axId val="481872944"/>
+        <c:axId val="385884296"/>
         <c:scaling>
           <c:orientation val="minMax"/>
         </c:scaling>
@@ -12081,7 +11757,7 @@
         <c:majorTickMark val="out"/>
         <c:minorTickMark val="none"/>
         <c:tickLblPos val="low"/>
-        <c:crossAx val="481874120"/>
+        <c:crossAx val="385889392"/>
         <c:crosses val="autoZero"/>
         <c:auto val="0"/>
         <c:lblAlgn val="ctr"/>
@@ -12089,7 +11765,7 @@
         <c:noMultiLvlLbl val="1"/>
       </c:catAx>
       <c:valAx>
-        <c:axId val="481874120"/>
+        <c:axId val="385889392"/>
         <c:scaling>
           <c:orientation val="minMax"/>
         </c:scaling>
@@ -12100,7 +11776,7 @@
         <c:majorTickMark val="cross"/>
         <c:minorTickMark val="none"/>
         <c:tickLblPos val="nextTo"/>
-        <c:crossAx val="481872944"/>
+        <c:crossAx val="385884296"/>
         <c:crosses val="autoZero"/>
         <c:crossBetween val="between"/>
       </c:valAx>
@@ -12875,8 +12551,8 @@
         <c:bubbleScale val="100"/>
         <c:showNegBubbles val="0"/>
         <c:sizeRepresents val="w"/>
-        <c:axId val="481867456"/>
-        <c:axId val="481867848"/>
+        <c:axId val="385649920"/>
+        <c:axId val="385652664"/>
         <c:extLst>
           <c:ext xmlns:c15="http://schemas.microsoft.com/office/drawing/2012/chart" uri="{02D57815-91ED-43cb-92C2-25804820EDAC}">
             <c15:filteredBubbleSeries>
@@ -13066,7 +12742,7 @@
         </c:extLst>
       </c:bubbleChart>
       <c:valAx>
-        <c:axId val="481867456"/>
+        <c:axId val="385649920"/>
         <c:scaling>
           <c:orientation val="minMax"/>
           <c:max val="4"/>
@@ -13151,13 +12827,13 @@
             <a:endParaRPr lang="en-US"/>
           </a:p>
         </c:txPr>
-        <c:crossAx val="481867848"/>
+        <c:crossAx val="385652664"/>
         <c:crosses val="autoZero"/>
         <c:crossBetween val="midCat"/>
         <c:minorUnit val="0.25"/>
       </c:valAx>
       <c:valAx>
-        <c:axId val="481867848"/>
+        <c:axId val="385652664"/>
         <c:scaling>
           <c:orientation val="minMax"/>
           <c:min val="0"/>
@@ -13241,7 +12917,7 @@
             <a:endParaRPr lang="en-US"/>
           </a:p>
         </c:txPr>
-        <c:crossAx val="481867456"/>
+        <c:crossAx val="385649920"/>
         <c:crosses val="autoZero"/>
         <c:crossBetween val="midCat"/>
       </c:valAx>
@@ -13568,7 +13244,7 @@
 </file>
 
 <file path=customXml/itemProps1.xml><?xml version="1.0" encoding="utf-8"?>
-<ds:datastoreItem xmlns:ds="http://schemas.openxmlformats.org/officeDocument/2006/customXml" ds:itemID="{E4CDCEE8-C23A-4A99-B6A0-277870C76A62}">
+<ds:datastoreItem xmlns:ds="http://schemas.openxmlformats.org/officeDocument/2006/customXml" ds:itemID="{E469A895-CD2D-4814-A38A-6D27700C0413}">
   <ds:schemaRefs>
     <ds:schemaRef ds:uri="http://schemas.openxmlformats.org/officeDocument/2006/bibliography"/>
   </ds:schemaRefs>

</xml_diff>

<commit_message>
REPORTGEN-40 : fix templates issues
</commit_message>
<xml_diff>
--- a/CastReporting.Reporting/PortfolioTemplatesFiles/2- Porftolio-Word-components-new-library.docx
+++ b/CastReporting.Reporting/PortfolioTemplatesFiles/2- Porftolio-Word-components-new-library.docx
@@ -2078,7 +2078,7 @@
                 <wp:extent cx="2085975" cy="381000"/>
                 <wp:effectExtent l="0" t="0" r="28575" b="19050"/>
                 <wp:wrapNone/>
-                <wp:docPr id="5" name="Text Box 5" descr="TEXT;PF_CUSTOM_EXPRESSION;PARAMS=SZ a SZ b,EXPR = a/b,a=67010, b=67011,FORMAT=N0,AGGREGATOR=SUM"/>
+                <wp:docPr id="5" name="Text Box 5" descr="TEXT;PF_CUSTOM_EXPRESSION;PARAMS=SZ a SZ b,EXPR=a/b,a=67010,b=67011,FORMAT=N2,AGGREGATOR=SUM"/>
                 <wp:cNvGraphicFramePr/>
                 <a:graphic xmlns:a="http://schemas.openxmlformats.org/drawingml/2006/main">
                   <a:graphicData uri="http://schemas.microsoft.com/office/word/2010/wordprocessingShape">
@@ -2119,6 +2119,7 @@
                       <wps:txbx>
                         <w:txbxContent>
                           <w:p>
+                            <w:bookmarkStart w:id="1" w:name="_GoBack"/>
                             <w:r>
                               <w:rPr>
                                 <w:rFonts w:asciiTheme="minorHAnsi" w:hAnsiTheme="minorHAnsi" w:cstheme="minorHAnsi"/>
@@ -2129,6 +2130,7 @@
                               </w:rPr>
                               <w:t>0.00</w:t>
                             </w:r>
+                            <w:bookmarkEnd w:id="1"/>
                           </w:p>
                         </w:txbxContent>
                       </wps:txbx>
@@ -2146,10 +2148,11 @@
           </mc:Choice>
           <mc:Fallback>
             <w:pict>
-              <v:shape w14:anchorId="3D51BFAB" id="Text Box 5" o:spid="_x0000_s1032" type="#_x0000_t202" alt="TEXT;PF_CUSTOM_EXPRESSION;PARAMS=SZ a SZ b,EXPR = a/b,a=67010, b=67011,FORMAT=N0,AGGREGATOR=SUM" style="position:absolute;left:0;text-align:left;margin-left:81.75pt;margin-top:59pt;width:164.25pt;height:30pt;z-index:251660800;visibility:visible;mso-wrap-style:square;mso-wrap-distance-left:9pt;mso-wrap-distance-top:0;mso-wrap-distance-right:9pt;mso-wrap-distance-bottom:0;mso-position-horizontal:absolute;mso-position-horizontal-relative:text;mso-position-vertical:absolute;mso-position-vertical-relative:text;v-text-anchor:top" o:gfxdata="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" fillcolor="white [3201]" strokeweight=".5pt">
+              <v:shape w14:anchorId="3D51BFAB" id="Text Box 5" o:spid="_x0000_s1032" type="#_x0000_t202" alt="TEXT;PF_CUSTOM_EXPRESSION;PARAMS=SZ a SZ b,EXPR=a/b,a=67010,b=67011,FORMAT=N2,AGGREGATOR=SUM" style="position:absolute;left:0;text-align:left;margin-left:81.75pt;margin-top:59pt;width:164.25pt;height:30pt;z-index:251660800;visibility:visible;mso-wrap-style:square;mso-wrap-distance-left:9pt;mso-wrap-distance-top:0;mso-wrap-distance-right:9pt;mso-wrap-distance-bottom:0;mso-position-horizontal:absolute;mso-position-horizontal-relative:text;mso-position-vertical:absolute;mso-position-vertical-relative:text;v-text-anchor:top" o:gfxdata="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" fillcolor="white [3201]" strokeweight=".5pt">
                 <v:textbox>
                   <w:txbxContent>
                     <w:p>
+                      <w:bookmarkStart w:id="2" w:name="_GoBack"/>
                       <w:r>
                         <w:rPr>
                           <w:rFonts w:asciiTheme="minorHAnsi" w:hAnsiTheme="minorHAnsi" w:cstheme="minorHAnsi"/>
@@ -2160,6 +2163,7 @@
                         </w:rPr>
                         <w:t>0.00</w:t>
                       </w:r>
+                      <w:bookmarkEnd w:id="2"/>
                     </w:p>
                   </w:txbxContent>
                 </v:textbox>
@@ -2197,73 +2201,137 @@
     <w:p>
       <w:pPr>
         <w:pStyle w:val="functionnalTab"/>
-      </w:pPr>
-      <w:r>
-        <w:t>you could have as number of parameters as you want (theorical limit is 16383 !!)</w:t>
+        <w:rPr>
+          <w:lang w:val="en-US"/>
+        </w:rPr>
+      </w:pPr>
+      <w:r>
+        <w:t>You can have as number of parameters as you want (</w:t>
+      </w:r>
+      <w:proofErr w:type="spellStart"/>
+      <w:r>
+        <w:t>theorical</w:t>
+      </w:r>
+      <w:proofErr w:type="spellEnd"/>
+      <w:r>
+        <w:t xml:space="preserve"> limit is 16383…).</w:t>
       </w:r>
     </w:p>
     <w:p>
       <w:pPr>
         <w:pStyle w:val="functionnalTab"/>
-      </w:pPr>
-      <w:r>
-        <w:t>cf https://msdn.microsoft.com/en-us/library/dwhawy9k.aspx for the format</w:t>
+        <w:rPr>
+          <w:lang w:val="en-US"/>
+        </w:rPr>
+      </w:pPr>
+      <w:r>
+        <w:t xml:space="preserve">The format of return value is explained here : </w:t>
+      </w:r>
+      <w:hyperlink r:id="rId11" w:history="1">
+        <w:r>
+          <w:rPr>
+            <w:rStyle w:val="Hyperlink"/>
+          </w:rPr>
+          <w:t>https://</w:t>
+        </w:r>
+      </w:hyperlink>
+      <w:hyperlink r:id="rId12" w:history="1">
+        <w:r>
+          <w:rPr>
+            <w:rStyle w:val="Hyperlink"/>
+          </w:rPr>
+          <w:t>msdn.microsoft.com/en-us/library/dwhawy9k.aspx</w:t>
+        </w:r>
+      </w:hyperlink>
+      <w:r>
+        <w:t xml:space="preserve">, with examples for double here : </w:t>
+      </w:r>
+      <w:hyperlink r:id="rId13" w:history="1">
+        <w:r>
+          <w:rPr>
+            <w:rStyle w:val="Hyperlink"/>
+          </w:rPr>
+          <w:t>https</w:t>
+        </w:r>
+      </w:hyperlink>
+      <w:hyperlink r:id="rId14" w:history="1">
+        <w:r>
+          <w:rPr>
+            <w:rStyle w:val="Hyperlink"/>
+          </w:rPr>
+          <w:t>://</w:t>
+        </w:r>
+      </w:hyperlink>
+      <w:hyperlink r:id="rId15" w:history="1">
+        <w:r>
+          <w:rPr>
+            <w:rStyle w:val="Hyperlink"/>
+          </w:rPr>
+          <w:t>msdn.microsoft.com/en-us/library/kfsatb94.aspx</w:t>
+        </w:r>
+      </w:hyperlink>
+      <w:r>
+        <w:t xml:space="preserve"> ), only N format is interesting here :</w:t>
       </w:r>
     </w:p>
     <w:p>
       <w:pPr>
         <w:pStyle w:val="functionnalTab"/>
-      </w:pPr>
-      <w:r>
-        <w:t>(examples for double https://msdn.microsoft.com/en-us/library/kfsatb94.aspx)</w:t>
+        <w:rPr>
+          <w:lang w:val="en-US"/>
+        </w:rPr>
+      </w:pPr>
+      <w:r>
+        <w:t>N: -195,489,100.84</w:t>
       </w:r>
     </w:p>
     <w:p>
       <w:pPr>
         <w:pStyle w:val="functionnalTab"/>
-      </w:pPr>
-      <w:r>
-        <w:t>only N format is interesting here :</w:t>
+        <w:rPr>
+          <w:lang w:val="en-US"/>
+        </w:rPr>
+      </w:pPr>
+      <w:r>
+        <w:t>N0: -195,489,101</w:t>
       </w:r>
     </w:p>
     <w:p>
       <w:pPr>
         <w:pStyle w:val="functionnalTab"/>
-      </w:pPr>
-      <w:r>
-        <w:t>N: -195,489,100.84</w:t>
+        <w:rPr>
+          <w:lang w:val="en-US"/>
+        </w:rPr>
+      </w:pPr>
+      <w:r>
+        <w:t>N1: -195,489,100.8</w:t>
       </w:r>
     </w:p>
     <w:p>
       <w:pPr>
         <w:pStyle w:val="functionnalTab"/>
-      </w:pPr>
-      <w:r>
-        <w:t>N0: -195,489,101</w:t>
+        <w:rPr>
+          <w:lang w:val="en-US"/>
+        </w:rPr>
+      </w:pPr>
+      <w:r>
+        <w:t>N2: -195,489,100.84</w:t>
       </w:r>
     </w:p>
     <w:p>
       <w:pPr>
         <w:pStyle w:val="functionnalTab"/>
-      </w:pPr>
-      <w:r>
-        <w:t>N1: -195,489,100.8</w:t>
-      </w:r>
-    </w:p>
-    <w:p>
-      <w:pPr>
-        <w:pStyle w:val="functionnalTab"/>
-      </w:pPr>
-      <w:r>
-        <w:t>N2: -195,489,100.84</w:t>
-      </w:r>
-    </w:p>
-    <w:p>
-      <w:pPr>
-        <w:pStyle w:val="functionnalTab"/>
-      </w:pPr>
-      <w:r>
-        <w:t>N3: -195,489,100.838</w:t>
+        <w:rPr>
+          <w:lang w:val="en-US"/>
+        </w:rPr>
+      </w:pPr>
+      <w:proofErr w:type="gramStart"/>
+      <w:r>
+        <w:t>/!\</w:t>
+      </w:r>
+      <w:proofErr w:type="gramEnd"/>
+      <w:r>
+        <w:t xml:space="preserve"> don’t put blank char in the definition of parameters (,a=67011,b=67010,c=…)</w:t>
       </w:r>
     </w:p>
     <w:p>
@@ -2289,8 +2357,6 @@
         </w:rPr>
         <w:br w:type="page"/>
       </w:r>
-      <w:bookmarkStart w:id="1" w:name="_GoBack"/>
-      <w:bookmarkEnd w:id="1"/>
     </w:p>
     <w:p>
       <w:pPr>
@@ -2511,7 +2577,7 @@
             <wp:cNvGraphicFramePr/>
             <a:graphic xmlns:a="http://schemas.openxmlformats.org/drawingml/2006/main">
               <a:graphicData uri="http://schemas.openxmlformats.org/drawingml/2006/chart">
-                <c:chart xmlns:c="http://schemas.openxmlformats.org/drawingml/2006/chart" xmlns:r="http://schemas.openxmlformats.org/officeDocument/2006/relationships" r:id="rId11"/>
+                <c:chart xmlns:c="http://schemas.openxmlformats.org/drawingml/2006/chart" xmlns:r="http://schemas.openxmlformats.org/officeDocument/2006/relationships" r:id="rId16"/>
               </a:graphicData>
             </a:graphic>
           </wp:inline>
@@ -2656,7 +2722,7 @@
             <wp:cNvGraphicFramePr/>
             <a:graphic xmlns:a="http://schemas.openxmlformats.org/drawingml/2006/main">
               <a:graphicData uri="http://schemas.openxmlformats.org/drawingml/2006/chart">
-                <c:chart xmlns:c="http://schemas.openxmlformats.org/drawingml/2006/chart" xmlns:r="http://schemas.openxmlformats.org/officeDocument/2006/relationships" r:id="rId12"/>
+                <c:chart xmlns:c="http://schemas.openxmlformats.org/drawingml/2006/chart" xmlns:r="http://schemas.openxmlformats.org/officeDocument/2006/relationships" r:id="rId17"/>
               </a:graphicData>
             </a:graphic>
           </wp:inline>
@@ -2748,7 +2814,37 @@
         <w:rPr>
           <w:color w:val="FF0000"/>
         </w:rPr>
-        <w:t>Only working with Powerpoint 2013, after report generated, need to edit data in exel to get label of applications updated into the graph</w:t>
+        <w:t xml:space="preserve">Only working with </w:t>
+      </w:r>
+      <w:proofErr w:type="spellStart"/>
+      <w:proofErr w:type="gramStart"/>
+      <w:r>
+        <w:rPr>
+          <w:color w:val="FF0000"/>
+        </w:rPr>
+        <w:t>Powerpoint</w:t>
+      </w:r>
+      <w:proofErr w:type="spellEnd"/>
+      <w:proofErr w:type="gramEnd"/>
+      <w:r>
+        <w:rPr>
+          <w:color w:val="FF0000"/>
+        </w:rPr>
+        <w:t xml:space="preserve"> 2013, after report generated, need to edit data in </w:t>
+      </w:r>
+      <w:proofErr w:type="spellStart"/>
+      <w:r>
+        <w:rPr>
+          <w:color w:val="FF0000"/>
+        </w:rPr>
+        <w:t>exel</w:t>
+      </w:r>
+      <w:proofErr w:type="spellEnd"/>
+      <w:r>
+        <w:rPr>
+          <w:color w:val="FF0000"/>
+        </w:rPr>
+        <w:t xml:space="preserve"> to get label of applications updated into the graph</w:t>
       </w:r>
       <w:r>
         <w:rPr>
@@ -2829,7 +2925,7 @@
             <wp:cNvGraphicFramePr/>
             <a:graphic xmlns:a="http://schemas.openxmlformats.org/drawingml/2006/main">
               <a:graphicData uri="http://schemas.openxmlformats.org/drawingml/2006/chart">
-                <c:chart xmlns:c="http://schemas.openxmlformats.org/drawingml/2006/chart" xmlns:r="http://schemas.openxmlformats.org/officeDocument/2006/relationships" r:id="rId13"/>
+                <c:chart xmlns:c="http://schemas.openxmlformats.org/drawingml/2006/chart" xmlns:r="http://schemas.openxmlformats.org/officeDocument/2006/relationships" r:id="rId18"/>
               </a:graphicData>
             </a:graphic>
           </wp:inline>
@@ -3000,7 +3096,21 @@
         <w:rPr>
           <w:b/>
         </w:rPr>
-        <w:t xml:space="preserve"> (where N is an health factor id - eg. 60017)</w:t>
+        <w:t xml:space="preserve"> (where N is an health factor id - </w:t>
+      </w:r>
+      <w:proofErr w:type="spellStart"/>
+      <w:r>
+        <w:rPr>
+          <w:b/>
+        </w:rPr>
+        <w:t>eg</w:t>
+      </w:r>
+      <w:proofErr w:type="spellEnd"/>
+      <w:r>
+        <w:rPr>
+          <w:b/>
+        </w:rPr>
+        <w:t>. 60017)</w:t>
       </w:r>
     </w:p>
     <w:p>
@@ -3123,7 +3233,27 @@
                 <w:sz w:val="20"/>
                 <w:lang w:val="fr-FR"/>
               </w:rPr>
-              <w:t>Last Analysis Date</w:t>
+              <w:t xml:space="preserve">Last </w:t>
+            </w:r>
+            <w:proofErr w:type="spellStart"/>
+            <w:r>
+              <w:rPr>
+                <w:b w:val="0"/>
+                <w:bCs w:val="0"/>
+                <w:sz w:val="20"/>
+                <w:lang w:val="fr-FR"/>
+              </w:rPr>
+              <w:t>Analysis</w:t>
+            </w:r>
+            <w:proofErr w:type="spellEnd"/>
+            <w:r>
+              <w:rPr>
+                <w:b w:val="0"/>
+                <w:bCs w:val="0"/>
+                <w:sz w:val="20"/>
+                <w:lang w:val="fr-FR"/>
+              </w:rPr>
+              <w:t xml:space="preserve"> Date</w:t>
             </w:r>
           </w:p>
         </w:tc>
@@ -3220,7 +3350,21 @@
               <w:rPr>
                 <w:sz w:val="20"/>
               </w:rPr>
-              <w:t>1 jan 2010</w:t>
+              <w:t xml:space="preserve">1 </w:t>
+            </w:r>
+            <w:proofErr w:type="spellStart"/>
+            <w:r>
+              <w:rPr>
+                <w:sz w:val="20"/>
+              </w:rPr>
+              <w:t>jan</w:t>
+            </w:r>
+            <w:proofErr w:type="spellEnd"/>
+            <w:r>
+              <w:rPr>
+                <w:sz w:val="20"/>
+              </w:rPr>
+              <w:t xml:space="preserve"> 2010</w:t>
             </w:r>
           </w:p>
         </w:tc>
@@ -3317,7 +3461,21 @@
               <w:rPr>
                 <w:sz w:val="20"/>
               </w:rPr>
-              <w:t>1 jan 2010</w:t>
+              <w:t xml:space="preserve">1 </w:t>
+            </w:r>
+            <w:proofErr w:type="spellStart"/>
+            <w:r>
+              <w:rPr>
+                <w:sz w:val="20"/>
+              </w:rPr>
+              <w:t>jan</w:t>
+            </w:r>
+            <w:proofErr w:type="spellEnd"/>
+            <w:r>
+              <w:rPr>
+                <w:sz w:val="20"/>
+              </w:rPr>
+              <w:t xml:space="preserve"> 2010</w:t>
             </w:r>
           </w:p>
         </w:tc>
@@ -3414,7 +3572,21 @@
               <w:rPr>
                 <w:sz w:val="20"/>
               </w:rPr>
-              <w:t>1 jan 2010</w:t>
+              <w:t xml:space="preserve">1 </w:t>
+            </w:r>
+            <w:proofErr w:type="spellStart"/>
+            <w:r>
+              <w:rPr>
+                <w:sz w:val="20"/>
+              </w:rPr>
+              <w:t>jan</w:t>
+            </w:r>
+            <w:proofErr w:type="spellEnd"/>
+            <w:r>
+              <w:rPr>
+                <w:sz w:val="20"/>
+              </w:rPr>
+              <w:t xml:space="preserve"> 2010</w:t>
             </w:r>
           </w:p>
         </w:tc>
@@ -3511,7 +3683,21 @@
               <w:rPr>
                 <w:sz w:val="20"/>
               </w:rPr>
-              <w:t>1 jan 2010</w:t>
+              <w:t xml:space="preserve">1 </w:t>
+            </w:r>
+            <w:proofErr w:type="spellStart"/>
+            <w:r>
+              <w:rPr>
+                <w:sz w:val="20"/>
+              </w:rPr>
+              <w:t>jan</w:t>
+            </w:r>
+            <w:proofErr w:type="spellEnd"/>
+            <w:r>
+              <w:rPr>
+                <w:sz w:val="20"/>
+              </w:rPr>
+              <w:t xml:space="preserve"> 2010</w:t>
             </w:r>
           </w:p>
         </w:tc>
@@ -3608,7 +3794,21 @@
               <w:rPr>
                 <w:sz w:val="20"/>
               </w:rPr>
-              <w:t>1 jan 2010</w:t>
+              <w:t xml:space="preserve">1 </w:t>
+            </w:r>
+            <w:proofErr w:type="spellStart"/>
+            <w:r>
+              <w:rPr>
+                <w:sz w:val="20"/>
+              </w:rPr>
+              <w:t>jan</w:t>
+            </w:r>
+            <w:proofErr w:type="spellEnd"/>
+            <w:r>
+              <w:rPr>
+                <w:sz w:val="20"/>
+              </w:rPr>
+              <w:t xml:space="preserve"> 2010</w:t>
             </w:r>
           </w:p>
         </w:tc>
@@ -3687,7 +3887,21 @@
         <w:rPr>
           <w:lang w:val="en-US"/>
         </w:rPr>
-        <w:t>BF=T1 T2 T3 T4 T5 T6 T7 T8 where Tx is a target to fix regarding each line</w:t>
+        <w:t xml:space="preserve">BF=T1 T2 T3 T4 T5 T6 T7 T8 where </w:t>
+      </w:r>
+      <w:proofErr w:type="spellStart"/>
+      <w:r>
+        <w:rPr>
+          <w:lang w:val="en-US"/>
+        </w:rPr>
+        <w:t>Tx</w:t>
+      </w:r>
+      <w:proofErr w:type="spellEnd"/>
+      <w:r>
+        <w:rPr>
+          <w:lang w:val="en-US"/>
+        </w:rPr>
+        <w:t xml:space="preserve"> is a target to fix regarding each line</w:t>
       </w:r>
     </w:p>
     <w:p>
@@ -3722,14 +3936,30 @@
           <w:b/>
           <w:lang w:val="en-US"/>
         </w:rPr>
-        <w:t>SLA Assessment thresholds</w:t>
-      </w:r>
+        <w:t xml:space="preserve">SLA Assessment </w:t>
+      </w:r>
+      <w:proofErr w:type="gramStart"/>
       <w:r>
         <w:rPr>
           <w:b/>
           <w:lang w:val="en-US"/>
         </w:rPr>
-        <w:t xml:space="preserve"> : </w:t>
+        <w:t>thresholds</w:t>
+      </w:r>
+      <w:r>
+        <w:rPr>
+          <w:b/>
+          <w:lang w:val="en-US"/>
+        </w:rPr>
+        <w:t xml:space="preserve"> :</w:t>
+      </w:r>
+      <w:proofErr w:type="gramEnd"/>
+      <w:r>
+        <w:rPr>
+          <w:b/>
+          <w:lang w:val="en-US"/>
+        </w:rPr>
+        <w:t xml:space="preserve"> </w:t>
       </w:r>
     </w:p>
     <w:p>
@@ -3798,8 +4028,17 @@
           <w:b/>
           <w:lang w:val="en-US"/>
         </w:rPr>
-        <w:t>Actual score :</w:t>
-      </w:r>
+        <w:t xml:space="preserve">Actual </w:t>
+      </w:r>
+      <w:proofErr w:type="gramStart"/>
+      <w:r>
+        <w:rPr>
+          <w:b/>
+          <w:lang w:val="en-US"/>
+        </w:rPr>
+        <w:t>score :</w:t>
+      </w:r>
+      <w:proofErr w:type="gramEnd"/>
       <w:r>
         <w:rPr>
           <w:lang w:val="en-US"/>
@@ -3897,13 +4136,31 @@
               </w:rPr>
               <w:t xml:space="preserve">Application </w:t>
             </w:r>
+            <w:proofErr w:type="spellStart"/>
             <w:r>
               <w:rPr>
                 <w:sz w:val="20"/>
                 <w:lang w:val="fr-FR"/>
               </w:rPr>
-              <w:t>Quality Measure</w:t>
-            </w:r>
+              <w:t>Quality</w:t>
+            </w:r>
+            <w:proofErr w:type="spellEnd"/>
+            <w:r>
+              <w:rPr>
+                <w:sz w:val="20"/>
+                <w:lang w:val="fr-FR"/>
+              </w:rPr>
+              <w:t xml:space="preserve"> </w:t>
+            </w:r>
+            <w:proofErr w:type="spellStart"/>
+            <w:r>
+              <w:rPr>
+                <w:sz w:val="20"/>
+                <w:lang w:val="fr-FR"/>
+              </w:rPr>
+              <w:t>Measure</w:t>
+            </w:r>
+            <w:proofErr w:type="spellEnd"/>
           </w:p>
         </w:tc>
         <w:tc>
@@ -3996,8 +4253,19 @@
                 <w:sz w:val="20"/>
                 <w:lang w:val="fr-FR"/>
               </w:rPr>
-              <w:t>SLA Assesment</w:t>
-            </w:r>
+              <w:t xml:space="preserve">SLA </w:t>
+            </w:r>
+            <w:proofErr w:type="spellStart"/>
+            <w:r>
+              <w:rPr>
+                <w:b w:val="0"/>
+                <w:bCs w:val="0"/>
+                <w:sz w:val="20"/>
+                <w:lang w:val="fr-FR"/>
+              </w:rPr>
+              <w:t>Assesment</w:t>
+            </w:r>
+            <w:proofErr w:type="spellEnd"/>
           </w:p>
         </w:tc>
       </w:tr>
@@ -4472,12 +4740,14 @@
                 <w:sz w:val="20"/>
               </w:rPr>
             </w:pPr>
+            <w:proofErr w:type="spellStart"/>
             <w:r>
               <w:rPr>
                 <w:sz w:val="20"/>
               </w:rPr>
               <w:t>Transferrability</w:t>
             </w:r>
+            <w:proofErr w:type="spellEnd"/>
           </w:p>
         </w:tc>
         <w:tc>
@@ -5012,12 +5282,21 @@
                 <w:lang w:val="en-US"/>
               </w:rPr>
             </w:pPr>
+            <w:proofErr w:type="spellStart"/>
             <w:r>
               <w:rPr>
                 <w:sz w:val="20"/>
                 <w:lang w:val="fr-FR"/>
               </w:rPr>
-              <w:t>Ignored Apps</w:t>
+              <w:t>Ignored</w:t>
+            </w:r>
+            <w:proofErr w:type="spellEnd"/>
+            <w:r>
+              <w:rPr>
+                <w:sz w:val="20"/>
+                <w:lang w:val="fr-FR"/>
+              </w:rPr>
+              <w:t xml:space="preserve"> Apps</w:t>
             </w:r>
           </w:p>
         </w:tc>
@@ -5254,13 +5533,31 @@
                 <w:lang w:val="en-US"/>
               </w:rPr>
             </w:pPr>
+            <w:proofErr w:type="spellStart"/>
             <w:r>
               <w:rPr>
                 <w:sz w:val="20"/>
                 <w:lang w:val="fr-FR"/>
               </w:rPr>
-              <w:t>Ignored Snapshots</w:t>
-            </w:r>
+              <w:t>Ignored</w:t>
+            </w:r>
+            <w:proofErr w:type="spellEnd"/>
+            <w:r>
+              <w:rPr>
+                <w:sz w:val="20"/>
+                <w:lang w:val="fr-FR"/>
+              </w:rPr>
+              <w:t xml:space="preserve"> </w:t>
+            </w:r>
+            <w:proofErr w:type="spellStart"/>
+            <w:r>
+              <w:rPr>
+                <w:sz w:val="20"/>
+                <w:lang w:val="fr-FR"/>
+              </w:rPr>
+              <w:t>Snapshots</w:t>
+            </w:r>
+            <w:proofErr w:type="spellEnd"/>
           </w:p>
         </w:tc>
       </w:tr>
@@ -5298,8 +5595,16 @@
               <w:rPr>
                 <w:sz w:val="20"/>
               </w:rPr>
-              <w:t xml:space="preserve"> href</w:t>
-            </w:r>
+              <w:t xml:space="preserve"> </w:t>
+            </w:r>
+            <w:proofErr w:type="spellStart"/>
+            <w:r>
+              <w:rPr>
+                <w:sz w:val="20"/>
+              </w:rPr>
+              <w:t>href</w:t>
+            </w:r>
+            <w:proofErr w:type="spellEnd"/>
           </w:p>
         </w:tc>
       </w:tr>
@@ -5337,8 +5642,16 @@
               <w:rPr>
                 <w:sz w:val="20"/>
               </w:rPr>
-              <w:t xml:space="preserve"> herf</w:t>
-            </w:r>
+              <w:t xml:space="preserve"> </w:t>
+            </w:r>
+            <w:proofErr w:type="spellStart"/>
+            <w:r>
+              <w:rPr>
+                <w:sz w:val="20"/>
+              </w:rPr>
+              <w:t>herf</w:t>
+            </w:r>
+            <w:proofErr w:type="spellEnd"/>
           </w:p>
         </w:tc>
       </w:tr>
@@ -5376,8 +5689,16 @@
               <w:rPr>
                 <w:sz w:val="20"/>
               </w:rPr>
-              <w:t xml:space="preserve"> herf</w:t>
-            </w:r>
+              <w:t xml:space="preserve"> </w:t>
+            </w:r>
+            <w:proofErr w:type="spellStart"/>
+            <w:r>
+              <w:rPr>
+                <w:sz w:val="20"/>
+              </w:rPr>
+              <w:t>herf</w:t>
+            </w:r>
+            <w:proofErr w:type="spellEnd"/>
           </w:p>
         </w:tc>
       </w:tr>
@@ -5415,8 +5736,16 @@
               <w:rPr>
                 <w:sz w:val="20"/>
               </w:rPr>
-              <w:t xml:space="preserve"> herf</w:t>
-            </w:r>
+              <w:t xml:space="preserve"> </w:t>
+            </w:r>
+            <w:proofErr w:type="spellStart"/>
+            <w:r>
+              <w:rPr>
+                <w:sz w:val="20"/>
+              </w:rPr>
+              <w:t>herf</w:t>
+            </w:r>
+            <w:proofErr w:type="spellEnd"/>
           </w:p>
         </w:tc>
       </w:tr>
@@ -5454,8 +5783,16 @@
               <w:rPr>
                 <w:sz w:val="20"/>
               </w:rPr>
-              <w:t xml:space="preserve"> herf</w:t>
-            </w:r>
+              <w:t xml:space="preserve"> </w:t>
+            </w:r>
+            <w:proofErr w:type="spellStart"/>
+            <w:r>
+              <w:rPr>
+                <w:sz w:val="20"/>
+              </w:rPr>
+              <w:t>herf</w:t>
+            </w:r>
+            <w:proofErr w:type="spellEnd"/>
           </w:p>
         </w:tc>
       </w:tr>
@@ -5892,6 +6229,7 @@
                 <w:lang w:val="en-US"/>
               </w:rPr>
             </w:pPr>
+            <w:proofErr w:type="spellStart"/>
             <w:r>
               <w:rPr>
                 <w:sz w:val="18"/>
@@ -5899,6 +6237,7 @@
               </w:rPr>
               <w:t>ProgrammingPractices</w:t>
             </w:r>
+            <w:proofErr w:type="spellEnd"/>
           </w:p>
         </w:tc>
         <w:tc>
@@ -5938,6 +6277,7 @@
                 <w:lang w:val="en-US"/>
               </w:rPr>
             </w:pPr>
+            <w:proofErr w:type="spellStart"/>
             <w:r>
               <w:rPr>
                 <w:sz w:val="18"/>
@@ -5945,6 +6285,7 @@
               </w:rPr>
               <w:t>ArchitecturalDesign</w:t>
             </w:r>
+            <w:proofErr w:type="spellEnd"/>
           </w:p>
         </w:tc>
         <w:tc>
@@ -6033,6 +6374,7 @@
                 <w:lang w:val="en-US"/>
               </w:rPr>
             </w:pPr>
+            <w:proofErr w:type="spellStart"/>
             <w:r>
               <w:rPr>
                 <w:sz w:val="18"/>
@@ -6040,6 +6382,7 @@
               </w:rPr>
               <w:t>SEIMaintainability</w:t>
             </w:r>
+            <w:proofErr w:type="spellEnd"/>
           </w:p>
         </w:tc>
         <w:tc>
@@ -6082,6 +6425,7 @@
                 <w:lang w:val="en-US"/>
               </w:rPr>
             </w:pPr>
+            <w:proofErr w:type="spellStart"/>
             <w:r>
               <w:rPr>
                 <w:sz w:val="18"/>
@@ -6089,6 +6433,7 @@
               </w:rPr>
               <w:t>CostComplexityDistribution</w:t>
             </w:r>
+            <w:proofErr w:type="spellEnd"/>
           </w:p>
         </w:tc>
         <w:tc>
@@ -6128,6 +6473,7 @@
                 <w:lang w:val="en-US"/>
               </w:rPr>
             </w:pPr>
+            <w:proofErr w:type="spellStart"/>
             <w:r>
               <w:rPr>
                 <w:sz w:val="18"/>
@@ -6135,6 +6481,7 @@
               </w:rPr>
               <w:t>CyclomaticComplexityDistribution</w:t>
             </w:r>
+            <w:proofErr w:type="spellEnd"/>
           </w:p>
         </w:tc>
         <w:tc>
@@ -6177,6 +6524,7 @@
                 <w:lang w:val="en-US"/>
               </w:rPr>
             </w:pPr>
+            <w:proofErr w:type="spellStart"/>
             <w:r>
               <w:rPr>
                 <w:sz w:val="18"/>
@@ -6184,6 +6532,7 @@
               </w:rPr>
               <w:t>OOComplexityDistribution</w:t>
             </w:r>
+            <w:proofErr w:type="spellEnd"/>
           </w:p>
         </w:tc>
         <w:tc>
@@ -6223,6 +6572,7 @@
                 <w:lang w:val="en-US"/>
               </w:rPr>
             </w:pPr>
+            <w:proofErr w:type="spellStart"/>
             <w:r>
               <w:rPr>
                 <w:sz w:val="18"/>
@@ -6230,6 +6580,7 @@
               </w:rPr>
               <w:t>SQLComplexityDistribution</w:t>
             </w:r>
+            <w:proofErr w:type="spellEnd"/>
           </w:p>
         </w:tc>
         <w:tc>
@@ -6272,6 +6623,7 @@
                 <w:lang w:val="en-US"/>
               </w:rPr>
             </w:pPr>
+            <w:proofErr w:type="spellStart"/>
             <w:r>
               <w:rPr>
                 <w:sz w:val="18"/>
@@ -6279,6 +6631,7 @@
               </w:rPr>
               <w:t>CouplingDistribution</w:t>
             </w:r>
+            <w:proofErr w:type="spellEnd"/>
           </w:p>
         </w:tc>
         <w:tc>
@@ -6318,6 +6671,7 @@
                 <w:lang w:val="en-US"/>
               </w:rPr>
             </w:pPr>
+            <w:proofErr w:type="spellStart"/>
             <w:r>
               <w:rPr>
                 <w:sz w:val="18"/>
@@ -6325,6 +6679,7 @@
               </w:rPr>
               <w:t>ClassFanOutDistribution</w:t>
             </w:r>
+            <w:proofErr w:type="spellEnd"/>
           </w:p>
         </w:tc>
         <w:tc>
@@ -6367,6 +6722,7 @@
                 <w:lang w:val="en-US"/>
               </w:rPr>
             </w:pPr>
+            <w:proofErr w:type="spellStart"/>
             <w:r>
               <w:rPr>
                 <w:sz w:val="18"/>
@@ -6374,6 +6730,7 @@
               </w:rPr>
               <w:t>ClassFanInDistribution</w:t>
             </w:r>
+            <w:proofErr w:type="spellEnd"/>
           </w:p>
         </w:tc>
         <w:tc>
@@ -6413,6 +6770,7 @@
                 <w:lang w:val="en-US"/>
               </w:rPr>
             </w:pPr>
+            <w:proofErr w:type="spellStart"/>
             <w:r>
               <w:rPr>
                 <w:sz w:val="18"/>
@@ -6420,6 +6778,7 @@
               </w:rPr>
               <w:t>SizeDistribution</w:t>
             </w:r>
+            <w:proofErr w:type="spellEnd"/>
           </w:p>
         </w:tc>
         <w:tc>
@@ -6455,8 +6814,8 @@
       </w:pPr>
     </w:p>
     <w:sectPr>
-      <w:footerReference w:type="default" r:id="rId14"/>
-      <w:footerReference w:type="first" r:id="rId15"/>
+      <w:footerReference w:type="default" r:id="rId19"/>
+      <w:footerReference w:type="first" r:id="rId20"/>
       <w:endnotePr>
         <w:numFmt w:val="decimal"/>
       </w:endnotePr>
@@ -6574,7 +6933,7 @@
       <w:rPr>
         <w:noProof/>
       </w:rPr>
-      <w:t>4</w:t>
+      <w:t>9</w:t>
     </w:r>
     <w:r>
       <w:rPr>
@@ -11526,11 +11885,11 @@
         </c:dLbls>
         <c:gapWidth val="150"/>
         <c:overlap val="100"/>
-        <c:axId val="381888872"/>
-        <c:axId val="381889264"/>
+        <c:axId val="639853400"/>
+        <c:axId val="639859280"/>
       </c:barChart>
       <c:catAx>
-        <c:axId val="381888872"/>
+        <c:axId val="639853400"/>
         <c:scaling>
           <c:orientation val="minMax"/>
         </c:scaling>
@@ -11540,7 +11899,7 @@
         <c:majorTickMark val="out"/>
         <c:minorTickMark val="none"/>
         <c:tickLblPos val="low"/>
-        <c:crossAx val="381889264"/>
+        <c:crossAx val="639859280"/>
         <c:crosses val="autoZero"/>
         <c:auto val="0"/>
         <c:lblAlgn val="ctr"/>
@@ -11548,7 +11907,7 @@
         <c:noMultiLvlLbl val="1"/>
       </c:catAx>
       <c:valAx>
-        <c:axId val="381889264"/>
+        <c:axId val="639859280"/>
         <c:scaling>
           <c:orientation val="minMax"/>
         </c:scaling>
@@ -11559,7 +11918,7 @@
         <c:majorTickMark val="cross"/>
         <c:minorTickMark val="none"/>
         <c:tickLblPos val="nextTo"/>
-        <c:crossAx val="381888872"/>
+        <c:crossAx val="639853400"/>
         <c:crosses val="autoZero"/>
         <c:crossBetween val="between"/>
       </c:valAx>
@@ -11743,11 +12102,11 @@
         </c:dLbls>
         <c:gapWidth val="150"/>
         <c:overlap val="100"/>
-        <c:axId val="385884296"/>
-        <c:axId val="385889392"/>
+        <c:axId val="639861240"/>
+        <c:axId val="639856536"/>
       </c:barChart>
       <c:catAx>
-        <c:axId val="385884296"/>
+        <c:axId val="639861240"/>
         <c:scaling>
           <c:orientation val="minMax"/>
         </c:scaling>
@@ -11757,7 +12116,7 @@
         <c:majorTickMark val="out"/>
         <c:minorTickMark val="none"/>
         <c:tickLblPos val="low"/>
-        <c:crossAx val="385889392"/>
+        <c:crossAx val="639856536"/>
         <c:crosses val="autoZero"/>
         <c:auto val="0"/>
         <c:lblAlgn val="ctr"/>
@@ -11765,7 +12124,7 @@
         <c:noMultiLvlLbl val="1"/>
       </c:catAx>
       <c:valAx>
-        <c:axId val="385889392"/>
+        <c:axId val="639856536"/>
         <c:scaling>
           <c:orientation val="minMax"/>
         </c:scaling>
@@ -11776,7 +12135,7 @@
         <c:majorTickMark val="cross"/>
         <c:minorTickMark val="none"/>
         <c:tickLblPos val="nextTo"/>
-        <c:crossAx val="385884296"/>
+        <c:crossAx val="639861240"/>
         <c:crosses val="autoZero"/>
         <c:crossBetween val="between"/>
       </c:valAx>
@@ -12551,8 +12910,8 @@
         <c:bubbleScale val="100"/>
         <c:showNegBubbles val="0"/>
         <c:sizeRepresents val="w"/>
-        <c:axId val="385649920"/>
-        <c:axId val="385652664"/>
+        <c:axId val="639863984"/>
+        <c:axId val="639860456"/>
         <c:extLst>
           <c:ext xmlns:c15="http://schemas.microsoft.com/office/drawing/2012/chart" uri="{02D57815-91ED-43cb-92C2-25804820EDAC}">
             <c15:filteredBubbleSeries>
@@ -12742,7 +13101,7 @@
         </c:extLst>
       </c:bubbleChart>
       <c:valAx>
-        <c:axId val="385649920"/>
+        <c:axId val="639863984"/>
         <c:scaling>
           <c:orientation val="minMax"/>
           <c:max val="4"/>
@@ -12827,13 +13186,13 @@
             <a:endParaRPr lang="en-US"/>
           </a:p>
         </c:txPr>
-        <c:crossAx val="385652664"/>
+        <c:crossAx val="639860456"/>
         <c:crosses val="autoZero"/>
         <c:crossBetween val="midCat"/>
         <c:minorUnit val="0.25"/>
       </c:valAx>
       <c:valAx>
-        <c:axId val="385652664"/>
+        <c:axId val="639860456"/>
         <c:scaling>
           <c:orientation val="minMax"/>
           <c:min val="0"/>
@@ -12917,7 +13276,7 @@
             <a:endParaRPr lang="en-US"/>
           </a:p>
         </c:txPr>
-        <c:crossAx val="385649920"/>
+        <c:crossAx val="639863984"/>
         <c:crosses val="autoZero"/>
         <c:crossBetween val="midCat"/>
       </c:valAx>
@@ -13244,7 +13603,7 @@
 </file>
 
 <file path=customXml/itemProps1.xml><?xml version="1.0" encoding="utf-8"?>
-<ds:datastoreItem xmlns:ds="http://schemas.openxmlformats.org/officeDocument/2006/customXml" ds:itemID="{E469A895-CD2D-4814-A38A-6D27700C0413}">
+<ds:datastoreItem xmlns:ds="http://schemas.openxmlformats.org/officeDocument/2006/customXml" ds:itemID="{81592E83-4BF1-4091-92C8-1D4C63E9C9BC}">
   <ds:schemaRefs>
     <ds:schemaRef ds:uri="http://schemas.openxmlformats.org/officeDocument/2006/bibliography"/>
   </ds:schemaRefs>

</xml_diff>

<commit_message>
REPORTGEN-224 : Add Bar chart component for apps
</commit_message>
<xml_diff>
--- a/CastReporting.Reporting/PortfolioTemplatesFiles/2- Porftolio-Word-components-new-library.docx
+++ b/CastReporting.Reporting/PortfolioTemplatesFiles/2- Porftolio-Word-components-new-library.docx
@@ -2119,7 +2119,6 @@
                       <wps:txbx>
                         <w:txbxContent>
                           <w:p>
-                            <w:bookmarkStart w:id="1" w:name="_GoBack"/>
                             <w:r>
                               <w:rPr>
                                 <w:rFonts w:asciiTheme="minorHAnsi" w:hAnsiTheme="minorHAnsi" w:cstheme="minorHAnsi"/>
@@ -2130,7 +2129,6 @@
                               </w:rPr>
                               <w:t>0.00</w:t>
                             </w:r>
-                            <w:bookmarkEnd w:id="1"/>
                           </w:p>
                         </w:txbxContent>
                       </wps:txbx>
@@ -2152,7 +2150,6 @@
                 <v:textbox>
                   <w:txbxContent>
                     <w:p>
-                      <w:bookmarkStart w:id="2" w:name="_GoBack"/>
                       <w:r>
                         <w:rPr>
                           <w:rFonts w:asciiTheme="minorHAnsi" w:hAnsiTheme="minorHAnsi" w:cstheme="minorHAnsi"/>
@@ -2163,7 +2160,6 @@
                         </w:rPr>
                         <w:t>0.00</w:t>
                       </w:r>
-                      <w:bookmarkEnd w:id="2"/>
                     </w:p>
                   </w:txbxContent>
                 </v:textbox>
@@ -2784,6 +2780,9 @@
         <w:pStyle w:val="functionnalTab"/>
       </w:pPr>
       <w:r>
+        <w:rPr>
+          <w:sz w:val="10"/>
+        </w:rPr>
         <w:br/>
       </w:r>
       <w:r>
@@ -2894,14 +2893,6 @@
         </w:rPr>
         <w:t xml:space="preserve">Bubble = application, Size of bubble = AFP </w:t>
       </w:r>
-    </w:p>
-    <w:p>
-      <w:pPr>
-        <w:pStyle w:val="functionnalTab"/>
-        <w:rPr>
-          <w:lang w:val="en-US"/>
-        </w:rPr>
-      </w:pPr>
     </w:p>
     <w:p>
       <w:pPr>
@@ -2934,6 +2925,110 @@
     </w:p>
     <w:p>
       <w:pPr>
+        <w:pStyle w:val="Heading3"/>
+        <w:rPr>
+          <w:b/>
+          <w:szCs w:val="28"/>
+          <w:u w:val="single"/>
+        </w:rPr>
+      </w:pPr>
+      <w:r>
+        <w:rPr>
+          <w:b/>
+          <w:szCs w:val="28"/>
+          <w:u w:val="single"/>
+          <w:lang w:val="en-GB"/>
+        </w:rPr>
+        <w:t>List of applications regarding a specific indicator</w:t>
+      </w:r>
+    </w:p>
+    <w:p>
+      <w:pPr>
+        <w:pStyle w:val="functionnalTab"/>
+      </w:pPr>
+      <w:r>
+        <w:rPr>
+          <w:b/>
+        </w:rPr>
+        <w:br/>
+      </w:r>
+      <w:r>
+        <w:t xml:space="preserve"> </w:t>
+      </w:r>
+      <w:r>
+        <w:sym w:font="Wingdings" w:char="F0E0"/>
+      </w:r>
+      <w:r>
+        <w:t xml:space="preserve"> Block Name = </w:t>
+      </w:r>
+      <w:r>
+        <w:rPr>
+          <w:b/>
+        </w:rPr>
+        <w:t>PF_</w:t>
+      </w:r>
+      <w:r>
+        <w:rPr>
+          <w:b/>
+        </w:rPr>
+        <w:t>BAR_CHART</w:t>
+      </w:r>
+      <w:r>
+        <w:rPr>
+          <w:b/>
+        </w:rPr>
+        <w:br/>
+      </w:r>
+      <w:r>
+        <w:t xml:space="preserve"> </w:t>
+      </w:r>
+      <w:r>
+        <w:sym w:font="Wingdings" w:char="F0E0"/>
+      </w:r>
+      <w:r>
+        <w:t xml:space="preserve"> Options: </w:t>
+      </w:r>
+      <w:r>
+        <w:rPr>
+          <w:i/>
+        </w:rPr>
+        <w:t>METRIC=ID (where ID can be the one of a BC, TC, QR, sizing measure or background fact)</w:t>
+      </w:r>
+    </w:p>
+    <w:p>
+      <w:pPr>
+        <w:pStyle w:val="functionnalTab"/>
+        <w:rPr>
+          <w:sz w:val="20"/>
+          <w:lang w:val="en-US"/>
+        </w:rPr>
+      </w:pPr>
+    </w:p>
+    <w:p>
+      <w:bookmarkStart w:id="1" w:name="_GoBack"/>
+      <w:r>
+        <w:rPr>
+          <w:noProof/>
+          <w:lang w:val="en-US"/>
+        </w:rPr>
+        <w:drawing>
+          <wp:inline distT="0" distB="0" distL="0" distR="0" wp14:anchorId="7A8AAC06" wp14:editId="34F66BE6">
+            <wp:extent cx="5734050" cy="2457450"/>
+            <wp:effectExtent l="0" t="0" r="0" b="0"/>
+            <wp:docPr id="6" name="Chart 6" descr="GRAPH;PF_BAR_CHART;METRIC=60017"/>
+            <wp:cNvGraphicFramePr/>
+            <a:graphic xmlns:a="http://schemas.openxmlformats.org/drawingml/2006/main">
+              <a:graphicData uri="http://schemas.openxmlformats.org/drawingml/2006/chart">
+                <c:chart xmlns:c="http://schemas.openxmlformats.org/drawingml/2006/chart" xmlns:r="http://schemas.openxmlformats.org/officeDocument/2006/relationships" r:id="rId19"/>
+              </a:graphicData>
+            </a:graphic>
+          </wp:inline>
+        </w:drawing>
+      </w:r>
+      <w:bookmarkEnd w:id="1"/>
+    </w:p>
+    <w:p>
+      <w:pPr>
         <w:spacing w:after="0" w:line="240" w:lineRule="auto"/>
         <w:rPr>
           <w:rFonts w:ascii="Corbel" w:eastAsia="Corbel" w:hAnsi="Corbel" w:cs="Corbel"/>
@@ -2943,12 +3038,6 @@
           <w:lang w:eastAsia="en-GB"/>
         </w:rPr>
       </w:pPr>
-      <w:r>
-        <w:rPr>
-          <w:noProof/>
-        </w:rPr>
-        <w:br w:type="page"/>
-      </w:r>
     </w:p>
     <w:p>
       <w:pPr>
@@ -2969,7 +3058,6 @@
           <w:szCs w:val="32"/>
           <w:u w:val="single"/>
         </w:rPr>
-        <w:lastRenderedPageBreak/>
         <w:t>TABLE Format</w:t>
       </w:r>
     </w:p>
@@ -4973,6 +5061,7 @@
               <w:rPr>
                 <w:sz w:val="20"/>
               </w:rPr>
+              <w:lastRenderedPageBreak/>
               <w:t>Documentation</w:t>
             </w:r>
           </w:p>
@@ -5195,7 +5284,6 @@
           <w:szCs w:val="28"/>
           <w:u w:val="single"/>
         </w:rPr>
-        <w:lastRenderedPageBreak/>
         <w:t>Identification of Ignored Applications or Snapshots</w:t>
       </w:r>
     </w:p>
@@ -6728,6 +6816,7 @@
                 <w:sz w:val="18"/>
                 <w:lang w:val="en-US"/>
               </w:rPr>
+              <w:lastRenderedPageBreak/>
               <w:t>ClassFanInDistribution</w:t>
             </w:r>
             <w:proofErr w:type="spellEnd"/>
@@ -6814,8 +6903,8 @@
       </w:pPr>
     </w:p>
     <w:sectPr>
-      <w:footerReference w:type="default" r:id="rId19"/>
-      <w:footerReference w:type="first" r:id="rId20"/>
+      <w:footerReference w:type="default" r:id="rId20"/>
+      <w:footerReference w:type="first" r:id="rId21"/>
       <w:endnotePr>
         <w:numFmt w:val="decimal"/>
       </w:endnotePr>
@@ -6933,7 +7022,7 @@
       <w:rPr>
         <w:noProof/>
       </w:rPr>
-      <w:t>9</w:t>
+      <w:t>10</w:t>
     </w:r>
     <w:r>
       <w:rPr>
@@ -11885,11 +11974,11 @@
         </c:dLbls>
         <c:gapWidth val="150"/>
         <c:overlap val="100"/>
-        <c:axId val="639853400"/>
-        <c:axId val="639859280"/>
+        <c:axId val="278794144"/>
+        <c:axId val="278785520"/>
       </c:barChart>
       <c:catAx>
-        <c:axId val="639853400"/>
+        <c:axId val="278794144"/>
         <c:scaling>
           <c:orientation val="minMax"/>
         </c:scaling>
@@ -11899,7 +11988,7 @@
         <c:majorTickMark val="out"/>
         <c:minorTickMark val="none"/>
         <c:tickLblPos val="low"/>
-        <c:crossAx val="639859280"/>
+        <c:crossAx val="278785520"/>
         <c:crosses val="autoZero"/>
         <c:auto val="0"/>
         <c:lblAlgn val="ctr"/>
@@ -11907,7 +11996,7 @@
         <c:noMultiLvlLbl val="1"/>
       </c:catAx>
       <c:valAx>
-        <c:axId val="639859280"/>
+        <c:axId val="278785520"/>
         <c:scaling>
           <c:orientation val="minMax"/>
         </c:scaling>
@@ -11918,7 +12007,7 @@
         <c:majorTickMark val="cross"/>
         <c:minorTickMark val="none"/>
         <c:tickLblPos val="nextTo"/>
-        <c:crossAx val="639853400"/>
+        <c:crossAx val="278794144"/>
         <c:crosses val="autoZero"/>
         <c:crossBetween val="between"/>
       </c:valAx>
@@ -12102,11 +12191,11 @@
         </c:dLbls>
         <c:gapWidth val="150"/>
         <c:overlap val="100"/>
-        <c:axId val="639861240"/>
-        <c:axId val="639856536"/>
+        <c:axId val="278794536"/>
+        <c:axId val="278794928"/>
       </c:barChart>
       <c:catAx>
-        <c:axId val="639861240"/>
+        <c:axId val="278794536"/>
         <c:scaling>
           <c:orientation val="minMax"/>
         </c:scaling>
@@ -12116,7 +12205,7 @@
         <c:majorTickMark val="out"/>
         <c:minorTickMark val="none"/>
         <c:tickLblPos val="low"/>
-        <c:crossAx val="639856536"/>
+        <c:crossAx val="278794928"/>
         <c:crosses val="autoZero"/>
         <c:auto val="0"/>
         <c:lblAlgn val="ctr"/>
@@ -12124,7 +12213,7 @@
         <c:noMultiLvlLbl val="1"/>
       </c:catAx>
       <c:valAx>
-        <c:axId val="639856536"/>
+        <c:axId val="278794928"/>
         <c:scaling>
           <c:orientation val="minMax"/>
         </c:scaling>
@@ -12135,7 +12224,7 @@
         <c:majorTickMark val="cross"/>
         <c:minorTickMark val="none"/>
         <c:tickLblPos val="nextTo"/>
-        <c:crossAx val="639861240"/>
+        <c:crossAx val="278794536"/>
         <c:crosses val="autoZero"/>
         <c:crossBetween val="between"/>
       </c:valAx>
@@ -12910,8 +12999,8 @@
         <c:bubbleScale val="100"/>
         <c:showNegBubbles val="0"/>
         <c:sizeRepresents val="w"/>
-        <c:axId val="639863984"/>
-        <c:axId val="639860456"/>
+        <c:axId val="278798848"/>
+        <c:axId val="278799240"/>
         <c:extLst>
           <c:ext xmlns:c15="http://schemas.microsoft.com/office/drawing/2012/chart" uri="{02D57815-91ED-43cb-92C2-25804820EDAC}">
             <c15:filteredBubbleSeries>
@@ -13101,7 +13190,7 @@
         </c:extLst>
       </c:bubbleChart>
       <c:valAx>
-        <c:axId val="639863984"/>
+        <c:axId val="278798848"/>
         <c:scaling>
           <c:orientation val="minMax"/>
           <c:max val="4"/>
@@ -13186,13 +13275,13 @@
             <a:endParaRPr lang="en-US"/>
           </a:p>
         </c:txPr>
-        <c:crossAx val="639860456"/>
+        <c:crossAx val="278799240"/>
         <c:crosses val="autoZero"/>
         <c:crossBetween val="midCat"/>
         <c:minorUnit val="0.25"/>
       </c:valAx>
       <c:valAx>
-        <c:axId val="639860456"/>
+        <c:axId val="278799240"/>
         <c:scaling>
           <c:orientation val="minMax"/>
           <c:min val="0"/>
@@ -13276,7 +13365,7 @@
             <a:endParaRPr lang="en-US"/>
           </a:p>
         </c:txPr>
-        <c:crossAx val="639863984"/>
+        <c:crossAx val="278798848"/>
         <c:crosses val="autoZero"/>
         <c:crossBetween val="midCat"/>
       </c:valAx>
@@ -13309,6 +13398,155 @@
       <a:endParaRPr lang="en-US"/>
     </a:p>
   </c:txPr>
+  <c:externalData r:id="rId1">
+    <c:autoUpdate val="0"/>
+  </c:externalData>
+</c:chartSpace>
+</file>
+
+<file path=word/charts/chart4.xml><?xml version="1.0" encoding="utf-8"?>
+<c:chartSpace xmlns:c="http://schemas.openxmlformats.org/drawingml/2006/chart" xmlns:a="http://schemas.openxmlformats.org/drawingml/2006/main" xmlns:r="http://schemas.openxmlformats.org/officeDocument/2006/relationships">
+  <c:date1904 val="0"/>
+  <c:lang val="en-US"/>
+  <c:roundedCorners val="0"/>
+  <mc:AlternateContent xmlns:mc="http://schemas.openxmlformats.org/markup-compatibility/2006">
+    <mc:Choice xmlns:c14="http://schemas.microsoft.com/office/drawing/2007/8/2/chart" Requires="c14">
+      <c14:style val="102"/>
+    </mc:Choice>
+    <mc:Fallback>
+      <c:style val="2"/>
+    </mc:Fallback>
+  </mc:AlternateContent>
+  <c:chart>
+    <c:title>
+      <c:overlay val="0"/>
+    </c:title>
+    <c:autoTitleDeleted val="0"/>
+    <c:plotArea>
+      <c:layout>
+        <c:manualLayout>
+          <c:layoutTarget val="inner"/>
+          <c:xMode val="edge"/>
+          <c:yMode val="edge"/>
+          <c:x val="0.15210313827050689"/>
+          <c:y val="0.18438456438619916"/>
+          <c:w val="0.72303624837592972"/>
+          <c:h val="0.59729289338221658"/>
+        </c:manualLayout>
+      </c:layout>
+      <c:barChart>
+        <c:barDir val="col"/>
+        <c:grouping val="clustered"/>
+        <c:varyColors val="0"/>
+        <c:ser>
+          <c:idx val="1"/>
+          <c:order val="0"/>
+          <c:tx>
+            <c:strRef>
+              <c:f>Sheet1!$B$1</c:f>
+              <c:strCache>
+                <c:ptCount val="1"/>
+                <c:pt idx="0">
+                  <c:v>Metric Name</c:v>
+                </c:pt>
+              </c:strCache>
+            </c:strRef>
+          </c:tx>
+          <c:invertIfNegative val="0"/>
+          <c:cat>
+            <c:strRef>
+              <c:f>Sheet1!$A$2:$A$5</c:f>
+              <c:strCache>
+                <c:ptCount val="4"/>
+                <c:pt idx="0">
+                  <c:v>Appli 1</c:v>
+                </c:pt>
+                <c:pt idx="1">
+                  <c:v>Appli 2</c:v>
+                </c:pt>
+                <c:pt idx="2">
+                  <c:v>Appli 3</c:v>
+                </c:pt>
+                <c:pt idx="3">
+                  <c:v>Appli 4</c:v>
+                </c:pt>
+              </c:strCache>
+            </c:strRef>
+          </c:cat>
+          <c:val>
+            <c:numRef>
+              <c:f>Sheet1!$B$2:$B$5</c:f>
+              <c:numCache>
+                <c:formatCode>General</c:formatCode>
+                <c:ptCount val="4"/>
+                <c:pt idx="0">
+                  <c:v>3.2</c:v>
+                </c:pt>
+                <c:pt idx="1">
+                  <c:v>1.8</c:v>
+                </c:pt>
+                <c:pt idx="2">
+                  <c:v>2.5</c:v>
+                </c:pt>
+                <c:pt idx="3">
+                  <c:v>2.9</c:v>
+                </c:pt>
+              </c:numCache>
+            </c:numRef>
+          </c:val>
+        </c:ser>
+        <c:dLbls>
+          <c:showLegendKey val="0"/>
+          <c:showVal val="0"/>
+          <c:showCatName val="0"/>
+          <c:showSerName val="0"/>
+          <c:showPercent val="0"/>
+          <c:showBubbleSize val="0"/>
+        </c:dLbls>
+        <c:gapWidth val="150"/>
+        <c:overlap val="100"/>
+        <c:axId val="283060856"/>
+        <c:axId val="283053408"/>
+      </c:barChart>
+      <c:catAx>
+        <c:axId val="283060856"/>
+        <c:scaling>
+          <c:orientation val="minMax"/>
+        </c:scaling>
+        <c:delete val="0"/>
+        <c:axPos val="b"/>
+        <c:numFmt formatCode="General" sourceLinked="1"/>
+        <c:majorTickMark val="out"/>
+        <c:minorTickMark val="none"/>
+        <c:tickLblPos val="low"/>
+        <c:crossAx val="283053408"/>
+        <c:crosses val="autoZero"/>
+        <c:auto val="0"/>
+        <c:lblAlgn val="ctr"/>
+        <c:lblOffset val="100"/>
+        <c:noMultiLvlLbl val="1"/>
+      </c:catAx>
+      <c:valAx>
+        <c:axId val="283053408"/>
+        <c:scaling>
+          <c:orientation val="minMax"/>
+        </c:scaling>
+        <c:delete val="0"/>
+        <c:axPos val="l"/>
+        <c:majorGridlines/>
+        <c:numFmt formatCode="General" sourceLinked="1"/>
+        <c:majorTickMark val="cross"/>
+        <c:minorTickMark val="none"/>
+        <c:tickLblPos val="nextTo"/>
+        <c:crossAx val="283060856"/>
+        <c:crosses val="autoZero"/>
+        <c:crossBetween val="between"/>
+      </c:valAx>
+    </c:plotArea>
+    <c:plotVisOnly val="1"/>
+    <c:dispBlanksAs val="gap"/>
+    <c:showDLblsOverMax val="0"/>
+  </c:chart>
   <c:externalData r:id="rId1">
     <c:autoUpdate val="0"/>
   </c:externalData>
@@ -13603,7 +13841,7 @@
 </file>
 
 <file path=customXml/itemProps1.xml><?xml version="1.0" encoding="utf-8"?>
-<ds:datastoreItem xmlns:ds="http://schemas.openxmlformats.org/officeDocument/2006/customXml" ds:itemID="{81592E83-4BF1-4091-92C8-1D4C63E9C9BC}">
+<ds:datastoreItem xmlns:ds="http://schemas.openxmlformats.org/officeDocument/2006/customXml" ds:itemID="{10E176D3-38EB-4316-B4AC-3EEE95D5B263}">
   <ds:schemaRefs>
     <ds:schemaRef ds:uri="http://schemas.openxmlformats.org/officeDocument/2006/bibliography"/>
   </ds:schemaRefs>

</xml_diff>

<commit_message>
REPORTGEN-502 : update cast logo in templates
</commit_message>
<xml_diff>
--- a/CastReporting.Reporting/PortfolioTemplatesFiles/2- Porftolio-Word-components-new-library.docx
+++ b/CastReporting.Reporting/PortfolioTemplatesFiles/2- Porftolio-Word-components-new-library.docx
@@ -1,6 +1,6 @@
 
 <file path=word/document.xml><?xml version="1.0" encoding="utf-8"?>
-<w:document xmlns:wpc="http://schemas.microsoft.com/office/word/2010/wordprocessingCanvas" xmlns:mc="http://schemas.openxmlformats.org/markup-compatibility/2006" xmlns:o="urn:schemas-microsoft-com:office:office" xmlns:r="http://schemas.openxmlformats.org/officeDocument/2006/relationships" xmlns:m="http://schemas.openxmlformats.org/officeDocument/2006/math" xmlns:v="urn:schemas-microsoft-com:vml" xmlns:wp14="http://schemas.microsoft.com/office/word/2010/wordprocessingDrawing" xmlns:wp="http://schemas.openxmlformats.org/drawingml/2006/wordprocessingDrawing" xmlns:w10="urn:schemas-microsoft-com:office:word" xmlns:w="http://schemas.openxmlformats.org/wordprocessingml/2006/main" xmlns:w14="http://schemas.microsoft.com/office/word/2010/wordml" xmlns:w15="http://schemas.microsoft.com/office/word/2012/wordml" xmlns:wpg="http://schemas.microsoft.com/office/word/2010/wordprocessingGroup" xmlns:wpi="http://schemas.microsoft.com/office/word/2010/wordprocessingInk" xmlns:wne="http://schemas.microsoft.com/office/word/2006/wordml" xmlns:wps="http://schemas.microsoft.com/office/word/2010/wordprocessingShape" mc:Ignorable="w14 w15 wp14">
+<w:document xmlns:wpc="http://schemas.microsoft.com/office/word/2010/wordprocessingCanvas" xmlns:cx="http://schemas.microsoft.com/office/drawing/2014/chartex" xmlns:cx1="http://schemas.microsoft.com/office/drawing/2015/9/8/chartex" xmlns:cx2="http://schemas.microsoft.com/office/drawing/2015/10/21/chartex" xmlns:cx3="http://schemas.microsoft.com/office/drawing/2016/5/9/chartex" xmlns:cx4="http://schemas.microsoft.com/office/drawing/2016/5/10/chartex" xmlns:cx5="http://schemas.microsoft.com/office/drawing/2016/5/11/chartex" xmlns:cx6="http://schemas.microsoft.com/office/drawing/2016/5/12/chartex" xmlns:cx7="http://schemas.microsoft.com/office/drawing/2016/5/13/chartex" xmlns:cx8="http://schemas.microsoft.com/office/drawing/2016/5/14/chartex" xmlns:mc="http://schemas.openxmlformats.org/markup-compatibility/2006" xmlns:aink="http://schemas.microsoft.com/office/drawing/2016/ink" xmlns:am3d="http://schemas.microsoft.com/office/drawing/2017/model3d" xmlns:o="urn:schemas-microsoft-com:office:office" xmlns:r="http://schemas.openxmlformats.org/officeDocument/2006/relationships" xmlns:m="http://schemas.openxmlformats.org/officeDocument/2006/math" xmlns:v="urn:schemas-microsoft-com:vml" xmlns:wp14="http://schemas.microsoft.com/office/word/2010/wordprocessingDrawing" xmlns:wp="http://schemas.openxmlformats.org/drawingml/2006/wordprocessingDrawing" xmlns:w10="urn:schemas-microsoft-com:office:word" xmlns:w="http://schemas.openxmlformats.org/wordprocessingml/2006/main" xmlns:w14="http://schemas.microsoft.com/office/word/2010/wordml" xmlns:w15="http://schemas.microsoft.com/office/word/2012/wordml" xmlns:w16cid="http://schemas.microsoft.com/office/word/2016/wordml/cid" xmlns:w16se="http://schemas.microsoft.com/office/word/2015/wordml/symex" xmlns:wpg="http://schemas.microsoft.com/office/word/2010/wordprocessingGroup" xmlns:wpi="http://schemas.microsoft.com/office/word/2010/wordprocessingInk" xmlns:wne="http://schemas.microsoft.com/office/word/2006/wordml" xmlns:wps="http://schemas.microsoft.com/office/word/2010/wordprocessingShape" mc:Ignorable="w14 w15 w16se w16cid wp14">
   <w:body>
     <w:p>
       <w:pPr>
@@ -177,7 +177,7 @@
           <w:noProof/>
         </w:rPr>
         <w:drawing>
-          <wp:inline distT="0" distB="0" distL="0" distR="0" wp14:anchorId="72531C78" wp14:editId="79782698">
+          <wp:inline distT="0" distB="0" distL="0" distR="0" wp14:anchorId="7BEE1887" wp14:editId="782FEC33">
             <wp:extent cx="5731510" cy="1625600"/>
             <wp:effectExtent l="0" t="0" r="2540" b="0"/>
             <wp:docPr id="3" name="Picture 3"/>
@@ -338,7 +338,7 @@
           <w:noProof/>
         </w:rPr>
         <w:drawing>
-          <wp:inline distT="0" distB="0" distL="0" distR="0" wp14:anchorId="116D90EE" wp14:editId="335DA9BE">
+          <wp:inline distT="0" distB="0" distL="0" distR="0" wp14:anchorId="618555CA" wp14:editId="53390A90">
             <wp:extent cx="5731510" cy="1905635"/>
             <wp:effectExtent l="0" t="0" r="2540" b="0"/>
             <wp:docPr id="63" name="Picture 63"/>
@@ -381,6 +381,8 @@
           <w:rFonts w:ascii="Corbel" w:eastAsia="Corbel" w:hAnsi="Corbel" w:cs="Corbel"/>
         </w:rPr>
       </w:pPr>
+      <w:bookmarkStart w:id="1" w:name="_GoBack"/>
+      <w:bookmarkEnd w:id="1"/>
     </w:p>
     <w:p>
       <w:pPr>
@@ -469,7 +471,7 @@
           <w:noProof/>
         </w:rPr>
         <w:drawing>
-          <wp:inline distT="0" distB="0" distL="0" distR="0" wp14:anchorId="2B45A91A" wp14:editId="2A752470">
+          <wp:inline distT="0" distB="0" distL="0" distR="0" wp14:anchorId="4E570A88" wp14:editId="7C3BE389">
             <wp:extent cx="5731510" cy="3684905"/>
             <wp:effectExtent l="0" t="0" r="2540" b="0"/>
             <wp:docPr id="65" name="Picture 65"/>
@@ -667,7 +669,7 @@
         <mc:AlternateContent>
           <mc:Choice Requires="wps">
             <w:drawing>
-              <wp:anchor distT="0" distB="0" distL="114300" distR="114300" simplePos="0" relativeHeight="251656192" behindDoc="0" locked="0" layoutInCell="1" allowOverlap="1">
+              <wp:anchor distT="0" distB="0" distL="114300" distR="114300" simplePos="0" relativeHeight="251656192" behindDoc="0" locked="0" layoutInCell="1" allowOverlap="1" wp14:anchorId="209500B3" wp14:editId="0F48854F">
                 <wp:simplePos x="0" y="0"/>
                 <wp:positionH relativeFrom="column">
                   <wp:posOffset>304800</wp:posOffset>
@@ -759,7 +761,7 @@
           </mc:Choice>
           <mc:Fallback>
             <w:pict>
-              <v:shapetype id="_x0000_t202" coordsize="21600,21600" o:spt="202" path="m,l,21600r21600,l21600,xe">
+              <v:shapetype w14:anchorId="209500B3" id="_x0000_t202" coordsize="21600,21600" o:spt="202" path="m,l,21600r21600,l21600,xe">
                 <v:stroke joinstyle="miter"/>
                 <v:path gradientshapeok="t" o:connecttype="rect"/>
               </v:shapetype>
@@ -922,7 +924,7 @@
         <mc:AlternateContent>
           <mc:Choice Requires="wps">
             <w:drawing>
-              <wp:anchor distT="0" distB="0" distL="114300" distR="114300" simplePos="0" relativeHeight="251654144" behindDoc="0" locked="0" layoutInCell="1" allowOverlap="1" wp14:anchorId="451A9182" wp14:editId="274CF4F4">
+              <wp:anchor distT="0" distB="0" distL="114300" distR="114300" simplePos="0" relativeHeight="251654144" behindDoc="0" locked="0" layoutInCell="1" allowOverlap="1" wp14:anchorId="6C2ED69A" wp14:editId="5BEBC6E8">
                 <wp:simplePos x="0" y="0"/>
                 <wp:positionH relativeFrom="column">
                   <wp:posOffset>304800</wp:posOffset>
@@ -1014,7 +1016,7 @@
           </mc:Choice>
           <mc:Fallback>
             <w:pict>
-              <v:shape w14:anchorId="451A9182" id="Text Box 8" o:spid="_x0000_s1027" type="#_x0000_t202" alt="TEXT;PF_TAG_NAME" style="position:absolute;left:0;text-align:left;margin-left:24pt;margin-top:1.5pt;width:185.25pt;height:30.75pt;z-index:251654144;visibility:visible;mso-wrap-style:square;mso-height-percent:0;mso-wrap-distance-left:9pt;mso-wrap-distance-top:0;mso-wrap-distance-right:9pt;mso-wrap-distance-bottom:0;mso-position-horizontal:absolute;mso-position-horizontal-relative:text;mso-position-vertical:absolute;mso-position-vertical-relative:text;mso-height-percent:0;mso-height-relative:margin;v-text-anchor:top" o:gfxdata="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" fillcolor="white [3201]" strokeweight=".5pt">
+              <v:shape w14:anchorId="6C2ED69A" id="Text Box 8" o:spid="_x0000_s1027" type="#_x0000_t202" alt="TEXT;PF_TAG_NAME" style="position:absolute;left:0;text-align:left;margin-left:24pt;margin-top:1.5pt;width:185.25pt;height:30.75pt;z-index:251654144;visibility:visible;mso-wrap-style:square;mso-height-percent:0;mso-wrap-distance-left:9pt;mso-wrap-distance-top:0;mso-wrap-distance-right:9pt;mso-wrap-distance-bottom:0;mso-position-horizontal:absolute;mso-position-horizontal-relative:text;mso-position-vertical:absolute;mso-position-vertical-relative:text;mso-height-percent:0;mso-height-relative:margin;v-text-anchor:top" o:gfxdata="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" fillcolor="white [3201]" strokeweight=".5pt">
                 <v:textbox>
                   <w:txbxContent>
                     <w:p>
@@ -1126,7 +1128,7 @@
         <mc:AlternateContent>
           <mc:Choice Requires="wps">
             <w:drawing>
-              <wp:anchor distT="0" distB="0" distL="114300" distR="114300" simplePos="0" relativeHeight="251658240" behindDoc="0" locked="0" layoutInCell="1" allowOverlap="1" wp14:anchorId="1C4B1631" wp14:editId="079F2202">
+              <wp:anchor distT="0" distB="0" distL="114300" distR="114300" simplePos="0" relativeHeight="251658240" behindDoc="0" locked="0" layoutInCell="1" allowOverlap="1" wp14:anchorId="7F3AA0F2" wp14:editId="073D6EFC">
                 <wp:simplePos x="0" y="0"/>
                 <wp:positionH relativeFrom="column">
                   <wp:posOffset>304800</wp:posOffset>
@@ -1208,7 +1210,7 @@
           </mc:Choice>
           <mc:Fallback>
             <w:pict>
-              <v:shape w14:anchorId="1C4B1631" id="Text Box 9" o:spid="_x0000_s1028" type="#_x0000_t202" alt="TEXT;PF_#APPLICATIONS" style="position:absolute;left:0;text-align:left;margin-left:24pt;margin-top:6.75pt;width:185.25pt;height:30.75pt;z-index:251658240;visibility:visible;mso-wrap-style:square;mso-height-percent:0;mso-wrap-distance-left:9pt;mso-wrap-distance-top:0;mso-wrap-distance-right:9pt;mso-wrap-distance-bottom:0;mso-position-horizontal:absolute;mso-position-horizontal-relative:text;mso-position-vertical:absolute;mso-position-vertical-relative:text;mso-height-percent:0;mso-height-relative:margin;v-text-anchor:top" o:gfxdata="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" fillcolor="white [3201]" strokeweight=".5pt">
+              <v:shape w14:anchorId="7F3AA0F2" id="Text Box 9" o:spid="_x0000_s1028" type="#_x0000_t202" alt="TEXT;PF_#APPLICATIONS" style="position:absolute;left:0;text-align:left;margin-left:24pt;margin-top:6.75pt;width:185.25pt;height:30.75pt;z-index:251658240;visibility:visible;mso-wrap-style:square;mso-height-percent:0;mso-wrap-distance-left:9pt;mso-wrap-distance-top:0;mso-wrap-distance-right:9pt;mso-wrap-distance-bottom:0;mso-position-horizontal:absolute;mso-position-horizontal-relative:text;mso-position-vertical:absolute;mso-position-vertical-relative:text;mso-height-percent:0;mso-height-relative:margin;v-text-anchor:top" o:gfxdata="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" fillcolor="white [3201]" strokeweight=".5pt">
                 <v:textbox>
                   <w:txbxContent>
                     <w:p>
@@ -1287,7 +1289,7 @@
         <mc:AlternateContent>
           <mc:Choice Requires="wps">
             <w:drawing>
-              <wp:anchor distT="0" distB="0" distL="114300" distR="114300" simplePos="0" relativeHeight="251657216" behindDoc="0" locked="0" layoutInCell="1" allowOverlap="1" wp14:anchorId="770186FB" wp14:editId="10A44ADD">
+              <wp:anchor distT="0" distB="0" distL="114300" distR="114300" simplePos="0" relativeHeight="251657216" behindDoc="0" locked="0" layoutInCell="1" allowOverlap="1" wp14:anchorId="5AD771D1" wp14:editId="16364894">
                 <wp:simplePos x="0" y="0"/>
                 <wp:positionH relativeFrom="column">
                   <wp:posOffset>304800</wp:posOffset>
@@ -1369,7 +1371,7 @@
           </mc:Choice>
           <mc:Fallback>
             <w:pict>
-              <v:shape w14:anchorId="770186FB" id="Text Box 12" o:spid="_x0000_s1029" type="#_x0000_t202" alt="TEXT;PF_TECHDEBT_VS_AFP" style="position:absolute;left:0;text-align:left;margin-left:24pt;margin-top:39pt;width:185.25pt;height:30.75pt;z-index:251657216;visibility:visible;mso-wrap-style:square;mso-height-percent:0;mso-wrap-distance-left:9pt;mso-wrap-distance-top:0;mso-wrap-distance-right:9pt;mso-wrap-distance-bottom:0;mso-position-horizontal:absolute;mso-position-horizontal-relative:text;mso-position-vertical:absolute;mso-position-vertical-relative:text;mso-height-percent:0;mso-height-relative:margin;v-text-anchor:top" o:gfxdata="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" fillcolor="white [3201]" strokeweight=".5pt">
+              <v:shape w14:anchorId="5AD771D1" id="Text Box 12" o:spid="_x0000_s1029" type="#_x0000_t202" alt="TEXT;PF_TECHDEBT_VS_AFP" style="position:absolute;left:0;text-align:left;margin-left:24pt;margin-top:39pt;width:185.25pt;height:30.75pt;z-index:251657216;visibility:visible;mso-wrap-style:square;mso-height-percent:0;mso-wrap-distance-left:9pt;mso-wrap-distance-top:0;mso-wrap-distance-right:9pt;mso-wrap-distance-bottom:0;mso-position-horizontal:absolute;mso-position-horizontal-relative:text;mso-position-vertical:absolute;mso-position-vertical-relative:text;mso-height-percent:0;mso-height-relative:margin;v-text-anchor:top" o:gfxdata="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" fillcolor="white [3201]" strokeweight=".5pt">
                 <v:textbox>
                   <w:txbxContent>
                     <w:p>
@@ -1532,7 +1534,7 @@
         <mc:AlternateContent>
           <mc:Choice Requires="wps">
             <w:drawing>
-              <wp:anchor distT="0" distB="0" distL="114300" distR="114300" simplePos="0" relativeHeight="251660288" behindDoc="0" locked="0" layoutInCell="1" allowOverlap="1" wp14:anchorId="6B675930" wp14:editId="76D566F1">
+              <wp:anchor distT="0" distB="0" distL="114300" distR="114300" simplePos="0" relativeHeight="251660288" behindDoc="0" locked="0" layoutInCell="1" allowOverlap="1" wp14:anchorId="3B8B0D96" wp14:editId="609519B1">
                 <wp:simplePos x="0" y="0"/>
                 <wp:positionH relativeFrom="column">
                   <wp:posOffset>390525</wp:posOffset>
@@ -1614,7 +1616,7 @@
           </mc:Choice>
           <mc:Fallback>
             <w:pict>
-              <v:shape w14:anchorId="6B675930" id="Text Box 13" o:spid="_x0000_s1030" type="#_x0000_t202" alt="TEXT;PF_TECHDEBT_VS_LOC" style="position:absolute;left:0;text-align:left;margin-left:30.75pt;margin-top:0;width:185.25pt;height:30.75pt;z-index:251660288;visibility:visible;mso-wrap-style:square;mso-height-percent:0;mso-wrap-distance-left:9pt;mso-wrap-distance-top:0;mso-wrap-distance-right:9pt;mso-wrap-distance-bottom:0;mso-position-horizontal:absolute;mso-position-horizontal-relative:text;mso-position-vertical:absolute;mso-position-vertical-relative:text;mso-height-percent:0;mso-height-relative:margin;v-text-anchor:top" o:gfxdata="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" fillcolor="white [3201]" strokeweight=".5pt">
+              <v:shape w14:anchorId="3B8B0D96" id="Text Box 13" o:spid="_x0000_s1030" type="#_x0000_t202" alt="TEXT;PF_TECHDEBT_VS_LOC" style="position:absolute;left:0;text-align:left;margin-left:30.75pt;margin-top:0;width:185.25pt;height:30.75pt;z-index:251660288;visibility:visible;mso-wrap-style:square;mso-height-percent:0;mso-wrap-distance-left:9pt;mso-wrap-distance-top:0;mso-wrap-distance-right:9pt;mso-wrap-distance-bottom:0;mso-position-horizontal:absolute;mso-position-horizontal-relative:text;mso-position-vertical:absolute;mso-position-vertical-relative:text;mso-height-percent:0;mso-height-relative:margin;v-text-anchor:top" o:gfxdata="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" fillcolor="white [3201]" strokeweight=".5pt">
                 <v:textbox>
                   <w:txbxContent>
                     <w:p>
@@ -1732,7 +1734,7 @@
         <mc:AlternateContent>
           <mc:Choice Requires="wps">
             <w:drawing>
-              <wp:anchor distT="0" distB="0" distL="114300" distR="114300" simplePos="0" relativeHeight="251659776" behindDoc="0" locked="0" layoutInCell="1" allowOverlap="1" wp14:anchorId="4AD0F98A" wp14:editId="4E01F40E">
+              <wp:anchor distT="0" distB="0" distL="114300" distR="114300" simplePos="0" relativeHeight="251659776" behindDoc="0" locked="0" layoutInCell="1" allowOverlap="1" wp14:anchorId="53079236" wp14:editId="64810592">
                 <wp:simplePos x="0" y="0"/>
                 <wp:positionH relativeFrom="column">
                   <wp:posOffset>561975</wp:posOffset>
@@ -1814,7 +1816,7 @@
           </mc:Choice>
           <mc:Fallback>
             <w:pict>
-              <v:shape w14:anchorId="4AD0F98A" id="Text Box 14" o:spid="_x0000_s1031" type="#_x0000_t202" alt="TEXT;PF_CRITICAL_VIOLATIONS" style="position:absolute;left:0;text-align:left;margin-left:44.25pt;margin-top:8pt;width:185.25pt;height:30.75pt;z-index:251659776;visibility:visible;mso-wrap-style:square;mso-height-percent:0;mso-wrap-distance-left:9pt;mso-wrap-distance-top:0;mso-wrap-distance-right:9pt;mso-wrap-distance-bottom:0;mso-position-horizontal:absolute;mso-position-horizontal-relative:text;mso-position-vertical:absolute;mso-position-vertical-relative:text;mso-height-percent:0;mso-height-relative:margin;v-text-anchor:top" o:gfxdata="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" fillcolor="white [3201]" strokeweight=".5pt">
+              <v:shape w14:anchorId="53079236" id="Text Box 14" o:spid="_x0000_s1031" type="#_x0000_t202" alt="TEXT;PF_CRITICAL_VIOLATIONS" style="position:absolute;left:0;text-align:left;margin-left:44.25pt;margin-top:8pt;width:185.25pt;height:30.75pt;z-index:251659776;visibility:visible;mso-wrap-style:square;mso-height-percent:0;mso-wrap-distance-left:9pt;mso-wrap-distance-top:0;mso-wrap-distance-right:9pt;mso-wrap-distance-bottom:0;mso-position-horizontal:absolute;mso-position-horizontal-relative:text;mso-position-vertical:absolute;mso-position-vertical-relative:text;mso-height-percent:0;mso-height-relative:margin;v-text-anchor:top" o:gfxdata="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" fillcolor="white [3201]" strokeweight=".5pt">
                 <v:textbox>
                   <w:txbxContent>
                     <w:p>
@@ -2067,7 +2069,7 @@
         <mc:AlternateContent>
           <mc:Choice Requires="wps">
             <w:drawing>
-              <wp:anchor distT="0" distB="0" distL="114300" distR="114300" simplePos="0" relativeHeight="251660800" behindDoc="0" locked="0" layoutInCell="1" allowOverlap="1" wp14:anchorId="3D51BFAB" wp14:editId="0432E608">
+              <wp:anchor distT="0" distB="0" distL="114300" distR="114300" simplePos="0" relativeHeight="251660800" behindDoc="0" locked="0" layoutInCell="1" allowOverlap="1" wp14:anchorId="44BF97B7" wp14:editId="052C33FB">
                 <wp:simplePos x="0" y="0"/>
                 <wp:positionH relativeFrom="column">
                   <wp:posOffset>1038225</wp:posOffset>
@@ -2146,7 +2148,7 @@
           </mc:Choice>
           <mc:Fallback>
             <w:pict>
-              <v:shape w14:anchorId="3D51BFAB" id="Text Box 5" o:spid="_x0000_s1032" type="#_x0000_t202" alt="TEXT;PF_CUSTOM_EXPRESSION;PARAMS=SZ a SZ b,EXPR=a/b,a=67010,b=67011,FORMAT=N2,AGGREGATOR=SUM" style="position:absolute;left:0;text-align:left;margin-left:81.75pt;margin-top:59pt;width:164.25pt;height:30pt;z-index:251660800;visibility:visible;mso-wrap-style:square;mso-wrap-distance-left:9pt;mso-wrap-distance-top:0;mso-wrap-distance-right:9pt;mso-wrap-distance-bottom:0;mso-position-horizontal:absolute;mso-position-horizontal-relative:text;mso-position-vertical:absolute;mso-position-vertical-relative:text;v-text-anchor:top" o:gfxdata="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" fillcolor="white [3201]" strokeweight=".5pt">
+              <v:shape w14:anchorId="44BF97B7" id="Text Box 5" o:spid="_x0000_s1032" type="#_x0000_t202" alt="TEXT;PF_CUSTOM_EXPRESSION;PARAMS=SZ a SZ b,EXPR=a/b,a=67010,b=67011,FORMAT=N2,AGGREGATOR=SUM" style="position:absolute;left:0;text-align:left;margin-left:81.75pt;margin-top:59pt;width:164.25pt;height:30pt;z-index:251660800;visibility:visible;mso-wrap-style:square;mso-wrap-distance-left:9pt;mso-wrap-distance-top:0;mso-wrap-distance-right:9pt;mso-wrap-distance-bottom:0;mso-position-horizontal:absolute;mso-position-horizontal-relative:text;mso-position-vertical:absolute;mso-position-vertical-relative:text;v-text-anchor:top" o:gfxdata="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" fillcolor="white [3201]" strokeweight=".5pt">
                 <v:textbox>
                   <w:txbxContent>
                     <w:p>
@@ -2202,15 +2204,7 @@
         </w:rPr>
       </w:pPr>
       <w:r>
-        <w:t>You can have as number of parameters as you want (</w:t>
-      </w:r>
-      <w:proofErr w:type="spellStart"/>
-      <w:r>
-        <w:t>theorical</w:t>
-      </w:r>
-      <w:proofErr w:type="spellEnd"/>
-      <w:r>
-        <w:t xml:space="preserve"> limit is 16383…).</w:t>
+        <w:t>You can have as number of parameters as you want (theorical limit is 16383…).</w:t>
       </w:r>
     </w:p>
     <w:p>
@@ -2566,7 +2560,7 @@
           <w:lang w:val="en-US"/>
         </w:rPr>
         <w:drawing>
-          <wp:inline distT="0" distB="0" distL="0" distR="0" wp14:anchorId="228BC941" wp14:editId="67B4867F">
+          <wp:inline distT="0" distB="0" distL="0" distR="0" wp14:anchorId="0BD2D843" wp14:editId="32BF3F08">
             <wp:extent cx="5734050" cy="2752725"/>
             <wp:effectExtent l="0" t="0" r="19050" b="9525"/>
             <wp:docPr id="4" name="Chart 4" descr="GRAPH;PF_TREND_TECH_DEBT"/>
@@ -2711,7 +2705,7 @@
           <w:lang w:val="en-US"/>
         </w:rPr>
         <w:drawing>
-          <wp:inline distT="0" distB="0" distL="0" distR="0" wp14:anchorId="0C8D6499" wp14:editId="27590325">
+          <wp:inline distT="0" distB="0" distL="0" distR="0" wp14:anchorId="6DE1F4B0" wp14:editId="1074FB87">
             <wp:extent cx="5400675" cy="2647950"/>
             <wp:effectExtent l="0" t="0" r="9525" b="19050"/>
             <wp:docPr id="10" name="Chart 10" descr="GRAPH;PF_TREND_CRIT_VIOL;BCID=60017"/>
@@ -2816,7 +2810,6 @@
         <w:t xml:space="preserve">Only working with </w:t>
       </w:r>
       <w:proofErr w:type="spellStart"/>
-      <w:proofErr w:type="gramStart"/>
       <w:r>
         <w:rPr>
           <w:color w:val="FF0000"/>
@@ -2824,7 +2817,6 @@
         <w:t>Powerpoint</w:t>
       </w:r>
       <w:proofErr w:type="spellEnd"/>
-      <w:proofErr w:type="gramEnd"/>
       <w:r>
         <w:rPr>
           <w:color w:val="FF0000"/>
@@ -2909,7 +2901,7 @@
           <w:noProof/>
         </w:rPr>
         <w:drawing>
-          <wp:inline distT="0" distB="0" distL="0" distR="0" wp14:anchorId="1DBC7547" wp14:editId="61EBE3BB">
+          <wp:inline distT="0" distB="0" distL="0" distR="0" wp14:anchorId="72E2199F" wp14:editId="66FDCFB6">
             <wp:extent cx="5438775" cy="3571875"/>
             <wp:effectExtent l="0" t="0" r="0" b="0"/>
             <wp:docPr id="11" name="Chart 11" descr="GRAPH;PF_QS_BY_CVLOC"/>
@@ -3005,14 +2997,13 @@
       </w:pPr>
     </w:p>
     <w:p>
-      <w:bookmarkStart w:id="1" w:name="_GoBack"/>
       <w:r>
         <w:rPr>
           <w:noProof/>
           <w:lang w:val="en-US"/>
         </w:rPr>
         <w:drawing>
-          <wp:inline distT="0" distB="0" distL="0" distR="0" wp14:anchorId="7A8AAC06" wp14:editId="34F66BE6">
+          <wp:inline distT="0" distB="0" distL="0" distR="0" wp14:anchorId="32166923" wp14:editId="20CC2C66">
             <wp:extent cx="5734050" cy="2457450"/>
             <wp:effectExtent l="0" t="0" r="0" b="0"/>
             <wp:docPr id="6" name="Chart 6" descr="GRAPH;PF_BAR_CHART;METRIC=60017"/>
@@ -3025,7 +3016,6 @@
           </wp:inline>
         </w:drawing>
       </w:r>
-      <w:bookmarkEnd w:id="1"/>
     </w:p>
     <w:p>
       <w:pPr>
@@ -3191,14 +3181,14 @@
         <w:rPr>
           <w:b/>
         </w:rPr>
-        <w:t>eg</w:t>
+        <w:t>eg.</w:t>
       </w:r>
       <w:proofErr w:type="spellEnd"/>
       <w:r>
         <w:rPr>
           <w:b/>
         </w:rPr>
-        <w:t>. 60017)</w:t>
+        <w:t xml:space="preserve"> 60017)</w:t>
       </w:r>
     </w:p>
     <w:p>
@@ -3975,21 +3965,7 @@
         <w:rPr>
           <w:lang w:val="en-US"/>
         </w:rPr>
-        <w:t xml:space="preserve">BF=T1 T2 T3 T4 T5 T6 T7 T8 where </w:t>
-      </w:r>
-      <w:proofErr w:type="spellStart"/>
-      <w:r>
-        <w:rPr>
-          <w:lang w:val="en-US"/>
-        </w:rPr>
-        <w:t>Tx</w:t>
-      </w:r>
-      <w:proofErr w:type="spellEnd"/>
-      <w:r>
-        <w:rPr>
-          <w:lang w:val="en-US"/>
-        </w:rPr>
-        <w:t xml:space="preserve"> is a target to fix regarding each line</w:t>
+        <w:t>BF=T1 T2 T3 T4 T5 T6 T7 T8 where Tx is a target to fix regarding each line</w:t>
       </w:r>
     </w:p>
     <w:p>
@@ -5635,17 +5611,8 @@
                 <w:sz w:val="20"/>
                 <w:lang w:val="fr-FR"/>
               </w:rPr>
-              <w:t xml:space="preserve"> </w:t>
-            </w:r>
-            <w:proofErr w:type="spellStart"/>
-            <w:r>
-              <w:rPr>
-                <w:sz w:val="20"/>
-                <w:lang w:val="fr-FR"/>
-              </w:rPr>
-              <w:t>Snapshots</w:t>
-            </w:r>
-            <w:proofErr w:type="spellEnd"/>
+              <w:t xml:space="preserve"> Snapshots</w:t>
+            </w:r>
           </w:p>
         </w:tc>
       </w:tr>
@@ -6919,7 +6886,7 @@
 </file>
 
 <file path=word/endnotes.xml><?xml version="1.0" encoding="utf-8"?>
-<w:endnotes xmlns:wpc="http://schemas.microsoft.com/office/word/2010/wordprocessingCanvas" xmlns:mc="http://schemas.openxmlformats.org/markup-compatibility/2006" xmlns:o="urn:schemas-microsoft-com:office:office" xmlns:r="http://schemas.openxmlformats.org/officeDocument/2006/relationships" xmlns:m="http://schemas.openxmlformats.org/officeDocument/2006/math" xmlns:v="urn:schemas-microsoft-com:vml" xmlns:wp14="http://schemas.microsoft.com/office/word/2010/wordprocessingDrawing" xmlns:wp="http://schemas.openxmlformats.org/drawingml/2006/wordprocessingDrawing" xmlns:w10="urn:schemas-microsoft-com:office:word" xmlns:w="http://schemas.openxmlformats.org/wordprocessingml/2006/main" xmlns:w14="http://schemas.microsoft.com/office/word/2010/wordml" xmlns:w15="http://schemas.microsoft.com/office/word/2012/wordml" xmlns:wpg="http://schemas.microsoft.com/office/word/2010/wordprocessingGroup" xmlns:wpi="http://schemas.microsoft.com/office/word/2010/wordprocessingInk" xmlns:wne="http://schemas.microsoft.com/office/word/2006/wordml" xmlns:wps="http://schemas.microsoft.com/office/word/2010/wordprocessingShape" mc:Ignorable="w14 w15 wp14">
+<w:endnotes xmlns:wpc="http://schemas.microsoft.com/office/word/2010/wordprocessingCanvas" xmlns:cx="http://schemas.microsoft.com/office/drawing/2014/chartex" xmlns:cx1="http://schemas.microsoft.com/office/drawing/2015/9/8/chartex" xmlns:cx2="http://schemas.microsoft.com/office/drawing/2015/10/21/chartex" xmlns:cx3="http://schemas.microsoft.com/office/drawing/2016/5/9/chartex" xmlns:cx4="http://schemas.microsoft.com/office/drawing/2016/5/10/chartex" xmlns:cx5="http://schemas.microsoft.com/office/drawing/2016/5/11/chartex" xmlns:cx6="http://schemas.microsoft.com/office/drawing/2016/5/12/chartex" xmlns:cx7="http://schemas.microsoft.com/office/drawing/2016/5/13/chartex" xmlns:cx8="http://schemas.microsoft.com/office/drawing/2016/5/14/chartex" xmlns:mc="http://schemas.openxmlformats.org/markup-compatibility/2006" xmlns:aink="http://schemas.microsoft.com/office/drawing/2016/ink" xmlns:am3d="http://schemas.microsoft.com/office/drawing/2017/model3d" xmlns:o="urn:schemas-microsoft-com:office:office" xmlns:r="http://schemas.openxmlformats.org/officeDocument/2006/relationships" xmlns:m="http://schemas.openxmlformats.org/officeDocument/2006/math" xmlns:v="urn:schemas-microsoft-com:vml" xmlns:wp14="http://schemas.microsoft.com/office/word/2010/wordprocessingDrawing" xmlns:wp="http://schemas.openxmlformats.org/drawingml/2006/wordprocessingDrawing" xmlns:w10="urn:schemas-microsoft-com:office:word" xmlns:w="http://schemas.openxmlformats.org/wordprocessingml/2006/main" xmlns:w14="http://schemas.microsoft.com/office/word/2010/wordml" xmlns:w15="http://schemas.microsoft.com/office/word/2012/wordml" xmlns:w16cid="http://schemas.microsoft.com/office/word/2016/wordml/cid" xmlns:w16se="http://schemas.microsoft.com/office/word/2015/wordml/symex" xmlns:wpg="http://schemas.microsoft.com/office/word/2010/wordprocessingGroup" xmlns:wpi="http://schemas.microsoft.com/office/word/2010/wordprocessingInk" xmlns:wne="http://schemas.microsoft.com/office/word/2006/wordml" xmlns:wps="http://schemas.microsoft.com/office/word/2010/wordprocessingShape" mc:Ignorable="w14 w15 w16se w16cid wp14">
   <w:endnote w:type="separator" w:id="-1">
     <w:p>
       <w:pPr>
@@ -6944,7 +6911,7 @@
 </file>
 
 <file path=word/footer1.xml><?xml version="1.0" encoding="utf-8"?>
-<w:ftr xmlns:wpc="http://schemas.microsoft.com/office/word/2010/wordprocessingCanvas" xmlns:mc="http://schemas.openxmlformats.org/markup-compatibility/2006" xmlns:o="urn:schemas-microsoft-com:office:office" xmlns:r="http://schemas.openxmlformats.org/officeDocument/2006/relationships" xmlns:m="http://schemas.openxmlformats.org/officeDocument/2006/math" xmlns:v="urn:schemas-microsoft-com:vml" xmlns:wp14="http://schemas.microsoft.com/office/word/2010/wordprocessingDrawing" xmlns:wp="http://schemas.openxmlformats.org/drawingml/2006/wordprocessingDrawing" xmlns:w10="urn:schemas-microsoft-com:office:word" xmlns:w="http://schemas.openxmlformats.org/wordprocessingml/2006/main" xmlns:w14="http://schemas.microsoft.com/office/word/2010/wordml" xmlns:w15="http://schemas.microsoft.com/office/word/2012/wordml" xmlns:wpg="http://schemas.microsoft.com/office/word/2010/wordprocessingGroup" xmlns:wpi="http://schemas.microsoft.com/office/word/2010/wordprocessingInk" xmlns:wne="http://schemas.microsoft.com/office/word/2006/wordml" xmlns:wps="http://schemas.microsoft.com/office/word/2010/wordprocessingShape" mc:Ignorable="w14 w15 wp14">
+<w:ftr xmlns:wpc="http://schemas.microsoft.com/office/word/2010/wordprocessingCanvas" xmlns:cx="http://schemas.microsoft.com/office/drawing/2014/chartex" xmlns:cx1="http://schemas.microsoft.com/office/drawing/2015/9/8/chartex" xmlns:cx2="http://schemas.microsoft.com/office/drawing/2015/10/21/chartex" xmlns:cx3="http://schemas.microsoft.com/office/drawing/2016/5/9/chartex" xmlns:cx4="http://schemas.microsoft.com/office/drawing/2016/5/10/chartex" xmlns:cx5="http://schemas.microsoft.com/office/drawing/2016/5/11/chartex" xmlns:cx6="http://schemas.microsoft.com/office/drawing/2016/5/12/chartex" xmlns:cx7="http://schemas.microsoft.com/office/drawing/2016/5/13/chartex" xmlns:cx8="http://schemas.microsoft.com/office/drawing/2016/5/14/chartex" xmlns:mc="http://schemas.openxmlformats.org/markup-compatibility/2006" xmlns:aink="http://schemas.microsoft.com/office/drawing/2016/ink" xmlns:am3d="http://schemas.microsoft.com/office/drawing/2017/model3d" xmlns:o="urn:schemas-microsoft-com:office:office" xmlns:r="http://schemas.openxmlformats.org/officeDocument/2006/relationships" xmlns:m="http://schemas.openxmlformats.org/officeDocument/2006/math" xmlns:v="urn:schemas-microsoft-com:vml" xmlns:wp14="http://schemas.microsoft.com/office/word/2010/wordprocessingDrawing" xmlns:wp="http://schemas.openxmlformats.org/drawingml/2006/wordprocessingDrawing" xmlns:w10="urn:schemas-microsoft-com:office:word" xmlns:w="http://schemas.openxmlformats.org/wordprocessingml/2006/main" xmlns:w14="http://schemas.microsoft.com/office/word/2010/wordml" xmlns:w15="http://schemas.microsoft.com/office/word/2012/wordml" xmlns:w16cid="http://schemas.microsoft.com/office/word/2016/wordml/cid" xmlns:w16se="http://schemas.microsoft.com/office/word/2015/wordml/symex" xmlns:wpg="http://schemas.microsoft.com/office/word/2010/wordprocessingGroup" xmlns:wpi="http://schemas.microsoft.com/office/word/2010/wordprocessingInk" xmlns:wne="http://schemas.microsoft.com/office/word/2006/wordml" xmlns:wps="http://schemas.microsoft.com/office/word/2010/wordprocessingShape" mc:Ignorable="w14 w15 w16se w16cid wp14">
   <w:p>
     <w:pPr>
       <w:pStyle w:val="Footer"/>
@@ -6955,18 +6922,18 @@
         <w:lang w:val="en-US"/>
       </w:rPr>
       <w:drawing>
-        <wp:anchor distT="0" distB="0" distL="114300" distR="114300" simplePos="0" relativeHeight="251660288" behindDoc="0" locked="0" layoutInCell="1" allowOverlap="1" wp14:anchorId="3CF2FE05" wp14:editId="5107DAC9">
+        <wp:anchor distT="0" distB="0" distL="114300" distR="114300" simplePos="0" relativeHeight="251660288" behindDoc="0" locked="0" layoutInCell="1" allowOverlap="1" wp14:anchorId="226203C6" wp14:editId="516C5B93">
           <wp:simplePos x="0" y="0"/>
           <wp:positionH relativeFrom="column">
-            <wp:posOffset>4552950</wp:posOffset>
+            <wp:posOffset>4567461</wp:posOffset>
           </wp:positionH>
           <wp:positionV relativeFrom="paragraph">
-            <wp:posOffset>-138430</wp:posOffset>
+            <wp:posOffset>-136472</wp:posOffset>
           </wp:positionV>
-          <wp:extent cx="1819275" cy="352425"/>
-          <wp:effectExtent l="19050" t="0" r="9525" b="0"/>
+          <wp:extent cx="1798086" cy="352425"/>
+          <wp:effectExtent l="0" t="0" r="0" b="0"/>
           <wp:wrapNone/>
-          <wp:docPr id="2" name="Picture 1" descr="C:\Users\DCH\Documents\DCH\PM\2 - Dashboard\Report\CAST_grey_50_bl.jpg"/>
+          <wp:docPr id="2" name="Picture 1"/>
           <wp:cNvGraphicFramePr/>
           <a:graphic xmlns:a="http://schemas.openxmlformats.org/drawingml/2006/main">
             <a:graphicData uri="http://schemas.openxmlformats.org/drawingml/2006/picture">
@@ -6985,7 +6952,6 @@
                       </a:ext>
                     </a:extLst>
                   </a:blip>
-                  <a:srcRect/>
                   <a:stretch>
                     <a:fillRect/>
                   </a:stretch>
@@ -6993,7 +6959,7 @@
                 <pic:spPr bwMode="auto">
                   <a:xfrm>
                     <a:off x="0" y="0"/>
-                    <a:ext cx="1819275" cy="352425"/>
+                    <a:ext cx="1798086" cy="352425"/>
                   </a:xfrm>
                   <a:prstGeom prst="rect">
                     <a:avLst/>
@@ -7006,6 +6972,9 @@
               </pic:pic>
             </a:graphicData>
           </a:graphic>
+          <wp14:sizeRelH relativeFrom="margin">
+            <wp14:pctWidth>0</wp14:pctWidth>
+          </wp14:sizeRelH>
         </wp:anchor>
       </w:drawing>
     </w:r>
@@ -7038,7 +7007,7 @@
 </file>
 
 <file path=word/footer2.xml><?xml version="1.0" encoding="utf-8"?>
-<w:ftr xmlns:wpc="http://schemas.microsoft.com/office/word/2010/wordprocessingCanvas" xmlns:mc="http://schemas.openxmlformats.org/markup-compatibility/2006" xmlns:o="urn:schemas-microsoft-com:office:office" xmlns:r="http://schemas.openxmlformats.org/officeDocument/2006/relationships" xmlns:m="http://schemas.openxmlformats.org/officeDocument/2006/math" xmlns:v="urn:schemas-microsoft-com:vml" xmlns:wp14="http://schemas.microsoft.com/office/word/2010/wordprocessingDrawing" xmlns:wp="http://schemas.openxmlformats.org/drawingml/2006/wordprocessingDrawing" xmlns:w10="urn:schemas-microsoft-com:office:word" xmlns:w="http://schemas.openxmlformats.org/wordprocessingml/2006/main" xmlns:w14="http://schemas.microsoft.com/office/word/2010/wordml" xmlns:w15="http://schemas.microsoft.com/office/word/2012/wordml" xmlns:wpg="http://schemas.microsoft.com/office/word/2010/wordprocessingGroup" xmlns:wpi="http://schemas.microsoft.com/office/word/2010/wordprocessingInk" xmlns:wne="http://schemas.microsoft.com/office/word/2006/wordml" xmlns:wps="http://schemas.microsoft.com/office/word/2010/wordprocessingShape" mc:Ignorable="w14 w15 wp14">
+<w:ftr xmlns:wpc="http://schemas.microsoft.com/office/word/2010/wordprocessingCanvas" xmlns:cx="http://schemas.microsoft.com/office/drawing/2014/chartex" xmlns:cx1="http://schemas.microsoft.com/office/drawing/2015/9/8/chartex" xmlns:cx2="http://schemas.microsoft.com/office/drawing/2015/10/21/chartex" xmlns:cx3="http://schemas.microsoft.com/office/drawing/2016/5/9/chartex" xmlns:cx4="http://schemas.microsoft.com/office/drawing/2016/5/10/chartex" xmlns:cx5="http://schemas.microsoft.com/office/drawing/2016/5/11/chartex" xmlns:cx6="http://schemas.microsoft.com/office/drawing/2016/5/12/chartex" xmlns:cx7="http://schemas.microsoft.com/office/drawing/2016/5/13/chartex" xmlns:cx8="http://schemas.microsoft.com/office/drawing/2016/5/14/chartex" xmlns:mc="http://schemas.openxmlformats.org/markup-compatibility/2006" xmlns:aink="http://schemas.microsoft.com/office/drawing/2016/ink" xmlns:am3d="http://schemas.microsoft.com/office/drawing/2017/model3d" xmlns:o="urn:schemas-microsoft-com:office:office" xmlns:r="http://schemas.openxmlformats.org/officeDocument/2006/relationships" xmlns:m="http://schemas.openxmlformats.org/officeDocument/2006/math" xmlns:v="urn:schemas-microsoft-com:vml" xmlns:wp14="http://schemas.microsoft.com/office/word/2010/wordprocessingDrawing" xmlns:wp="http://schemas.openxmlformats.org/drawingml/2006/wordprocessingDrawing" xmlns:w10="urn:schemas-microsoft-com:office:word" xmlns:w="http://schemas.openxmlformats.org/wordprocessingml/2006/main" xmlns:w14="http://schemas.microsoft.com/office/word/2010/wordml" xmlns:w15="http://schemas.microsoft.com/office/word/2012/wordml" xmlns:w16cid="http://schemas.microsoft.com/office/word/2016/wordml/cid" xmlns:w16se="http://schemas.microsoft.com/office/word/2015/wordml/symex" xmlns:wpg="http://schemas.microsoft.com/office/word/2010/wordprocessingGroup" xmlns:wpi="http://schemas.microsoft.com/office/word/2010/wordprocessingInk" xmlns:wne="http://schemas.microsoft.com/office/word/2006/wordml" xmlns:wps="http://schemas.microsoft.com/office/word/2010/wordprocessingShape" mc:Ignorable="w14 w15 w16se w16cid wp14">
   <w:p>
     <w:pPr>
       <w:pStyle w:val="Footer"/>
@@ -7050,18 +7019,18 @@
         <w:lang w:val="en-US"/>
       </w:rPr>
       <w:drawing>
-        <wp:anchor distT="0" distB="0" distL="114300" distR="114300" simplePos="0" relativeHeight="251658240" behindDoc="0" locked="0" layoutInCell="1" allowOverlap="1" wp14:anchorId="35612A1C" wp14:editId="6B994CE2">
+        <wp:anchor distT="0" distB="0" distL="114300" distR="114300" simplePos="0" relativeHeight="251658240" behindDoc="0" locked="0" layoutInCell="1" allowOverlap="1" wp14:anchorId="5E80C606" wp14:editId="21B972BF">
           <wp:simplePos x="0" y="0"/>
           <wp:positionH relativeFrom="column">
-            <wp:posOffset>4533900</wp:posOffset>
+            <wp:posOffset>4541823</wp:posOffset>
           </wp:positionH>
           <wp:positionV relativeFrom="paragraph">
-            <wp:posOffset>-186055</wp:posOffset>
+            <wp:posOffset>-187746</wp:posOffset>
           </wp:positionV>
-          <wp:extent cx="1819275" cy="352425"/>
-          <wp:effectExtent l="19050" t="0" r="9525" b="0"/>
+          <wp:extent cx="1798086" cy="352425"/>
+          <wp:effectExtent l="0" t="0" r="0" b="0"/>
           <wp:wrapNone/>
-          <wp:docPr id="1" name="Picture 1" descr="C:\Users\DCH\Documents\DCH\PM\2 - Dashboard\Report\CAST_grey_50_bl.jpg"/>
+          <wp:docPr id="1" name="Picture 1"/>
           <wp:cNvGraphicFramePr/>
           <a:graphic xmlns:a="http://schemas.openxmlformats.org/drawingml/2006/main">
             <a:graphicData uri="http://schemas.openxmlformats.org/drawingml/2006/picture">
@@ -7080,7 +7049,6 @@
                       </a:ext>
                     </a:extLst>
                   </a:blip>
-                  <a:srcRect/>
                   <a:stretch>
                     <a:fillRect/>
                   </a:stretch>
@@ -7088,7 +7056,7 @@
                 <pic:spPr bwMode="auto">
                   <a:xfrm>
                     <a:off x="0" y="0"/>
-                    <a:ext cx="1819275" cy="352425"/>
+                    <a:ext cx="1798086" cy="352425"/>
                   </a:xfrm>
                   <a:prstGeom prst="rect">
                     <a:avLst/>
@@ -7101,6 +7069,9 @@
               </pic:pic>
             </a:graphicData>
           </a:graphic>
+          <wp14:sizeRelH relativeFrom="margin">
+            <wp14:pctWidth>0</wp14:pctWidth>
+          </wp14:sizeRelH>
         </wp:anchor>
       </w:drawing>
     </w:r>
@@ -7109,7 +7080,7 @@
 </file>
 
 <file path=word/footnotes.xml><?xml version="1.0" encoding="utf-8"?>
-<w:footnotes xmlns:wpc="http://schemas.microsoft.com/office/word/2010/wordprocessingCanvas" xmlns:mc="http://schemas.openxmlformats.org/markup-compatibility/2006" xmlns:o="urn:schemas-microsoft-com:office:office" xmlns:r="http://schemas.openxmlformats.org/officeDocument/2006/relationships" xmlns:m="http://schemas.openxmlformats.org/officeDocument/2006/math" xmlns:v="urn:schemas-microsoft-com:vml" xmlns:wp14="http://schemas.microsoft.com/office/word/2010/wordprocessingDrawing" xmlns:wp="http://schemas.openxmlformats.org/drawingml/2006/wordprocessingDrawing" xmlns:w10="urn:schemas-microsoft-com:office:word" xmlns:w="http://schemas.openxmlformats.org/wordprocessingml/2006/main" xmlns:w14="http://schemas.microsoft.com/office/word/2010/wordml" xmlns:w15="http://schemas.microsoft.com/office/word/2012/wordml" xmlns:wpg="http://schemas.microsoft.com/office/word/2010/wordprocessingGroup" xmlns:wpi="http://schemas.microsoft.com/office/word/2010/wordprocessingInk" xmlns:wne="http://schemas.microsoft.com/office/word/2006/wordml" xmlns:wps="http://schemas.microsoft.com/office/word/2010/wordprocessingShape" mc:Ignorable="w14 w15 wp14">
+<w:footnotes xmlns:wpc="http://schemas.microsoft.com/office/word/2010/wordprocessingCanvas" xmlns:cx="http://schemas.microsoft.com/office/drawing/2014/chartex" xmlns:cx1="http://schemas.microsoft.com/office/drawing/2015/9/8/chartex" xmlns:cx2="http://schemas.microsoft.com/office/drawing/2015/10/21/chartex" xmlns:cx3="http://schemas.microsoft.com/office/drawing/2016/5/9/chartex" xmlns:cx4="http://schemas.microsoft.com/office/drawing/2016/5/10/chartex" xmlns:cx5="http://schemas.microsoft.com/office/drawing/2016/5/11/chartex" xmlns:cx6="http://schemas.microsoft.com/office/drawing/2016/5/12/chartex" xmlns:cx7="http://schemas.microsoft.com/office/drawing/2016/5/13/chartex" xmlns:cx8="http://schemas.microsoft.com/office/drawing/2016/5/14/chartex" xmlns:mc="http://schemas.openxmlformats.org/markup-compatibility/2006" xmlns:aink="http://schemas.microsoft.com/office/drawing/2016/ink" xmlns:am3d="http://schemas.microsoft.com/office/drawing/2017/model3d" xmlns:o="urn:schemas-microsoft-com:office:office" xmlns:r="http://schemas.openxmlformats.org/officeDocument/2006/relationships" xmlns:m="http://schemas.openxmlformats.org/officeDocument/2006/math" xmlns:v="urn:schemas-microsoft-com:vml" xmlns:wp14="http://schemas.microsoft.com/office/word/2010/wordprocessingDrawing" xmlns:wp="http://schemas.openxmlformats.org/drawingml/2006/wordprocessingDrawing" xmlns:w10="urn:schemas-microsoft-com:office:word" xmlns:w="http://schemas.openxmlformats.org/wordprocessingml/2006/main" xmlns:w14="http://schemas.microsoft.com/office/word/2010/wordml" xmlns:w15="http://schemas.microsoft.com/office/word/2012/wordml" xmlns:w16cid="http://schemas.microsoft.com/office/word/2016/wordml/cid" xmlns:w16se="http://schemas.microsoft.com/office/word/2015/wordml/symex" xmlns:wpg="http://schemas.microsoft.com/office/word/2010/wordprocessingGroup" xmlns:wpi="http://schemas.microsoft.com/office/word/2010/wordprocessingInk" xmlns:wne="http://schemas.microsoft.com/office/word/2006/wordml" xmlns:wps="http://schemas.microsoft.com/office/word/2010/wordprocessingShape" mc:Ignorable="w14 w15 w16se w16cid wp14">
   <w:footnote w:type="separator" w:id="-1">
     <w:p>
       <w:pPr>
@@ -7134,7 +7105,7 @@
 </file>
 
 <file path=word/numbering.xml><?xml version="1.0" encoding="utf-8"?>
-<w:numbering xmlns:wpc="http://schemas.microsoft.com/office/word/2010/wordprocessingCanvas" xmlns:mc="http://schemas.openxmlformats.org/markup-compatibility/2006" xmlns:o="urn:schemas-microsoft-com:office:office" xmlns:r="http://schemas.openxmlformats.org/officeDocument/2006/relationships" xmlns:m="http://schemas.openxmlformats.org/officeDocument/2006/math" xmlns:v="urn:schemas-microsoft-com:vml" xmlns:wp14="http://schemas.microsoft.com/office/word/2010/wordprocessingDrawing" xmlns:wp="http://schemas.openxmlformats.org/drawingml/2006/wordprocessingDrawing" xmlns:w10="urn:schemas-microsoft-com:office:word" xmlns:w="http://schemas.openxmlformats.org/wordprocessingml/2006/main" xmlns:w14="http://schemas.microsoft.com/office/word/2010/wordml" xmlns:w15="http://schemas.microsoft.com/office/word/2012/wordml" xmlns:wpg="http://schemas.microsoft.com/office/word/2010/wordprocessingGroup" xmlns:wpi="http://schemas.microsoft.com/office/word/2010/wordprocessingInk" xmlns:wne="http://schemas.microsoft.com/office/word/2006/wordml" xmlns:wps="http://schemas.microsoft.com/office/word/2010/wordprocessingShape" mc:Ignorable="w14 w15 wp14">
+<w:numbering xmlns:wpc="http://schemas.microsoft.com/office/word/2010/wordprocessingCanvas" xmlns:cx="http://schemas.microsoft.com/office/drawing/2014/chartex" xmlns:cx1="http://schemas.microsoft.com/office/drawing/2015/9/8/chartex" xmlns:cx2="http://schemas.microsoft.com/office/drawing/2015/10/21/chartex" xmlns:cx3="http://schemas.microsoft.com/office/drawing/2016/5/9/chartex" xmlns:cx4="http://schemas.microsoft.com/office/drawing/2016/5/10/chartex" xmlns:cx5="http://schemas.microsoft.com/office/drawing/2016/5/11/chartex" xmlns:cx6="http://schemas.microsoft.com/office/drawing/2016/5/12/chartex" xmlns:cx7="http://schemas.microsoft.com/office/drawing/2016/5/13/chartex" xmlns:cx8="http://schemas.microsoft.com/office/drawing/2016/5/14/chartex" xmlns:mc="http://schemas.openxmlformats.org/markup-compatibility/2006" xmlns:aink="http://schemas.microsoft.com/office/drawing/2016/ink" xmlns:am3d="http://schemas.microsoft.com/office/drawing/2017/model3d" xmlns:o="urn:schemas-microsoft-com:office:office" xmlns:r="http://schemas.openxmlformats.org/officeDocument/2006/relationships" xmlns:m="http://schemas.openxmlformats.org/officeDocument/2006/math" xmlns:v="urn:schemas-microsoft-com:vml" xmlns:wp14="http://schemas.microsoft.com/office/word/2010/wordprocessingDrawing" xmlns:wp="http://schemas.openxmlformats.org/drawingml/2006/wordprocessingDrawing" xmlns:w10="urn:schemas-microsoft-com:office:word" xmlns:w="http://schemas.openxmlformats.org/wordprocessingml/2006/main" xmlns:w14="http://schemas.microsoft.com/office/word/2010/wordml" xmlns:w15="http://schemas.microsoft.com/office/word/2012/wordml" xmlns:w16cid="http://schemas.microsoft.com/office/word/2016/wordml/cid" xmlns:w16se="http://schemas.microsoft.com/office/word/2015/wordml/symex" xmlns:wpg="http://schemas.microsoft.com/office/word/2010/wordprocessingGroup" xmlns:wpi="http://schemas.microsoft.com/office/word/2010/wordprocessingInk" xmlns:wne="http://schemas.microsoft.com/office/word/2006/wordml" xmlns:wps="http://schemas.microsoft.com/office/word/2010/wordprocessingShape" mc:Ignorable="w14 w15 w16se w16cid wp14">
   <w:abstractNum w:abstractNumId="0" w15:restartNumberingAfterBreak="0">
     <w:nsid w:val="FFFFFF82"/>
     <w:multiLevelType w:val="singleLevel"/>
@@ -8522,7 +8493,7 @@
 </file>
 
 <file path=word/styles.xml><?xml version="1.0" encoding="utf-8"?>
-<w:styles xmlns:mc="http://schemas.openxmlformats.org/markup-compatibility/2006" xmlns:r="http://schemas.openxmlformats.org/officeDocument/2006/relationships" xmlns:w="http://schemas.openxmlformats.org/wordprocessingml/2006/main" xmlns:w14="http://schemas.microsoft.com/office/word/2010/wordml" xmlns:w15="http://schemas.microsoft.com/office/word/2012/wordml" mc:Ignorable="w14 w15">
+<w:styles xmlns:mc="http://schemas.openxmlformats.org/markup-compatibility/2006" xmlns:r="http://schemas.openxmlformats.org/officeDocument/2006/relationships" xmlns:w="http://schemas.openxmlformats.org/wordprocessingml/2006/main" xmlns:w14="http://schemas.microsoft.com/office/word/2010/wordml" xmlns:w15="http://schemas.microsoft.com/office/word/2012/wordml" xmlns:w16cid="http://schemas.microsoft.com/office/word/2016/wordml/cid" xmlns:w16se="http://schemas.microsoft.com/office/word/2015/wordml/symex" mc:Ignorable="w14 w15 w16se w16cid">
   <w:docDefaults>
     <w:rPrDefault>
       <w:rPr>
@@ -8532,7 +8503,7 @@
     </w:rPrDefault>
     <w:pPrDefault/>
   </w:docDefaults>
-  <w:latentStyles w:defLockedState="0" w:defUIPriority="99" w:defSemiHidden="0" w:defUnhideWhenUsed="0" w:defQFormat="0" w:count="371">
+  <w:latentStyles w:defLockedState="0" w:defUIPriority="99" w:defSemiHidden="0" w:defUnhideWhenUsed="0" w:defQFormat="0" w:count="375">
     <w:lsdException w:name="Normal" w:uiPriority="0" w:qFormat="1"/>
     <w:lsdException w:name="heading 1" w:uiPriority="0" w:qFormat="1"/>
     <w:lsdException w:name="heading 2" w:semiHidden="1" w:uiPriority="0" w:unhideWhenUsed="1" w:qFormat="1"/>
@@ -8638,7 +8609,6 @@
     <w:lsdException w:name="HTML Sample" w:semiHidden="1" w:unhideWhenUsed="1"/>
     <w:lsdException w:name="HTML Typewriter" w:semiHidden="1" w:unhideWhenUsed="1"/>
     <w:lsdException w:name="HTML Variable" w:semiHidden="1" w:unhideWhenUsed="1"/>
-    <w:lsdException w:name="Normal Table" w:semiHidden="1" w:unhideWhenUsed="1"/>
     <w:lsdException w:name="annotation subject" w:semiHidden="1" w:unhideWhenUsed="1"/>
     <w:lsdException w:name="No List" w:semiHidden="1" w:unhideWhenUsed="1"/>
     <w:lsdException w:name="Outline List 1" w:semiHidden="1" w:unhideWhenUsed="1"/>
@@ -8682,10 +8652,8 @@
     <w:lsdException w:name="Table Elegant" w:semiHidden="1" w:unhideWhenUsed="1"/>
     <w:lsdException w:name="Table Professional" w:semiHidden="1" w:unhideWhenUsed="1"/>
     <w:lsdException w:name="Table Subtle 1" w:semiHidden="1" w:unhideWhenUsed="1"/>
-    <w:lsdException w:name="Table Subtle 2" w:semiHidden="1" w:unhideWhenUsed="1"/>
     <w:lsdException w:name="Table Web 1" w:semiHidden="1" w:unhideWhenUsed="1"/>
     <w:lsdException w:name="Table Web 2" w:semiHidden="1" w:unhideWhenUsed="1"/>
-    <w:lsdException w:name="Table Web 3" w:semiHidden="1" w:unhideWhenUsed="1"/>
     <w:lsdException w:name="Balloon Text" w:semiHidden="1" w:unhideWhenUsed="1"/>
     <w:lsdException w:name="Table Grid" w:uiPriority="0"/>
     <w:lsdException w:name="Table Theme" w:semiHidden="1" w:unhideWhenUsed="1"/>
@@ -8904,6 +8872,10 @@
     <w:lsdException w:name="List Table 5 Dark Accent 6" w:uiPriority="50"/>
     <w:lsdException w:name="List Table 6 Colorful Accent 6" w:uiPriority="51"/>
     <w:lsdException w:name="List Table 7 Colorful Accent 6" w:uiPriority="52"/>
+    <w:lsdException w:name="Mention" w:semiHidden="1" w:unhideWhenUsed="1"/>
+    <w:lsdException w:name="Smart Hyperlink" w:semiHidden="1" w:unhideWhenUsed="1"/>
+    <w:lsdException w:name="Hashtag" w:semiHidden="1" w:unhideWhenUsed="1"/>
+    <w:lsdException w:name="Unresolved Mention" w:semiHidden="1" w:unhideWhenUsed="1"/>
   </w:latentStyles>
   <w:style w:type="paragraph" w:default="1" w:styleId="Normal">
     <w:name w:val="Normal"/>
@@ -11820,7 +11792,7 @@
 </file>
 
 <file path=word/charts/chart1.xml><?xml version="1.0" encoding="utf-8"?>
-<c:chartSpace xmlns:c="http://schemas.openxmlformats.org/drawingml/2006/chart" xmlns:a="http://schemas.openxmlformats.org/drawingml/2006/main" xmlns:r="http://schemas.openxmlformats.org/officeDocument/2006/relationships">
+<c:chartSpace xmlns:c="http://schemas.openxmlformats.org/drawingml/2006/chart" xmlns:a="http://schemas.openxmlformats.org/drawingml/2006/main" xmlns:r="http://schemas.openxmlformats.org/officeDocument/2006/relationships" xmlns:c16r2="http://schemas.microsoft.com/office/drawing/2015/06/chart">
   <c:date1904 val="0"/>
   <c:lang val="en-US"/>
   <c:roundedCorners val="0"/>
@@ -11906,6 +11878,11 @@
               </c:numCache>
             </c:numRef>
           </c:val>
+          <c:extLst>
+            <c:ext xmlns:c16="http://schemas.microsoft.com/office/drawing/2014/chart" uri="{C3380CC4-5D6E-409C-BE32-E72D297353CC}">
+              <c16:uniqueId val="{00000000-243F-41AF-A313-A666F5B08391}"/>
+            </c:ext>
+          </c:extLst>
         </c:ser>
         <c:ser>
           <c:idx val="1"/>
@@ -11963,6 +11940,11 @@
               </c:numCache>
             </c:numRef>
           </c:val>
+          <c:extLst>
+            <c:ext xmlns:c16="http://schemas.microsoft.com/office/drawing/2014/chart" uri="{C3380CC4-5D6E-409C-BE32-E72D297353CC}">
+              <c16:uniqueId val="{00000001-243F-41AF-A313-A666F5B08391}"/>
+            </c:ext>
+          </c:extLst>
         </c:ser>
         <c:dLbls>
           <c:showLegendKey val="0"/>
@@ -12037,7 +12019,7 @@
 </file>
 
 <file path=word/charts/chart2.xml><?xml version="1.0" encoding="utf-8"?>
-<c:chartSpace xmlns:c="http://schemas.openxmlformats.org/drawingml/2006/chart" xmlns:a="http://schemas.openxmlformats.org/drawingml/2006/main" xmlns:r="http://schemas.openxmlformats.org/officeDocument/2006/relationships">
+<c:chartSpace xmlns:c="http://schemas.openxmlformats.org/drawingml/2006/chart" xmlns:a="http://schemas.openxmlformats.org/drawingml/2006/main" xmlns:r="http://schemas.openxmlformats.org/officeDocument/2006/relationships" xmlns:c16r2="http://schemas.microsoft.com/office/drawing/2015/06/chart">
   <c:date1904 val="0"/>
   <c:lang val="en-US"/>
   <c:roundedCorners val="0"/>
@@ -12123,6 +12105,11 @@
               </c:numCache>
             </c:numRef>
           </c:val>
+          <c:extLst>
+            <c:ext xmlns:c16="http://schemas.microsoft.com/office/drawing/2014/chart" uri="{C3380CC4-5D6E-409C-BE32-E72D297353CC}">
+              <c16:uniqueId val="{00000000-0A7A-4BED-A682-17376B4F5503}"/>
+            </c:ext>
+          </c:extLst>
         </c:ser>
         <c:ser>
           <c:idx val="1"/>
@@ -12180,6 +12167,11 @@
               </c:numCache>
             </c:numRef>
           </c:val>
+          <c:extLst>
+            <c:ext xmlns:c16="http://schemas.microsoft.com/office/drawing/2014/chart" uri="{C3380CC4-5D6E-409C-BE32-E72D297353CC}">
+              <c16:uniqueId val="{00000001-0A7A-4BED-A682-17376B4F5503}"/>
+            </c:ext>
+          </c:extLst>
         </c:ser>
         <c:dLbls>
           <c:showLegendKey val="0"/>
@@ -12254,7 +12246,7 @@
 </file>
 
 <file path=word/charts/chart3.xml><?xml version="1.0" encoding="utf-8"?>
-<c:chartSpace xmlns:c="http://schemas.openxmlformats.org/drawingml/2006/chart" xmlns:a="http://schemas.openxmlformats.org/drawingml/2006/main" xmlns:r="http://schemas.openxmlformats.org/officeDocument/2006/relationships">
+<c:chartSpace xmlns:c="http://schemas.openxmlformats.org/drawingml/2006/chart" xmlns:a="http://schemas.openxmlformats.org/drawingml/2006/main" xmlns:r="http://schemas.openxmlformats.org/officeDocument/2006/relationships" xmlns:c16r2="http://schemas.microsoft.com/office/drawing/2015/06/chart">
   <c:date1904 val="0"/>
   <c:lang val="en-US"/>
   <c:roundedCorners val="0"/>
@@ -12334,6 +12326,9 @@
                   <c15:dlblFieldTable/>
                   <c15:showDataLabelsRange val="1"/>
                 </c:ext>
+                <c:ext xmlns:c16="http://schemas.microsoft.com/office/drawing/2014/chart" uri="{C3380CC4-5D6E-409C-BE32-E72D297353CC}">
+                  <c16:uniqueId val="{00000000-0727-4B6C-ADE1-64B298E451FC}"/>
+                </c:ext>
               </c:extLst>
             </c:dLbl>
             <c:dLbl>
@@ -12367,6 +12362,9 @@
                 <c:ext xmlns:c15="http://schemas.microsoft.com/office/drawing/2012/chart" uri="{CE6537A1-D6FC-4f65-9D91-7224C49458BB}">
                   <c15:dlblFieldTable/>
                   <c15:showDataLabelsRange val="1"/>
+                </c:ext>
+                <c:ext xmlns:c16="http://schemas.microsoft.com/office/drawing/2014/chart" uri="{C3380CC4-5D6E-409C-BE32-E72D297353CC}">
+                  <c16:uniqueId val="{00000001-0727-4B6C-ADE1-64B298E451FC}"/>
                 </c:ext>
               </c:extLst>
             </c:dLbl>
@@ -12402,6 +12400,9 @@
                   <c15:dlblFieldTable/>
                   <c15:showDataLabelsRange val="1"/>
                 </c:ext>
+                <c:ext xmlns:c16="http://schemas.microsoft.com/office/drawing/2014/chart" uri="{C3380CC4-5D6E-409C-BE32-E72D297353CC}">
+                  <c16:uniqueId val="{00000002-0727-4B6C-ADE1-64B298E451FC}"/>
+                </c:ext>
               </c:extLst>
             </c:dLbl>
             <c:dLbl>
@@ -12435,6 +12436,9 @@
                 <c:ext xmlns:c15="http://schemas.microsoft.com/office/drawing/2012/chart" uri="{CE6537A1-D6FC-4f65-9D91-7224C49458BB}">
                   <c15:dlblFieldTable/>
                   <c15:showDataLabelsRange val="1"/>
+                </c:ext>
+                <c:ext xmlns:c16="http://schemas.microsoft.com/office/drawing/2014/chart" uri="{C3380CC4-5D6E-409C-BE32-E72D297353CC}">
+                  <c16:uniqueId val="{00000003-0727-4B6C-ADE1-64B298E451FC}"/>
                 </c:ext>
               </c:extLst>
             </c:dLbl>
@@ -12470,6 +12474,9 @@
                   <c15:dlblFieldTable/>
                   <c15:showDataLabelsRange val="1"/>
                 </c:ext>
+                <c:ext xmlns:c16="http://schemas.microsoft.com/office/drawing/2014/chart" uri="{C3380CC4-5D6E-409C-BE32-E72D297353CC}">
+                  <c16:uniqueId val="{00000004-0727-4B6C-ADE1-64B298E451FC}"/>
+                </c:ext>
               </c:extLst>
             </c:dLbl>
             <c:dLbl>
@@ -12503,6 +12510,9 @@
                 <c:ext xmlns:c15="http://schemas.microsoft.com/office/drawing/2012/chart" uri="{CE6537A1-D6FC-4f65-9D91-7224C49458BB}">
                   <c15:dlblFieldTable/>
                   <c15:showDataLabelsRange val="1"/>
+                </c:ext>
+                <c:ext xmlns:c16="http://schemas.microsoft.com/office/drawing/2014/chart" uri="{C3380CC4-5D6E-409C-BE32-E72D297353CC}">
+                  <c16:uniqueId val="{00000005-0727-4B6C-ADE1-64B298E451FC}"/>
                 </c:ext>
               </c:extLst>
             </c:dLbl>
@@ -12538,6 +12548,9 @@
                   <c15:dlblFieldTable/>
                   <c15:showDataLabelsRange val="1"/>
                 </c:ext>
+                <c:ext xmlns:c16="http://schemas.microsoft.com/office/drawing/2014/chart" uri="{C3380CC4-5D6E-409C-BE32-E72D297353CC}">
+                  <c16:uniqueId val="{00000006-0727-4B6C-ADE1-64B298E451FC}"/>
+                </c:ext>
               </c:extLst>
             </c:dLbl>
             <c:dLbl>
@@ -12571,6 +12584,9 @@
                 <c:ext xmlns:c15="http://schemas.microsoft.com/office/drawing/2012/chart" uri="{CE6537A1-D6FC-4f65-9D91-7224C49458BB}">
                   <c15:dlblFieldTable/>
                   <c15:showDataLabelsRange val="1"/>
+                </c:ext>
+                <c:ext xmlns:c16="http://schemas.microsoft.com/office/drawing/2014/chart" uri="{C3380CC4-5D6E-409C-BE32-E72D297353CC}">
+                  <c16:uniqueId val="{00000007-0727-4B6C-ADE1-64B298E451FC}"/>
                 </c:ext>
               </c:extLst>
             </c:dLbl>
@@ -12606,6 +12622,9 @@
                   <c15:dlblFieldTable/>
                   <c15:showDataLabelsRange val="1"/>
                 </c:ext>
+                <c:ext xmlns:c16="http://schemas.microsoft.com/office/drawing/2014/chart" uri="{C3380CC4-5D6E-409C-BE32-E72D297353CC}">
+                  <c16:uniqueId val="{00000008-0727-4B6C-ADE1-64B298E451FC}"/>
+                </c:ext>
               </c:extLst>
             </c:dLbl>
             <c:dLbl>
@@ -12639,6 +12658,9 @@
                 <c:ext xmlns:c15="http://schemas.microsoft.com/office/drawing/2012/chart" uri="{CE6537A1-D6FC-4f65-9D91-7224C49458BB}">
                   <c15:dlblFieldTable/>
                   <c15:showDataLabelsRange val="1"/>
+                </c:ext>
+                <c:ext xmlns:c16="http://schemas.microsoft.com/office/drawing/2014/chart" uri="{C3380CC4-5D6E-409C-BE32-E72D297353CC}">
+                  <c16:uniqueId val="{00000009-0727-4B6C-ADE1-64B298E451FC}"/>
                 </c:ext>
               </c:extLst>
             </c:dLbl>
@@ -12674,6 +12696,9 @@
                   <c15:dlblFieldTable/>
                   <c15:showDataLabelsRange val="1"/>
                 </c:ext>
+                <c:ext xmlns:c16="http://schemas.microsoft.com/office/drawing/2014/chart" uri="{C3380CC4-5D6E-409C-BE32-E72D297353CC}">
+                  <c16:uniqueId val="{0000000A-0727-4B6C-ADE1-64B298E451FC}"/>
+                </c:ext>
               </c:extLst>
             </c:dLbl>
             <c:dLbl>
@@ -12708,6 +12733,9 @@
                   <c15:dlblFieldTable/>
                   <c15:showDataLabelsRange val="1"/>
                 </c:ext>
+                <c:ext xmlns:c16="http://schemas.microsoft.com/office/drawing/2014/chart" uri="{C3380CC4-5D6E-409C-BE32-E72D297353CC}">
+                  <c16:uniqueId val="{0000000B-0727-4B6C-ADE1-64B298E451FC}"/>
+                </c:ext>
               </c:extLst>
             </c:dLbl>
             <c:dLbl>
@@ -12741,6 +12769,9 @@
                 <c:ext xmlns:c15="http://schemas.microsoft.com/office/drawing/2012/chart" uri="{CE6537A1-D6FC-4f65-9D91-7224C49458BB}">
                   <c15:dlblFieldTable/>
                   <c15:showDataLabelsRange val="1"/>
+                </c:ext>
+                <c:ext xmlns:c16="http://schemas.microsoft.com/office/drawing/2014/chart" uri="{C3380CC4-5D6E-409C-BE32-E72D297353CC}">
+                  <c16:uniqueId val="{0000000C-0727-4B6C-ADE1-64B298E451FC}"/>
                 </c:ext>
               </c:extLst>
             </c:dLbl>
@@ -12986,6 +13017,9 @@
                 </c15:dlblRangeCache>
               </c15:datalabelsRange>
             </c:ext>
+            <c:ext xmlns:c16="http://schemas.microsoft.com/office/drawing/2014/chart" uri="{C3380CC4-5D6E-409C-BE32-E72D297353CC}">
+              <c16:uniqueId val="{0000000D-0727-4B6C-ADE1-64B298E451FC}"/>
+            </c:ext>
           </c:extLst>
         </c:ser>
         <c:dLbls>
@@ -13184,6 +13218,11 @@
                   </c:numLit>
                 </c:bubbleSize>
                 <c:bubble3D val="1"/>
+                <c:extLst>
+                  <c:ext xmlns:c16="http://schemas.microsoft.com/office/drawing/2014/chart" uri="{C3380CC4-5D6E-409C-BE32-E72D297353CC}">
+                    <c16:uniqueId val="{0000000E-0727-4B6C-ADE1-64B298E451FC}"/>
+                  </c:ext>
+                </c:extLst>
               </c15:ser>
             </c15:filteredBubbleSeries>
           </c:ext>
@@ -13226,18 +13265,13 @@
                   </a:defRPr>
                 </a:pPr>
                 <a:r>
-                  <a:rPr lang="en-US" sz="1200" b="0" dirty="0" smtClean="0">
+                  <a:rPr lang="en-US" sz="1200" b="0" dirty="0">
                     <a:solidFill>
                       <a:sysClr val="windowText" lastClr="000000"/>
                     </a:solidFill>
                   </a:rPr>
                   <a:t>TQI</a:t>
                 </a:r>
-                <a:endParaRPr lang="en-US" sz="1200" b="0" dirty="0">
-                  <a:solidFill>
-                    <a:sysClr val="windowText" lastClr="000000"/>
-                  </a:solidFill>
-                </a:endParaRPr>
               </a:p>
             </c:rich>
           </c:tx>
@@ -13316,18 +13350,13 @@
                   </a:defRPr>
                 </a:pPr>
                 <a:r>
-                  <a:rPr lang="en-US" sz="1200" b="0" dirty="0" smtClean="0">
+                  <a:rPr lang="en-US" sz="1200" b="0" dirty="0">
                     <a:solidFill>
                       <a:sysClr val="windowText" lastClr="000000"/>
                     </a:solidFill>
                   </a:rPr>
                   <a:t>CV/LoC</a:t>
                 </a:r>
-                <a:endParaRPr lang="en-US" sz="1200" b="0" dirty="0">
-                  <a:solidFill>
-                    <a:sysClr val="windowText" lastClr="000000"/>
-                  </a:solidFill>
-                </a:endParaRPr>
               </a:p>
             </c:rich>
           </c:tx>
@@ -13405,7 +13434,7 @@
 </file>
 
 <file path=word/charts/chart4.xml><?xml version="1.0" encoding="utf-8"?>
-<c:chartSpace xmlns:c="http://schemas.openxmlformats.org/drawingml/2006/chart" xmlns:a="http://schemas.openxmlformats.org/drawingml/2006/main" xmlns:r="http://schemas.openxmlformats.org/officeDocument/2006/relationships">
+<c:chartSpace xmlns:c="http://schemas.openxmlformats.org/drawingml/2006/chart" xmlns:a="http://schemas.openxmlformats.org/drawingml/2006/main" xmlns:r="http://schemas.openxmlformats.org/officeDocument/2006/relationships" xmlns:c16r2="http://schemas.microsoft.com/office/drawing/2015/06/chart">
   <c:date1904 val="0"/>
   <c:lang val="en-US"/>
   <c:roundedCorners val="0"/>
@@ -13494,6 +13523,11 @@
               </c:numCache>
             </c:numRef>
           </c:val>
+          <c:extLst>
+            <c:ext xmlns:c16="http://schemas.microsoft.com/office/drawing/2014/chart" uri="{C3380CC4-5D6E-409C-BE32-E72D297353CC}">
+              <c16:uniqueId val="{00000000-34F2-4A9B-8DA2-DA5FEB640EDA}"/>
+            </c:ext>
+          </c:extLst>
         </c:ser>
         <c:dLbls>
           <c:showLegendKey val="0"/>
@@ -13841,7 +13875,7 @@
 </file>
 
 <file path=customXml/itemProps1.xml><?xml version="1.0" encoding="utf-8"?>
-<ds:datastoreItem xmlns:ds="http://schemas.openxmlformats.org/officeDocument/2006/customXml" ds:itemID="{10E176D3-38EB-4316-B4AC-3EEE95D5B263}">
+<ds:datastoreItem xmlns:ds="http://schemas.openxmlformats.org/officeDocument/2006/customXml" ds:itemID="{790CA71C-F60E-4261-AF27-02171AF140C9}">
   <ds:schemaRefs>
     <ds:schemaRef ds:uri="http://schemas.openxmlformats.org/officeDocument/2006/bibliography"/>
   </ds:schemaRefs>

</xml_diff>